<commit_message>
evolve template of doc
</commit_message>
<xml_diff>
--- a/doc/notes/Finite-difference-scheme.docx
+++ b/doc/notes/Finite-difference-scheme.docx
@@ -36,7 +36,7 @@
     </w:p>
     <w:p>
       <w:pPr>
-        <w:pStyle w:val="Endparagraph"/>
+        <w:pStyle w:val="Beforeequation"/>
       </w:pPr>
       <w:r>
         <w:t>It is possible to define different approximation</w:t>
@@ -64,6 +64,7 @@
           <w:id w:val="780539848"/>
           <w:citation/>
         </w:sdtPr>
+        <w:sdtEndPr/>
         <w:sdtContent>
           <w:r>
             <w:fldChar w:fldCharType="begin"/>
@@ -299,15 +300,10 @@
     </w:tbl>
     <w:p>
       <w:pPr>
-        <w:pStyle w:val="Beginparagraph"/>
+        <w:pStyle w:val="Afterequation"/>
       </w:pPr>
       <w:r>
-        <w:t>The preceding notation is for an approximation of the first order. Second and higher approxima</w:t>
-      </w:r>
-      <w:bookmarkStart w:id="0" w:name="_GoBack"/>
-      <w:bookmarkEnd w:id="0"/>
-      <w:r>
-        <w:t>t</w:t>
+        <w:t>The preceding notation is for an approximation of the first order. Second and higher approximat</w:t>
       </w:r>
       <w:r>
         <w:t xml:space="preserve">ion may be indicated by an exponent. For instance the 3 order approximation of </w:t>
@@ -388,6 +384,7 @@
           <w:id w:val="760569131"/>
           <w:citation/>
         </w:sdtPr>
+        <w:sdtEndPr/>
         <w:sdtContent>
           <w:r>
             <w:fldChar w:fldCharType="begin"/>
@@ -437,31 +434,21 @@
       </w:r>
     </w:p>
     <w:p>
+      <w:pPr>
+        <w:pStyle w:val="Heading2"/>
+      </w:pPr>
       <w:r>
-        <w:t>We will now give the basic formula of a Taylor expansion and other more convenient form</w:t>
+        <w:t>The basic Taylor formula</w:t>
       </w:r>
+    </w:p>
+    <w:p>
       <w:r>
-        <w:t>s</w:t>
-      </w:r>
-      <w:r>
-        <w:t xml:space="preserve"> of these formulas that once assemble </w:t>
-      </w:r>
-      <w:r>
-        <w:t>allow</w:t>
-      </w:r>
-      <w:r>
-        <w:t xml:space="preserve"> </w:t>
-      </w:r>
-      <w:r>
-        <w:t>producing</w:t>
-      </w:r>
-      <w:r>
-        <w:t xml:space="preserve"> schemes.</w:t>
+        <w:t>We will now give the basic formula of a Taylor expansion and other more convenient forms of these formulas that once assemble allow producing schemes.</w:t>
       </w:r>
     </w:p>
     <w:p>
       <w:pPr>
-        <w:pStyle w:val="Endparagraph"/>
+        <w:pStyle w:val="Beforeequation"/>
       </w:pPr>
       <w:r>
         <w:t xml:space="preserve">For our function </w:t>
@@ -475,19 +462,7 @@
         </m:r>
       </m:oMath>
       <w:r>
-        <w:t xml:space="preserve"> </w:t>
-      </w:r>
-      <w:r>
-        <w:t>of</w:t>
-      </w:r>
-      <w:r>
-        <w:t xml:space="preserve"> a </w:t>
-      </w:r>
-      <w:r>
-        <w:t>scale variable</w:t>
-      </w:r>
-      <w:r>
-        <w:t xml:space="preserve"> </w:t>
+        <w:t xml:space="preserve"> of a scale variable </w:t>
       </w:r>
       <m:oMath>
         <m:r>
@@ -529,15 +504,7 @@
           <w:bCs/>
           <w:i w:val="0"/>
         </w:rPr>
-        <w:t xml:space="preserve"> may be written the following:</w:t>
-      </w:r>
-      <w:r>
-        <w:rPr>
-          <w:rStyle w:val="QuoteChar"/>
-          <w:bCs/>
-          <w:i w:val="0"/>
-        </w:rPr>
-        <w:t xml:space="preserve"> </w:t>
+        <w:t xml:space="preserve"> may be written the following: </w:t>
       </w:r>
     </w:p>
     <w:tbl>
@@ -874,15 +841,7 @@
                         <w:sz w:val="20"/>
                         <w:szCs w:val="20"/>
                       </w:rPr>
-                      <m:t>2</m:t>
-                    </m:r>
-                    <m:r>
-                      <w:rPr>
-                        <w:rFonts w:ascii="Cambria Math" w:hAnsi="Cambria Math"/>
-                        <w:sz w:val="20"/>
-                        <w:szCs w:val="20"/>
-                      </w:rPr>
-                      <m:t>!</m:t>
+                      <m:t>2!</m:t>
                     </m:r>
                   </m:den>
                 </m:f>
@@ -1028,15 +987,7 @@
                         <w:sz w:val="20"/>
                         <w:szCs w:val="20"/>
                       </w:rPr>
-                      <m:t>3</m:t>
-                    </m:r>
-                    <m:r>
-                      <w:rPr>
-                        <w:rFonts w:ascii="Cambria Math" w:hAnsi="Cambria Math"/>
-                        <w:sz w:val="20"/>
-                        <w:szCs w:val="20"/>
-                      </w:rPr>
-                      <m:t>!</m:t>
+                      <m:t>3!</m:t>
                     </m:r>
                   </m:den>
                 </m:f>
@@ -1229,21 +1180,32 @@
     </w:tbl>
     <w:p>
       <w:pPr>
-        <w:pStyle w:val="Inter-formula"/>
+        <w:pStyle w:val="Betweenequation"/>
         <w:rPr>
           <w:sz w:val="20"/>
           <w:szCs w:val="20"/>
         </w:rPr>
       </w:pPr>
       <w:r>
+        <w:rPr>
+          <w:lang w:val="en-GB"/>
+        </w:rPr>
         <w:t xml:space="preserve">This may be rewritten the following by </w:t>
       </w:r>
-      <w:proofErr w:type="gramStart"/>
       <w:r>
-        <w:t xml:space="preserve">letting </w:t>
+        <w:rPr>
+          <w:lang w:val="en-GB"/>
+        </w:rPr>
+        <w:t>letting</w:t>
       </w:r>
-      <w:proofErr w:type="gramEnd"/>
       <m:oMath>
+        <m:r>
+          <w:rPr>
+            <w:rFonts w:ascii="Cambria Math" w:hAnsi="Cambria Math"/>
+            <w:lang w:val="en-GB"/>
+          </w:rPr>
+          <m:t xml:space="preserve"> </m:t>
+        </m:r>
         <m:d>
           <m:dPr>
             <m:ctrlPr>
@@ -1252,6 +1214,7 @@
                 <w:i/>
                 <w:sz w:val="20"/>
                 <w:szCs w:val="20"/>
+                <w:lang w:val="en-GB"/>
               </w:rPr>
             </m:ctrlPr>
           </m:dPr>
@@ -1261,6 +1224,7 @@
                 <w:rFonts w:ascii="Cambria Math" w:hAnsi="Cambria Math"/>
                 <w:sz w:val="20"/>
                 <w:szCs w:val="20"/>
+                <w:lang w:val="en-GB"/>
               </w:rPr>
               <m:t>x-a</m:t>
             </m:r>
@@ -1271,6 +1235,7 @@
             <w:rFonts w:ascii="Cambria Math" w:hAnsi="Cambria Math"/>
             <w:sz w:val="20"/>
             <w:szCs w:val="20"/>
+            <w:lang w:val="en-GB"/>
           </w:rPr>
           <m:t>=h</m:t>
         </m:r>
@@ -1279,6 +1244,7 @@
         <w:rPr>
           <w:sz w:val="20"/>
           <w:szCs w:val="20"/>
+          <w:lang w:val="en-GB"/>
         </w:rPr>
         <w:t>:</w:t>
       </w:r>
@@ -1331,12 +1297,13 @@
               <w:rPr>
                 <w:rFonts w:ascii="Verdana" w:hAnsi="Verdana"/>
                 <w:i/>
-                <w:iCs/>
                 <w:sz w:val="20"/>
-                <w:szCs w:val="20"/>
               </w:rPr>
             </w:pPr>
             <m:oMathPara>
+              <m:oMathParaPr>
+                <m:jc m:val="center"/>
+              </m:oMathParaPr>
               <m:oMath>
                 <m:r>
                   <w:rPr>
@@ -1360,7 +1327,7 @@
                   <m:e>
                     <m:r>
                       <m:rPr>
-                        <m:sty m:val="b"/>
+                        <m:sty m:val="p"/>
                       </m:rPr>
                       <w:rPr>
                         <w:rStyle w:val="QuoteChar"/>
@@ -1368,7 +1335,16 @@
                         <w:sz w:val="20"/>
                         <w:szCs w:val="20"/>
                       </w:rPr>
-                      <m:t>x</m:t>
+                      <m:t>a+</m:t>
+                    </m:r>
+                    <m:r>
+                      <w:rPr>
+                        <w:rStyle w:val="QuoteChar"/>
+                        <w:rFonts w:ascii="Cambria Math" w:hAnsi="Cambria Math"/>
+                        <w:sz w:val="20"/>
+                        <w:szCs w:val="20"/>
+                      </w:rPr>
+                      <m:t>h</m:t>
                     </m:r>
                   </m:e>
                 </m:d>
@@ -1502,35 +1478,13 @@
                     </m:r>
                   </m:den>
                 </m:f>
-                <m:d>
-                  <m:dPr>
-                    <m:ctrlPr>
-                      <w:rPr>
-                        <w:rFonts w:ascii="Cambria Math" w:hAnsi="Cambria Math"/>
-                        <w:i/>
-                        <w:sz w:val="20"/>
-                        <w:szCs w:val="20"/>
-                      </w:rPr>
-                    </m:ctrlPr>
-                  </m:dPr>
-                  <m:e>
-                    <m:r>
-                      <w:rPr>
-                        <w:rFonts w:ascii="Cambria Math" w:hAnsi="Cambria Math"/>
-                        <w:sz w:val="20"/>
-                        <w:szCs w:val="20"/>
-                      </w:rPr>
-                      <m:t>x-a</m:t>
-                    </m:r>
-                  </m:e>
-                </m:d>
                 <m:r>
                   <w:rPr>
                     <w:rFonts w:ascii="Cambria Math" w:hAnsi="Cambria Math"/>
                     <w:sz w:val="20"/>
                     <w:szCs w:val="20"/>
                   </w:rPr>
-                  <m:t xml:space="preserve">+ </m:t>
+                  <m:t xml:space="preserve">h+ </m:t>
                 </m:r>
                 <m:f>
                   <m:fPr>
@@ -1636,28 +1590,14 @@
                     </m:ctrlPr>
                   </m:sSupPr>
                   <m:e>
-                    <m:d>
-                      <m:dPr>
-                        <m:ctrlPr>
-                          <w:rPr>
-                            <w:rFonts w:ascii="Cambria Math" w:hAnsi="Cambria Math"/>
-                            <w:i/>
-                            <w:sz w:val="20"/>
-                            <w:szCs w:val="20"/>
-                          </w:rPr>
-                        </m:ctrlPr>
-                      </m:dPr>
-                      <m:e>
-                        <m:r>
-                          <w:rPr>
-                            <w:rFonts w:ascii="Cambria Math" w:hAnsi="Cambria Math"/>
-                            <w:sz w:val="20"/>
-                            <w:szCs w:val="20"/>
-                          </w:rPr>
-                          <m:t>x-a</m:t>
-                        </m:r>
-                      </m:e>
-                    </m:d>
+                    <m:r>
+                      <w:rPr>
+                        <w:rFonts w:ascii="Cambria Math" w:hAnsi="Cambria Math"/>
+                        <w:sz w:val="20"/>
+                        <w:szCs w:val="20"/>
+                      </w:rPr>
+                      <m:t>h</m:t>
+                    </m:r>
                   </m:e>
                   <m:sup>
                     <m:r>
@@ -1782,6 +1722,386 @@
                     </m:ctrlPr>
                   </m:sSupPr>
                   <m:e>
+                    <m:r>
+                      <w:rPr>
+                        <w:rFonts w:ascii="Cambria Math" w:hAnsi="Cambria Math"/>
+                        <w:sz w:val="20"/>
+                        <w:szCs w:val="20"/>
+                      </w:rPr>
+                      <m:t>h</m:t>
+                    </m:r>
+                  </m:e>
+                  <m:sup>
+                    <m:r>
+                      <w:rPr>
+                        <w:rFonts w:ascii="Cambria Math" w:hAnsi="Cambria Math"/>
+                        <w:sz w:val="20"/>
+                        <w:szCs w:val="20"/>
+                      </w:rPr>
+                      <m:t>3</m:t>
+                    </m:r>
+                  </m:sup>
+                </m:sSup>
+                <m:r>
+                  <w:rPr>
+                    <w:rFonts w:ascii="Cambria Math" w:hAnsi="Cambria Math"/>
+                    <w:sz w:val="20"/>
+                    <w:szCs w:val="20"/>
+                  </w:rPr>
+                  <m:t>+O(</m:t>
+                </m:r>
+                <m:sSup>
+                  <m:sSupPr>
+                    <m:ctrlPr>
+                      <w:rPr>
+                        <w:rFonts w:ascii="Cambria Math" w:hAnsi="Cambria Math"/>
+                        <w:i/>
+                        <w:sz w:val="20"/>
+                        <w:szCs w:val="20"/>
+                      </w:rPr>
+                    </m:ctrlPr>
+                  </m:sSupPr>
+                  <m:e>
+                    <m:r>
+                      <w:rPr>
+                        <w:rFonts w:ascii="Cambria Math" w:hAnsi="Cambria Math"/>
+                        <w:sz w:val="20"/>
+                        <w:szCs w:val="20"/>
+                      </w:rPr>
+                      <m:t>h</m:t>
+                    </m:r>
+                  </m:e>
+                  <m:sup>
+                    <m:r>
+                      <w:rPr>
+                        <w:rFonts w:ascii="Cambria Math" w:hAnsi="Cambria Math"/>
+                        <w:sz w:val="20"/>
+                        <w:szCs w:val="20"/>
+                      </w:rPr>
+                      <m:t>4</m:t>
+                    </m:r>
+                  </m:sup>
+                </m:sSup>
+                <m:r>
+                  <w:rPr>
+                    <w:rFonts w:ascii="Cambria Math" w:hAnsi="Cambria Math"/>
+                    <w:sz w:val="20"/>
+                    <w:szCs w:val="20"/>
+                  </w:rPr>
+                  <m:t>)</m:t>
+                </m:r>
+              </m:oMath>
+            </m:oMathPara>
+          </w:p>
+        </w:tc>
+        <w:tc>
+          <w:tcPr>
+            <w:tcW w:w="814" w:type="dxa"/>
+            <w:vAlign w:val="center"/>
+          </w:tcPr>
+          <w:p>
+            <w:pPr>
+              <w:jc w:val="center"/>
+              <w:rPr>
+                <w:rFonts w:ascii="Verdana" w:hAnsi="Verdana"/>
+                <w:sz w:val="20"/>
+                <w:szCs w:val="20"/>
+              </w:rPr>
+            </w:pPr>
+            <w:bookmarkStart w:id="0" w:name="_Ref404950952"/>
+            <w:r>
+              <w:rPr>
+                <w:rFonts w:ascii="Verdana" w:hAnsi="Verdana"/>
+                <w:sz w:val="20"/>
+                <w:szCs w:val="20"/>
+              </w:rPr>
+              <w:t>(</w:t>
+            </w:r>
+            <w:r>
+              <w:rPr>
+                <w:rFonts w:ascii="Verdana" w:hAnsi="Verdana"/>
+                <w:sz w:val="20"/>
+                <w:szCs w:val="20"/>
+              </w:rPr>
+              <w:fldChar w:fldCharType="begin"/>
+            </w:r>
+            <w:r>
+              <w:rPr>
+                <w:rFonts w:ascii="Verdana" w:hAnsi="Verdana"/>
+                <w:sz w:val="20"/>
+                <w:szCs w:val="20"/>
+              </w:rPr>
+              <w:instrText xml:space="preserve"> SEQ Equation \* ARABIC </w:instrText>
+            </w:r>
+            <w:r>
+              <w:rPr>
+                <w:rFonts w:ascii="Verdana" w:hAnsi="Verdana"/>
+                <w:sz w:val="20"/>
+                <w:szCs w:val="20"/>
+              </w:rPr>
+              <w:fldChar w:fldCharType="separate"/>
+            </w:r>
+            <w:r>
+              <w:rPr>
+                <w:rFonts w:ascii="Verdana" w:hAnsi="Verdana"/>
+                <w:noProof/>
+                <w:sz w:val="20"/>
+                <w:szCs w:val="20"/>
+              </w:rPr>
+              <w:t>2</w:t>
+            </w:r>
+            <w:r>
+              <w:rPr>
+                <w:rFonts w:ascii="Verdana" w:hAnsi="Verdana"/>
+                <w:sz w:val="20"/>
+                <w:szCs w:val="20"/>
+              </w:rPr>
+              <w:fldChar w:fldCharType="end"/>
+            </w:r>
+            <w:r>
+              <w:rPr>
+                <w:rFonts w:ascii="Verdana" w:hAnsi="Verdana"/>
+                <w:sz w:val="20"/>
+                <w:szCs w:val="20"/>
+              </w:rPr>
+              <w:t>)</w:t>
+            </w:r>
+            <w:bookmarkEnd w:id="0"/>
+          </w:p>
+        </w:tc>
+      </w:tr>
+    </w:tbl>
+    <w:p>
+      <w:pPr>
+        <w:pStyle w:val="Heading2"/>
+      </w:pPr>
+      <w:r>
+        <w:t>Different variation on the extension</w:t>
+      </w:r>
+    </w:p>
+    <w:p>
+      <w:r>
+        <w:t>It is possible to derive a wide range of Taylor expansion depending on the point we wish to calculate it. The only thing to care of is that the variable tends to a when h tends to 0.</w:t>
+      </w:r>
+    </w:p>
+    <w:p>
+      <w:pPr>
+        <w:pStyle w:val="Beforeequation"/>
+      </w:pPr>
+      <w:r>
+        <w:t xml:space="preserve">From </w:t>
+      </w:r>
+      <w:r>
+        <w:fldChar w:fldCharType="begin"/>
+      </w:r>
+      <w:r>
+        <w:instrText xml:space="preserve"> REF _Ref404950952 \h  \* MERGEFORMAT </w:instrText>
+      </w:r>
+      <w:r>
+        <w:fldChar w:fldCharType="separate"/>
+      </w:r>
+      <w:r>
+        <w:rPr>
+          <w:rFonts w:ascii="Verdana" w:hAnsi="Verdana"/>
+          <w:sz w:val="20"/>
+          <w:szCs w:val="20"/>
+        </w:rPr>
+        <w:t>(</w:t>
+      </w:r>
+      <w:r>
+        <w:rPr>
+          <w:rFonts w:ascii="Verdana" w:hAnsi="Verdana"/>
+          <w:noProof/>
+          <w:sz w:val="20"/>
+          <w:szCs w:val="20"/>
+        </w:rPr>
+        <w:t>2</w:t>
+      </w:r>
+      <w:r>
+        <w:rPr>
+          <w:rFonts w:ascii="Verdana" w:hAnsi="Verdana"/>
+          <w:sz w:val="20"/>
+          <w:szCs w:val="20"/>
+        </w:rPr>
+        <w:t>)</w:t>
+      </w:r>
+      <w:r>
+        <w:fldChar w:fldCharType="end"/>
+      </w:r>
+      <w:r>
+        <w:t xml:space="preserve"> we can derive:</w:t>
+      </w:r>
+    </w:p>
+    <w:tbl>
+      <w:tblPr>
+        <w:tblStyle w:val="TableGrid"/>
+        <w:tblW w:w="9360" w:type="dxa"/>
+        <w:tblBorders>
+          <w:top w:val="none" w:sz="0" w:space="0" w:color="auto"/>
+          <w:left w:val="none" w:sz="0" w:space="0" w:color="auto"/>
+          <w:bottom w:val="none" w:sz="0" w:space="0" w:color="auto"/>
+          <w:right w:val="none" w:sz="0" w:space="0" w:color="auto"/>
+          <w:insideH w:val="none" w:sz="0" w:space="0" w:color="auto"/>
+          <w:insideV w:val="none" w:sz="0" w:space="0" w:color="auto"/>
+        </w:tblBorders>
+        <w:tblLook w:val="04A0" w:firstRow="1" w:lastRow="0" w:firstColumn="1" w:lastColumn="0" w:noHBand="0" w:noVBand="1"/>
+      </w:tblPr>
+      <w:tblGrid>
+        <w:gridCol w:w="386"/>
+        <w:gridCol w:w="8160"/>
+        <w:gridCol w:w="814"/>
+      </w:tblGrid>
+      <w:tr>
+        <w:trPr>
+          <w:trHeight w:val="417"/>
+        </w:trPr>
+        <w:tc>
+          <w:tcPr>
+            <w:tcW w:w="386" w:type="dxa"/>
+            <w:vAlign w:val="center"/>
+          </w:tcPr>
+          <w:p>
+            <w:pPr>
+              <w:jc w:val="center"/>
+              <w:rPr>
+                <w:rFonts w:ascii="Verdana" w:hAnsi="Verdana"/>
+              </w:rPr>
+            </w:pPr>
+          </w:p>
+        </w:tc>
+        <w:tc>
+          <w:tcPr>
+            <w:tcW w:w="8160" w:type="dxa"/>
+            <w:vAlign w:val="center"/>
+          </w:tcPr>
+          <w:p>
+            <w:pPr>
+              <w:jc w:val="center"/>
+              <w:rPr>
+                <w:rFonts w:ascii="Verdana" w:hAnsi="Verdana"/>
+                <w:i/>
+                <w:iCs/>
+                <w:sz w:val="20"/>
+                <w:szCs w:val="20"/>
+              </w:rPr>
+            </w:pPr>
+            <m:oMathPara>
+              <m:oMathParaPr>
+                <m:jc m:val="left"/>
+              </m:oMathParaPr>
+              <m:oMath>
+                <m:r>
+                  <w:rPr>
+                    <w:rFonts w:ascii="Cambria Math" w:hAnsi="Cambria Math"/>
+                    <w:sz w:val="20"/>
+                    <w:szCs w:val="20"/>
+                  </w:rPr>
+                  <m:t>u</m:t>
+                </m:r>
+                <m:d>
+                  <m:dPr>
+                    <m:ctrlPr>
+                      <w:rPr>
+                        <w:rFonts w:ascii="Cambria Math" w:hAnsi="Cambria Math"/>
+                        <w:i/>
+                        <w:sz w:val="20"/>
+                        <w:szCs w:val="20"/>
+                      </w:rPr>
+                    </m:ctrlPr>
+                  </m:dPr>
+                  <m:e>
+                    <m:r>
+                      <w:rPr>
+                        <w:rStyle w:val="QuoteChar"/>
+                        <w:rFonts w:ascii="Cambria Math" w:hAnsi="Cambria Math"/>
+                        <w:sz w:val="20"/>
+                        <w:szCs w:val="20"/>
+                      </w:rPr>
+                      <m:t>a</m:t>
+                    </m:r>
+                    <m:r>
+                      <m:rPr>
+                        <m:sty m:val="p"/>
+                      </m:rPr>
+                      <w:rPr>
+                        <w:rStyle w:val="QuoteChar"/>
+                        <w:rFonts w:ascii="Cambria Math" w:hAnsi="Cambria Math"/>
+                        <w:sz w:val="20"/>
+                        <w:szCs w:val="20"/>
+                      </w:rPr>
+                      <m:t>-</m:t>
+                    </m:r>
+                    <m:r>
+                      <w:rPr>
+                        <w:rStyle w:val="QuoteChar"/>
+                        <w:rFonts w:ascii="Cambria Math" w:hAnsi="Cambria Math"/>
+                        <w:sz w:val="20"/>
+                        <w:szCs w:val="20"/>
+                      </w:rPr>
+                      <m:t>h</m:t>
+                    </m:r>
+                  </m:e>
+                </m:d>
+                <m:r>
+                  <w:rPr>
+                    <w:rFonts w:ascii="Cambria Math" w:hAnsi="Cambria Math"/>
+                    <w:sz w:val="20"/>
+                    <w:szCs w:val="20"/>
+                  </w:rPr>
+                  <m:t>=u</m:t>
+                </m:r>
+                <m:d>
+                  <m:dPr>
+                    <m:ctrlPr>
+                      <w:rPr>
+                        <w:rFonts w:ascii="Cambria Math" w:hAnsi="Cambria Math"/>
+                        <w:i/>
+                        <w:sz w:val="20"/>
+                        <w:szCs w:val="20"/>
+                      </w:rPr>
+                    </m:ctrlPr>
+                  </m:dPr>
+                  <m:e>
+                    <m:r>
+                      <w:rPr>
+                        <w:rFonts w:ascii="Cambria Math" w:hAnsi="Cambria Math"/>
+                        <w:sz w:val="20"/>
+                        <w:szCs w:val="20"/>
+                      </w:rPr>
+                      <m:t>a</m:t>
+                    </m:r>
+                  </m:e>
+                </m:d>
+                <m:r>
+                  <w:rPr>
+                    <w:rFonts w:ascii="Cambria Math" w:hAnsi="Cambria Math"/>
+                    <w:sz w:val="20"/>
+                    <w:szCs w:val="20"/>
+                  </w:rPr>
+                  <m:t>-</m:t>
+                </m:r>
+                <m:sSup>
+                  <m:sSupPr>
+                    <m:ctrlPr>
+                      <w:rPr>
+                        <w:rFonts w:ascii="Cambria Math" w:hAnsi="Cambria Math"/>
+                        <w:i/>
+                        <w:sz w:val="20"/>
+                        <w:szCs w:val="20"/>
+                      </w:rPr>
+                    </m:ctrlPr>
+                  </m:sSupPr>
+                  <m:e>
+                    <m:r>
+                      <w:rPr>
+                        <w:rFonts w:ascii="Cambria Math" w:hAnsi="Cambria Math"/>
+                        <w:sz w:val="20"/>
+                        <w:szCs w:val="20"/>
+                      </w:rPr>
+                      <m:t>u</m:t>
+                    </m:r>
+                  </m:e>
+                  <m:sup>
                     <m:d>
                       <m:dPr>
                         <m:ctrlPr>
@@ -1800,30 +2120,74 @@
                             <w:sz w:val="20"/>
                             <w:szCs w:val="20"/>
                           </w:rPr>
-                          <m:t>x-a</m:t>
+                          <m:t>1</m:t>
                         </m:r>
                       </m:e>
                     </m:d>
-                  </m:e>
-                  <m:sup>
-                    <m:r>
-                      <w:rPr>
-                        <w:rFonts w:ascii="Cambria Math" w:hAnsi="Cambria Math"/>
-                        <w:sz w:val="20"/>
-                        <w:szCs w:val="20"/>
-                      </w:rPr>
-                      <m:t>3</m:t>
-                    </m:r>
                   </m:sup>
                 </m:sSup>
+                <m:d>
+                  <m:dPr>
+                    <m:ctrlPr>
+                      <w:rPr>
+                        <w:rFonts w:ascii="Cambria Math" w:hAnsi="Cambria Math"/>
+                        <w:i/>
+                        <w:sz w:val="20"/>
+                        <w:szCs w:val="20"/>
+                      </w:rPr>
+                    </m:ctrlPr>
+                  </m:dPr>
+                  <m:e>
+                    <m:r>
+                      <w:rPr>
+                        <w:rFonts w:ascii="Cambria Math" w:hAnsi="Cambria Math"/>
+                        <w:sz w:val="20"/>
+                        <w:szCs w:val="20"/>
+                      </w:rPr>
+                      <m:t>a</m:t>
+                    </m:r>
+                  </m:e>
+                </m:d>
                 <m:r>
                   <w:rPr>
                     <w:rFonts w:ascii="Cambria Math" w:hAnsi="Cambria Math"/>
                     <w:sz w:val="20"/>
                     <w:szCs w:val="20"/>
                   </w:rPr>
-                  <m:t>+O(</m:t>
+                  <m:t xml:space="preserve">h+ </m:t>
                 </m:r>
+                <m:f>
+                  <m:fPr>
+                    <m:ctrlPr>
+                      <w:rPr>
+                        <w:rFonts w:ascii="Cambria Math" w:hAnsi="Cambria Math"/>
+                        <w:i/>
+                        <w:sz w:val="20"/>
+                        <w:szCs w:val="20"/>
+                      </w:rPr>
+                    </m:ctrlPr>
+                  </m:fPr>
+                  <m:num>
+                    <m:r>
+                      <w:rPr>
+                        <w:rFonts w:ascii="Cambria Math" w:hAnsi="Cambria Math"/>
+                        <w:sz w:val="20"/>
+                        <w:szCs w:val="20"/>
+                      </w:rPr>
+                      <m:t>1</m:t>
+                    </m:r>
+                  </m:num>
+                  <m:den>
+                    <m:r>
+                      <w:rPr>
+                        <w:rFonts w:ascii="Cambria Math" w:hAnsi="Cambria Math"/>
+                        <w:sz w:val="20"/>
+                        <w:szCs w:val="20"/>
+                      </w:rPr>
+                      <m:t>2</m:t>
+                    </m:r>
+                  </m:den>
+                </m:f>
                 <m:sSup>
                   <m:sSupPr>
                     <m:ctrlPr>
@@ -1836,6 +2200,16 @@
                     </m:ctrlPr>
                   </m:sSupPr>
                   <m:e>
+                    <m:r>
+                      <w:rPr>
+                        <w:rFonts w:ascii="Cambria Math" w:hAnsi="Cambria Math"/>
+                        <w:sz w:val="20"/>
+                        <w:szCs w:val="20"/>
+                      </w:rPr>
+                      <m:t>u</m:t>
+                    </m:r>
+                  </m:e>
+                  <m:sup>
                     <m:d>
                       <m:dPr>
                         <m:ctrlPr>
@@ -1854,10 +2228,234 @@
                             <w:sz w:val="20"/>
                             <w:szCs w:val="20"/>
                           </w:rPr>
-                          <m:t>x-a</m:t>
+                          <m:t>2</m:t>
                         </m:r>
                       </m:e>
                     </m:d>
+                  </m:sup>
+                </m:sSup>
+                <m:d>
+                  <m:dPr>
+                    <m:ctrlPr>
+                      <w:rPr>
+                        <w:rFonts w:ascii="Cambria Math" w:hAnsi="Cambria Math"/>
+                        <w:i/>
+                        <w:sz w:val="20"/>
+                        <w:szCs w:val="20"/>
+                      </w:rPr>
+                    </m:ctrlPr>
+                  </m:dPr>
+                  <m:e>
+                    <m:r>
+                      <w:rPr>
+                        <w:rFonts w:ascii="Cambria Math" w:hAnsi="Cambria Math"/>
+                        <w:sz w:val="20"/>
+                        <w:szCs w:val="20"/>
+                      </w:rPr>
+                      <m:t>a</m:t>
+                    </m:r>
+                  </m:e>
+                </m:d>
+                <m:sSup>
+                  <m:sSupPr>
+                    <m:ctrlPr>
+                      <w:rPr>
+                        <w:rFonts w:ascii="Cambria Math" w:hAnsi="Cambria Math"/>
+                        <w:i/>
+                        <w:sz w:val="20"/>
+                        <w:szCs w:val="20"/>
+                      </w:rPr>
+                    </m:ctrlPr>
+                  </m:sSupPr>
+                  <m:e>
+                    <m:r>
+                      <w:rPr>
+                        <w:rFonts w:ascii="Cambria Math" w:hAnsi="Cambria Math"/>
+                        <w:sz w:val="20"/>
+                        <w:szCs w:val="20"/>
+                      </w:rPr>
+                      <m:t>h</m:t>
+                    </m:r>
+                  </m:e>
+                  <m:sup>
+                    <m:r>
+                      <w:rPr>
+                        <w:rFonts w:ascii="Cambria Math" w:hAnsi="Cambria Math"/>
+                        <w:sz w:val="20"/>
+                        <w:szCs w:val="20"/>
+                      </w:rPr>
+                      <m:t>2</m:t>
+                    </m:r>
+                  </m:sup>
+                </m:sSup>
+                <m:r>
+                  <w:rPr>
+                    <w:rFonts w:ascii="Cambria Math" w:hAnsi="Cambria Math"/>
+                    <w:sz w:val="20"/>
+                    <w:szCs w:val="20"/>
+                  </w:rPr>
+                  <m:t xml:space="preserve">- </m:t>
+                </m:r>
+                <m:f>
+                  <m:fPr>
+                    <m:ctrlPr>
+                      <w:rPr>
+                        <w:rFonts w:ascii="Cambria Math" w:hAnsi="Cambria Math"/>
+                        <w:i/>
+                        <w:sz w:val="20"/>
+                        <w:szCs w:val="20"/>
+                      </w:rPr>
+                    </m:ctrlPr>
+                  </m:fPr>
+                  <m:num>
+                    <m:r>
+                      <w:rPr>
+                        <w:rFonts w:ascii="Cambria Math" w:hAnsi="Cambria Math"/>
+                        <w:sz w:val="20"/>
+                        <w:szCs w:val="20"/>
+                      </w:rPr>
+                      <m:t>1</m:t>
+                    </m:r>
+                  </m:num>
+                  <m:den>
+                    <m:r>
+                      <w:rPr>
+                        <w:rFonts w:ascii="Cambria Math" w:hAnsi="Cambria Math"/>
+                        <w:sz w:val="20"/>
+                        <w:szCs w:val="20"/>
+                      </w:rPr>
+                      <m:t>6</m:t>
+                    </m:r>
+                  </m:den>
+                </m:f>
+                <m:sSup>
+                  <m:sSupPr>
+                    <m:ctrlPr>
+                      <w:rPr>
+                        <w:rFonts w:ascii="Cambria Math" w:hAnsi="Cambria Math"/>
+                        <w:i/>
+                        <w:sz w:val="20"/>
+                        <w:szCs w:val="20"/>
+                      </w:rPr>
+                    </m:ctrlPr>
+                  </m:sSupPr>
+                  <m:e>
+                    <m:r>
+                      <w:rPr>
+                        <w:rFonts w:ascii="Cambria Math" w:hAnsi="Cambria Math"/>
+                        <w:sz w:val="20"/>
+                        <w:szCs w:val="20"/>
+                      </w:rPr>
+                      <m:t>u</m:t>
+                    </m:r>
+                  </m:e>
+                  <m:sup>
+                    <m:d>
+                      <m:dPr>
+                        <m:ctrlPr>
+                          <w:rPr>
+                            <w:rFonts w:ascii="Cambria Math" w:hAnsi="Cambria Math"/>
+                            <w:i/>
+                            <w:sz w:val="20"/>
+                            <w:szCs w:val="20"/>
+                          </w:rPr>
+                        </m:ctrlPr>
+                      </m:dPr>
+                      <m:e>
+                        <m:r>
+                          <w:rPr>
+                            <w:rFonts w:ascii="Cambria Math" w:hAnsi="Cambria Math"/>
+                            <w:sz w:val="20"/>
+                            <w:szCs w:val="20"/>
+                          </w:rPr>
+                          <m:t>3</m:t>
+                        </m:r>
+                      </m:e>
+                    </m:d>
+                  </m:sup>
+                </m:sSup>
+                <m:d>
+                  <m:dPr>
+                    <m:ctrlPr>
+                      <w:rPr>
+                        <w:rFonts w:ascii="Cambria Math" w:hAnsi="Cambria Math"/>
+                        <w:i/>
+                        <w:sz w:val="20"/>
+                        <w:szCs w:val="20"/>
+                      </w:rPr>
+                    </m:ctrlPr>
+                  </m:dPr>
+                  <m:e>
+                    <m:r>
+                      <w:rPr>
+                        <w:rFonts w:ascii="Cambria Math" w:hAnsi="Cambria Math"/>
+                        <w:sz w:val="20"/>
+                        <w:szCs w:val="20"/>
+                      </w:rPr>
+                      <m:t>a</m:t>
+                    </m:r>
+                  </m:e>
+                </m:d>
+                <m:sSup>
+                  <m:sSupPr>
+                    <m:ctrlPr>
+                      <w:rPr>
+                        <w:rFonts w:ascii="Cambria Math" w:hAnsi="Cambria Math"/>
+                        <w:i/>
+                        <w:sz w:val="20"/>
+                        <w:szCs w:val="20"/>
+                      </w:rPr>
+                    </m:ctrlPr>
+                  </m:sSupPr>
+                  <m:e>
+                    <m:r>
+                      <w:rPr>
+                        <w:rFonts w:ascii="Cambria Math" w:hAnsi="Cambria Math"/>
+                        <w:sz w:val="20"/>
+                        <w:szCs w:val="20"/>
+                      </w:rPr>
+                      <m:t>h</m:t>
+                    </m:r>
+                  </m:e>
+                  <m:sup>
+                    <m:r>
+                      <w:rPr>
+                        <w:rFonts w:ascii="Cambria Math" w:hAnsi="Cambria Math"/>
+                        <w:sz w:val="20"/>
+                        <w:szCs w:val="20"/>
+                      </w:rPr>
+                      <m:t>3</m:t>
+                    </m:r>
+                  </m:sup>
+                </m:sSup>
+                <m:r>
+                  <w:rPr>
+                    <w:rFonts w:ascii="Cambria Math" w:hAnsi="Cambria Math"/>
+                    <w:sz w:val="20"/>
+                    <w:szCs w:val="20"/>
+                  </w:rPr>
+                  <m:t>+O(</m:t>
+                </m:r>
+                <m:sSup>
+                  <m:sSupPr>
+                    <m:ctrlPr>
+                      <w:rPr>
+                        <w:rFonts w:ascii="Cambria Math" w:hAnsi="Cambria Math"/>
+                        <w:i/>
+                        <w:sz w:val="20"/>
+                        <w:szCs w:val="20"/>
+                      </w:rPr>
+                    </m:ctrlPr>
+                  </m:sSupPr>
+                  <m:e>
+                    <m:r>
+                      <w:rPr>
+                        <w:rFonts w:ascii="Cambria Math" w:hAnsi="Cambria Math"/>
+                        <w:sz w:val="20"/>
+                        <w:szCs w:val="20"/>
+                      </w:rPr>
+                      <m:t>h</m:t>
+                    </m:r>
                   </m:e>
                   <m:sup>
                     <m:r>
@@ -1935,7 +2533,1191 @@
                 <w:sz w:val="20"/>
                 <w:szCs w:val="20"/>
               </w:rPr>
-              <w:t>1</w:t>
+              <w:t>3</w:t>
+            </w:r>
+            <w:r>
+              <w:rPr>
+                <w:rFonts w:ascii="Verdana" w:hAnsi="Verdana"/>
+                <w:sz w:val="20"/>
+                <w:szCs w:val="20"/>
+              </w:rPr>
+              <w:fldChar w:fldCharType="end"/>
+            </w:r>
+            <w:r>
+              <w:rPr>
+                <w:rFonts w:ascii="Verdana" w:hAnsi="Verdana"/>
+                <w:sz w:val="20"/>
+                <w:szCs w:val="20"/>
+              </w:rPr>
+              <w:t>)</w:t>
+            </w:r>
+          </w:p>
+        </w:tc>
+      </w:tr>
+    </w:tbl>
+    <w:p/>
+    <w:tbl>
+      <w:tblPr>
+        <w:tblStyle w:val="TableGrid"/>
+        <w:tblW w:w="9360" w:type="dxa"/>
+        <w:tblBorders>
+          <w:top w:val="none" w:sz="0" w:space="0" w:color="auto"/>
+          <w:left w:val="none" w:sz="0" w:space="0" w:color="auto"/>
+          <w:bottom w:val="none" w:sz="0" w:space="0" w:color="auto"/>
+          <w:right w:val="none" w:sz="0" w:space="0" w:color="auto"/>
+          <w:insideH w:val="none" w:sz="0" w:space="0" w:color="auto"/>
+          <w:insideV w:val="none" w:sz="0" w:space="0" w:color="auto"/>
+        </w:tblBorders>
+        <w:tblLook w:val="04A0" w:firstRow="1" w:lastRow="0" w:firstColumn="1" w:lastColumn="0" w:noHBand="0" w:noVBand="1"/>
+      </w:tblPr>
+      <w:tblGrid>
+        <w:gridCol w:w="386"/>
+        <w:gridCol w:w="8160"/>
+        <w:gridCol w:w="814"/>
+      </w:tblGrid>
+      <w:tr>
+        <w:trPr>
+          <w:trHeight w:val="417"/>
+        </w:trPr>
+        <w:tc>
+          <w:tcPr>
+            <w:tcW w:w="386" w:type="dxa"/>
+            <w:vAlign w:val="center"/>
+          </w:tcPr>
+          <w:p>
+            <w:pPr>
+              <w:jc w:val="center"/>
+              <w:rPr>
+                <w:rFonts w:ascii="Verdana" w:hAnsi="Verdana"/>
+              </w:rPr>
+            </w:pPr>
+          </w:p>
+        </w:tc>
+        <w:tc>
+          <w:tcPr>
+            <w:tcW w:w="8160" w:type="dxa"/>
+            <w:vAlign w:val="center"/>
+          </w:tcPr>
+          <w:p>
+            <w:pPr>
+              <w:jc w:val="center"/>
+              <w:rPr>
+                <w:rFonts w:ascii="Verdana" w:hAnsi="Verdana"/>
+                <w:i/>
+                <w:iCs/>
+                <w:sz w:val="20"/>
+                <w:szCs w:val="20"/>
+              </w:rPr>
+            </w:pPr>
+            <m:oMathPara>
+              <m:oMathParaPr>
+                <m:jc m:val="left"/>
+              </m:oMathParaPr>
+              <m:oMath>
+                <m:r>
+                  <w:rPr>
+                    <w:rFonts w:ascii="Cambria Math" w:hAnsi="Cambria Math"/>
+                    <w:sz w:val="20"/>
+                    <w:szCs w:val="20"/>
+                  </w:rPr>
+                  <m:t>u</m:t>
+                </m:r>
+                <m:d>
+                  <m:dPr>
+                    <m:ctrlPr>
+                      <w:rPr>
+                        <w:rFonts w:ascii="Cambria Math" w:hAnsi="Cambria Math"/>
+                        <w:i/>
+                        <w:sz w:val="20"/>
+                        <w:szCs w:val="20"/>
+                      </w:rPr>
+                    </m:ctrlPr>
+                  </m:dPr>
+                  <m:e>
+                    <m:r>
+                      <w:rPr>
+                        <w:rStyle w:val="QuoteChar"/>
+                        <w:rFonts w:ascii="Cambria Math" w:hAnsi="Cambria Math"/>
+                        <w:sz w:val="20"/>
+                        <w:szCs w:val="20"/>
+                      </w:rPr>
+                      <m:t>a</m:t>
+                    </m:r>
+                    <m:r>
+                      <m:rPr>
+                        <m:sty m:val="p"/>
+                      </m:rPr>
+                      <w:rPr>
+                        <w:rStyle w:val="QuoteChar"/>
+                        <w:rFonts w:ascii="Cambria Math" w:hAnsi="Cambria Math"/>
+                        <w:sz w:val="20"/>
+                        <w:szCs w:val="20"/>
+                      </w:rPr>
+                      <m:t>+2</m:t>
+                    </m:r>
+                    <m:r>
+                      <w:rPr>
+                        <w:rStyle w:val="QuoteChar"/>
+                        <w:rFonts w:ascii="Cambria Math" w:hAnsi="Cambria Math"/>
+                        <w:sz w:val="20"/>
+                        <w:szCs w:val="20"/>
+                      </w:rPr>
+                      <m:t>h</m:t>
+                    </m:r>
+                  </m:e>
+                </m:d>
+                <m:r>
+                  <w:rPr>
+                    <w:rFonts w:ascii="Cambria Math" w:hAnsi="Cambria Math"/>
+                    <w:sz w:val="20"/>
+                    <w:szCs w:val="20"/>
+                  </w:rPr>
+                  <m:t>=u</m:t>
+                </m:r>
+                <m:d>
+                  <m:dPr>
+                    <m:ctrlPr>
+                      <w:rPr>
+                        <w:rFonts w:ascii="Cambria Math" w:hAnsi="Cambria Math"/>
+                        <w:i/>
+                        <w:sz w:val="20"/>
+                        <w:szCs w:val="20"/>
+                      </w:rPr>
+                    </m:ctrlPr>
+                  </m:dPr>
+                  <m:e>
+                    <m:r>
+                      <w:rPr>
+                        <w:rFonts w:ascii="Cambria Math" w:hAnsi="Cambria Math"/>
+                        <w:sz w:val="20"/>
+                        <w:szCs w:val="20"/>
+                      </w:rPr>
+                      <m:t>a</m:t>
+                    </m:r>
+                  </m:e>
+                </m:d>
+                <m:r>
+                  <w:rPr>
+                    <w:rFonts w:ascii="Cambria Math" w:hAnsi="Cambria Math"/>
+                    <w:sz w:val="20"/>
+                    <w:szCs w:val="20"/>
+                  </w:rPr>
+                  <m:t>+</m:t>
+                </m:r>
+                <m:sSup>
+                  <m:sSupPr>
+                    <m:ctrlPr>
+                      <w:rPr>
+                        <w:rFonts w:ascii="Cambria Math" w:hAnsi="Cambria Math"/>
+                        <w:i/>
+                        <w:sz w:val="20"/>
+                        <w:szCs w:val="20"/>
+                      </w:rPr>
+                    </m:ctrlPr>
+                  </m:sSupPr>
+                  <m:e>
+                    <m:r>
+                      <w:rPr>
+                        <w:rFonts w:ascii="Cambria Math" w:hAnsi="Cambria Math"/>
+                        <w:sz w:val="20"/>
+                        <w:szCs w:val="20"/>
+                      </w:rPr>
+                      <m:t>u</m:t>
+                    </m:r>
+                  </m:e>
+                  <m:sup>
+                    <m:d>
+                      <m:dPr>
+                        <m:ctrlPr>
+                          <w:rPr>
+                            <w:rFonts w:ascii="Cambria Math" w:hAnsi="Cambria Math"/>
+                            <w:i/>
+                            <w:sz w:val="20"/>
+                            <w:szCs w:val="20"/>
+                          </w:rPr>
+                        </m:ctrlPr>
+                      </m:dPr>
+                      <m:e>
+                        <m:r>
+                          <w:rPr>
+                            <w:rFonts w:ascii="Cambria Math" w:hAnsi="Cambria Math"/>
+                            <w:sz w:val="20"/>
+                            <w:szCs w:val="20"/>
+                          </w:rPr>
+                          <m:t>1</m:t>
+                        </m:r>
+                      </m:e>
+                    </m:d>
+                  </m:sup>
+                </m:sSup>
+                <m:d>
+                  <m:dPr>
+                    <m:ctrlPr>
+                      <w:rPr>
+                        <w:rFonts w:ascii="Cambria Math" w:hAnsi="Cambria Math"/>
+                        <w:i/>
+                        <w:sz w:val="20"/>
+                        <w:szCs w:val="20"/>
+                      </w:rPr>
+                    </m:ctrlPr>
+                  </m:dPr>
+                  <m:e>
+                    <m:r>
+                      <w:rPr>
+                        <w:rFonts w:ascii="Cambria Math" w:hAnsi="Cambria Math"/>
+                        <w:sz w:val="20"/>
+                        <w:szCs w:val="20"/>
+                      </w:rPr>
+                      <m:t>a</m:t>
+                    </m:r>
+                  </m:e>
+                </m:d>
+                <m:r>
+                  <w:rPr>
+                    <w:rFonts w:ascii="Cambria Math" w:hAnsi="Cambria Math"/>
+                    <w:sz w:val="20"/>
+                    <w:szCs w:val="20"/>
+                  </w:rPr>
+                  <m:t xml:space="preserve">2h+ </m:t>
+                </m:r>
+                <m:sSup>
+                  <m:sSupPr>
+                    <m:ctrlPr>
+                      <w:rPr>
+                        <w:rFonts w:ascii="Cambria Math" w:hAnsi="Cambria Math"/>
+                        <w:i/>
+                        <w:sz w:val="20"/>
+                        <w:szCs w:val="20"/>
+                      </w:rPr>
+                    </m:ctrlPr>
+                  </m:sSupPr>
+                  <m:e>
+                    <m:r>
+                      <w:rPr>
+                        <w:rFonts w:ascii="Cambria Math" w:hAnsi="Cambria Math"/>
+                        <w:sz w:val="20"/>
+                        <w:szCs w:val="20"/>
+                      </w:rPr>
+                      <m:t>2u</m:t>
+                    </m:r>
+                  </m:e>
+                  <m:sup>
+                    <m:d>
+                      <m:dPr>
+                        <m:ctrlPr>
+                          <w:rPr>
+                            <w:rFonts w:ascii="Cambria Math" w:hAnsi="Cambria Math"/>
+                            <w:i/>
+                            <w:sz w:val="20"/>
+                            <w:szCs w:val="20"/>
+                          </w:rPr>
+                        </m:ctrlPr>
+                      </m:dPr>
+                      <m:e>
+                        <m:r>
+                          <w:rPr>
+                            <w:rFonts w:ascii="Cambria Math" w:hAnsi="Cambria Math"/>
+                            <w:sz w:val="20"/>
+                            <w:szCs w:val="20"/>
+                          </w:rPr>
+                          <m:t>2</m:t>
+                        </m:r>
+                      </m:e>
+                    </m:d>
+                  </m:sup>
+                </m:sSup>
+                <m:d>
+                  <m:dPr>
+                    <m:ctrlPr>
+                      <w:rPr>
+                        <w:rFonts w:ascii="Cambria Math" w:hAnsi="Cambria Math"/>
+                        <w:i/>
+                        <w:sz w:val="20"/>
+                        <w:szCs w:val="20"/>
+                      </w:rPr>
+                    </m:ctrlPr>
+                  </m:dPr>
+                  <m:e>
+                    <m:r>
+                      <w:rPr>
+                        <w:rFonts w:ascii="Cambria Math" w:hAnsi="Cambria Math"/>
+                        <w:sz w:val="20"/>
+                        <w:szCs w:val="20"/>
+                      </w:rPr>
+                      <m:t>a</m:t>
+                    </m:r>
+                  </m:e>
+                </m:d>
+                <m:sSup>
+                  <m:sSupPr>
+                    <m:ctrlPr>
+                      <w:rPr>
+                        <w:rFonts w:ascii="Cambria Math" w:hAnsi="Cambria Math"/>
+                        <w:i/>
+                        <w:sz w:val="20"/>
+                        <w:szCs w:val="20"/>
+                      </w:rPr>
+                    </m:ctrlPr>
+                  </m:sSupPr>
+                  <m:e>
+                    <m:r>
+                      <w:rPr>
+                        <w:rFonts w:ascii="Cambria Math" w:hAnsi="Cambria Math"/>
+                        <w:sz w:val="20"/>
+                        <w:szCs w:val="20"/>
+                      </w:rPr>
+                      <m:t>h</m:t>
+                    </m:r>
+                  </m:e>
+                  <m:sup>
+                    <m:r>
+                      <w:rPr>
+                        <w:rFonts w:ascii="Cambria Math" w:hAnsi="Cambria Math"/>
+                        <w:sz w:val="20"/>
+                        <w:szCs w:val="20"/>
+                      </w:rPr>
+                      <m:t>2</m:t>
+                    </m:r>
+                  </m:sup>
+                </m:sSup>
+                <m:r>
+                  <w:rPr>
+                    <w:rFonts w:ascii="Cambria Math" w:hAnsi="Cambria Math"/>
+                    <w:sz w:val="20"/>
+                    <w:szCs w:val="20"/>
+                  </w:rPr>
+                  <m:t xml:space="preserve">+ </m:t>
+                </m:r>
+                <m:f>
+                  <m:fPr>
+                    <m:ctrlPr>
+                      <w:rPr>
+                        <w:rFonts w:ascii="Cambria Math" w:hAnsi="Cambria Math"/>
+                        <w:i/>
+                        <w:sz w:val="20"/>
+                        <w:szCs w:val="20"/>
+                      </w:rPr>
+                    </m:ctrlPr>
+                  </m:fPr>
+                  <m:num>
+                    <m:r>
+                      <w:rPr>
+                        <w:rFonts w:ascii="Cambria Math" w:hAnsi="Cambria Math"/>
+                        <w:sz w:val="20"/>
+                        <w:szCs w:val="20"/>
+                      </w:rPr>
+                      <m:t>4</m:t>
+                    </m:r>
+                  </m:num>
+                  <m:den>
+                    <m:r>
+                      <w:rPr>
+                        <w:rFonts w:ascii="Cambria Math" w:hAnsi="Cambria Math"/>
+                        <w:sz w:val="20"/>
+                        <w:szCs w:val="20"/>
+                      </w:rPr>
+                      <m:t>3</m:t>
+                    </m:r>
+                  </m:den>
+                </m:f>
+                <m:sSup>
+                  <m:sSupPr>
+                    <m:ctrlPr>
+                      <w:rPr>
+                        <w:rFonts w:ascii="Cambria Math" w:hAnsi="Cambria Math"/>
+                        <w:i/>
+                        <w:sz w:val="20"/>
+                        <w:szCs w:val="20"/>
+                      </w:rPr>
+                    </m:ctrlPr>
+                  </m:sSupPr>
+                  <m:e>
+                    <m:r>
+                      <w:rPr>
+                        <w:rFonts w:ascii="Cambria Math" w:hAnsi="Cambria Math"/>
+                        <w:sz w:val="20"/>
+                        <w:szCs w:val="20"/>
+                      </w:rPr>
+                      <m:t>u</m:t>
+                    </m:r>
+                  </m:e>
+                  <m:sup>
+                    <m:d>
+                      <m:dPr>
+                        <m:ctrlPr>
+                          <w:rPr>
+                            <w:rFonts w:ascii="Cambria Math" w:hAnsi="Cambria Math"/>
+                            <w:i/>
+                            <w:sz w:val="20"/>
+                            <w:szCs w:val="20"/>
+                          </w:rPr>
+                        </m:ctrlPr>
+                      </m:dPr>
+                      <m:e>
+                        <m:r>
+                          <w:rPr>
+                            <w:rFonts w:ascii="Cambria Math" w:hAnsi="Cambria Math"/>
+                            <w:sz w:val="20"/>
+                            <w:szCs w:val="20"/>
+                          </w:rPr>
+                          <m:t>3</m:t>
+                        </m:r>
+                      </m:e>
+                    </m:d>
+                  </m:sup>
+                </m:sSup>
+                <m:d>
+                  <m:dPr>
+                    <m:ctrlPr>
+                      <w:rPr>
+                        <w:rFonts w:ascii="Cambria Math" w:hAnsi="Cambria Math"/>
+                        <w:i/>
+                        <w:sz w:val="20"/>
+                        <w:szCs w:val="20"/>
+                      </w:rPr>
+                    </m:ctrlPr>
+                  </m:dPr>
+                  <m:e>
+                    <m:r>
+                      <w:rPr>
+                        <w:rFonts w:ascii="Cambria Math" w:hAnsi="Cambria Math"/>
+                        <w:sz w:val="20"/>
+                        <w:szCs w:val="20"/>
+                      </w:rPr>
+                      <m:t>a</m:t>
+                    </m:r>
+                  </m:e>
+                </m:d>
+                <m:sSup>
+                  <m:sSupPr>
+                    <m:ctrlPr>
+                      <w:rPr>
+                        <w:rFonts w:ascii="Cambria Math" w:hAnsi="Cambria Math"/>
+                        <w:i/>
+                        <w:sz w:val="20"/>
+                        <w:szCs w:val="20"/>
+                      </w:rPr>
+                    </m:ctrlPr>
+                  </m:sSupPr>
+                  <m:e>
+                    <m:r>
+                      <w:rPr>
+                        <w:rFonts w:ascii="Cambria Math" w:hAnsi="Cambria Math"/>
+                        <w:sz w:val="20"/>
+                        <w:szCs w:val="20"/>
+                      </w:rPr>
+                      <m:t>h</m:t>
+                    </m:r>
+                  </m:e>
+                  <m:sup>
+                    <m:r>
+                      <w:rPr>
+                        <w:rFonts w:ascii="Cambria Math" w:hAnsi="Cambria Math"/>
+                        <w:sz w:val="20"/>
+                        <w:szCs w:val="20"/>
+                      </w:rPr>
+                      <m:t>3</m:t>
+                    </m:r>
+                  </m:sup>
+                </m:sSup>
+                <m:r>
+                  <w:rPr>
+                    <w:rFonts w:ascii="Cambria Math" w:hAnsi="Cambria Math"/>
+                    <w:sz w:val="20"/>
+                    <w:szCs w:val="20"/>
+                  </w:rPr>
+                  <m:t>+O(</m:t>
+                </m:r>
+                <m:sSup>
+                  <m:sSupPr>
+                    <m:ctrlPr>
+                      <w:rPr>
+                        <w:rFonts w:ascii="Cambria Math" w:hAnsi="Cambria Math"/>
+                        <w:i/>
+                        <w:sz w:val="20"/>
+                        <w:szCs w:val="20"/>
+                      </w:rPr>
+                    </m:ctrlPr>
+                  </m:sSupPr>
+                  <m:e>
+                    <m:r>
+                      <w:rPr>
+                        <w:rFonts w:ascii="Cambria Math" w:hAnsi="Cambria Math"/>
+                        <w:sz w:val="20"/>
+                        <w:szCs w:val="20"/>
+                      </w:rPr>
+                      <m:t>h</m:t>
+                    </m:r>
+                  </m:e>
+                  <m:sup>
+                    <m:r>
+                      <w:rPr>
+                        <w:rFonts w:ascii="Cambria Math" w:hAnsi="Cambria Math"/>
+                        <w:sz w:val="20"/>
+                        <w:szCs w:val="20"/>
+                      </w:rPr>
+                      <m:t>4</m:t>
+                    </m:r>
+                  </m:sup>
+                </m:sSup>
+                <m:r>
+                  <w:rPr>
+                    <w:rFonts w:ascii="Cambria Math" w:hAnsi="Cambria Math"/>
+                    <w:sz w:val="20"/>
+                    <w:szCs w:val="20"/>
+                  </w:rPr>
+                  <m:t>)</m:t>
+                </m:r>
+              </m:oMath>
+            </m:oMathPara>
+          </w:p>
+        </w:tc>
+        <w:tc>
+          <w:tcPr>
+            <w:tcW w:w="814" w:type="dxa"/>
+            <w:vAlign w:val="center"/>
+          </w:tcPr>
+          <w:p>
+            <w:pPr>
+              <w:jc w:val="center"/>
+              <w:rPr>
+                <w:rFonts w:ascii="Verdana" w:hAnsi="Verdana"/>
+                <w:sz w:val="20"/>
+                <w:szCs w:val="20"/>
+              </w:rPr>
+            </w:pPr>
+            <w:r>
+              <w:rPr>
+                <w:rFonts w:ascii="Verdana" w:hAnsi="Verdana"/>
+                <w:sz w:val="20"/>
+                <w:szCs w:val="20"/>
+              </w:rPr>
+              <w:t>(</w:t>
+            </w:r>
+            <w:r>
+              <w:rPr>
+                <w:rFonts w:ascii="Verdana" w:hAnsi="Verdana"/>
+                <w:sz w:val="20"/>
+                <w:szCs w:val="20"/>
+              </w:rPr>
+              <w:fldChar w:fldCharType="begin"/>
+            </w:r>
+            <w:r>
+              <w:rPr>
+                <w:rFonts w:ascii="Verdana" w:hAnsi="Verdana"/>
+                <w:sz w:val="20"/>
+                <w:szCs w:val="20"/>
+              </w:rPr>
+              <w:instrText xml:space="preserve"> SEQ Equation \* ARABIC </w:instrText>
+            </w:r>
+            <w:r>
+              <w:rPr>
+                <w:rFonts w:ascii="Verdana" w:hAnsi="Verdana"/>
+                <w:sz w:val="20"/>
+                <w:szCs w:val="20"/>
+              </w:rPr>
+              <w:fldChar w:fldCharType="separate"/>
+            </w:r>
+            <w:r>
+              <w:rPr>
+                <w:rFonts w:ascii="Verdana" w:hAnsi="Verdana"/>
+                <w:noProof/>
+                <w:sz w:val="20"/>
+                <w:szCs w:val="20"/>
+              </w:rPr>
+              <w:t>4</w:t>
+            </w:r>
+            <w:r>
+              <w:rPr>
+                <w:rFonts w:ascii="Verdana" w:hAnsi="Verdana"/>
+                <w:sz w:val="20"/>
+                <w:szCs w:val="20"/>
+              </w:rPr>
+              <w:fldChar w:fldCharType="end"/>
+            </w:r>
+            <w:r>
+              <w:rPr>
+                <w:rFonts w:ascii="Verdana" w:hAnsi="Verdana"/>
+                <w:sz w:val="20"/>
+                <w:szCs w:val="20"/>
+              </w:rPr>
+              <w:t>)</w:t>
+            </w:r>
+          </w:p>
+        </w:tc>
+      </w:tr>
+    </w:tbl>
+    <w:p/>
+    <w:tbl>
+      <w:tblPr>
+        <w:tblStyle w:val="TableGrid"/>
+        <w:tblW w:w="9360" w:type="dxa"/>
+        <w:tblBorders>
+          <w:top w:val="none" w:sz="0" w:space="0" w:color="auto"/>
+          <w:left w:val="none" w:sz="0" w:space="0" w:color="auto"/>
+          <w:bottom w:val="none" w:sz="0" w:space="0" w:color="auto"/>
+          <w:right w:val="none" w:sz="0" w:space="0" w:color="auto"/>
+          <w:insideH w:val="none" w:sz="0" w:space="0" w:color="auto"/>
+          <w:insideV w:val="none" w:sz="0" w:space="0" w:color="auto"/>
+        </w:tblBorders>
+        <w:tblLook w:val="04A0" w:firstRow="1" w:lastRow="0" w:firstColumn="1" w:lastColumn="0" w:noHBand="0" w:noVBand="1"/>
+      </w:tblPr>
+      <w:tblGrid>
+        <w:gridCol w:w="386"/>
+        <w:gridCol w:w="8160"/>
+        <w:gridCol w:w="814"/>
+      </w:tblGrid>
+      <w:tr>
+        <w:trPr>
+          <w:trHeight w:val="417"/>
+        </w:trPr>
+        <w:tc>
+          <w:tcPr>
+            <w:tcW w:w="386" w:type="dxa"/>
+            <w:vAlign w:val="center"/>
+          </w:tcPr>
+          <w:p>
+            <w:pPr>
+              <w:jc w:val="center"/>
+              <w:rPr>
+                <w:rFonts w:ascii="Verdana" w:hAnsi="Verdana"/>
+              </w:rPr>
+            </w:pPr>
+          </w:p>
+        </w:tc>
+        <w:tc>
+          <w:tcPr>
+            <w:tcW w:w="8160" w:type="dxa"/>
+            <w:vAlign w:val="center"/>
+          </w:tcPr>
+          <w:p>
+            <w:pPr>
+              <w:jc w:val="center"/>
+              <w:rPr>
+                <w:rFonts w:ascii="Verdana" w:hAnsi="Verdana"/>
+                <w:i/>
+                <w:iCs/>
+                <w:sz w:val="20"/>
+                <w:szCs w:val="20"/>
+              </w:rPr>
+            </w:pPr>
+            <m:oMathPara>
+              <m:oMathParaPr>
+                <m:jc m:val="left"/>
+              </m:oMathParaPr>
+              <m:oMath>
+                <m:r>
+                  <w:rPr>
+                    <w:rFonts w:ascii="Cambria Math" w:hAnsi="Cambria Math"/>
+                    <w:sz w:val="20"/>
+                    <w:szCs w:val="20"/>
+                  </w:rPr>
+                  <m:t>u</m:t>
+                </m:r>
+                <m:d>
+                  <m:dPr>
+                    <m:ctrlPr>
+                      <w:rPr>
+                        <w:rFonts w:ascii="Cambria Math" w:hAnsi="Cambria Math"/>
+                        <w:i/>
+                        <w:sz w:val="20"/>
+                        <w:szCs w:val="20"/>
+                      </w:rPr>
+                    </m:ctrlPr>
+                  </m:dPr>
+                  <m:e>
+                    <m:r>
+                      <w:rPr>
+                        <w:rStyle w:val="QuoteChar"/>
+                        <w:rFonts w:ascii="Cambria Math" w:hAnsi="Cambria Math"/>
+                        <w:sz w:val="20"/>
+                        <w:szCs w:val="20"/>
+                      </w:rPr>
+                      <m:t>a</m:t>
+                    </m:r>
+                    <m:r>
+                      <m:rPr>
+                        <m:sty m:val="p"/>
+                      </m:rPr>
+                      <w:rPr>
+                        <w:rStyle w:val="QuoteChar"/>
+                        <w:rFonts w:ascii="Cambria Math" w:hAnsi="Cambria Math"/>
+                        <w:sz w:val="20"/>
+                        <w:szCs w:val="20"/>
+                      </w:rPr>
+                      <m:t>-2</m:t>
+                    </m:r>
+                    <m:r>
+                      <w:rPr>
+                        <w:rStyle w:val="QuoteChar"/>
+                        <w:rFonts w:ascii="Cambria Math" w:hAnsi="Cambria Math"/>
+                        <w:sz w:val="20"/>
+                        <w:szCs w:val="20"/>
+                      </w:rPr>
+                      <m:t>h</m:t>
+                    </m:r>
+                  </m:e>
+                </m:d>
+                <m:r>
+                  <w:rPr>
+                    <w:rFonts w:ascii="Cambria Math" w:hAnsi="Cambria Math"/>
+                    <w:sz w:val="20"/>
+                    <w:szCs w:val="20"/>
+                  </w:rPr>
+                  <m:t>=u</m:t>
+                </m:r>
+                <m:d>
+                  <m:dPr>
+                    <m:ctrlPr>
+                      <w:rPr>
+                        <w:rFonts w:ascii="Cambria Math" w:hAnsi="Cambria Math"/>
+                        <w:i/>
+                        <w:sz w:val="20"/>
+                        <w:szCs w:val="20"/>
+                      </w:rPr>
+                    </m:ctrlPr>
+                  </m:dPr>
+                  <m:e>
+                    <m:r>
+                      <w:rPr>
+                        <w:rFonts w:ascii="Cambria Math" w:hAnsi="Cambria Math"/>
+                        <w:sz w:val="20"/>
+                        <w:szCs w:val="20"/>
+                      </w:rPr>
+                      <m:t>a</m:t>
+                    </m:r>
+                  </m:e>
+                </m:d>
+                <m:r>
+                  <w:rPr>
+                    <w:rFonts w:ascii="Cambria Math" w:hAnsi="Cambria Math"/>
+                    <w:sz w:val="20"/>
+                    <w:szCs w:val="20"/>
+                  </w:rPr>
+                  <m:t>-2</m:t>
+                </m:r>
+                <m:sSup>
+                  <m:sSupPr>
+                    <m:ctrlPr>
+                      <w:rPr>
+                        <w:rFonts w:ascii="Cambria Math" w:hAnsi="Cambria Math"/>
+                        <w:i/>
+                        <w:sz w:val="20"/>
+                        <w:szCs w:val="20"/>
+                      </w:rPr>
+                    </m:ctrlPr>
+                  </m:sSupPr>
+                  <m:e>
+                    <m:r>
+                      <w:rPr>
+                        <w:rFonts w:ascii="Cambria Math" w:hAnsi="Cambria Math"/>
+                        <w:sz w:val="20"/>
+                        <w:szCs w:val="20"/>
+                      </w:rPr>
+                      <m:t>u</m:t>
+                    </m:r>
+                  </m:e>
+                  <m:sup>
+                    <m:d>
+                      <m:dPr>
+                        <m:ctrlPr>
+                          <w:rPr>
+                            <w:rFonts w:ascii="Cambria Math" w:hAnsi="Cambria Math"/>
+                            <w:i/>
+                            <w:sz w:val="20"/>
+                            <w:szCs w:val="20"/>
+                          </w:rPr>
+                        </m:ctrlPr>
+                      </m:dPr>
+                      <m:e>
+                        <m:r>
+                          <w:rPr>
+                            <w:rFonts w:ascii="Cambria Math" w:hAnsi="Cambria Math"/>
+                            <w:sz w:val="20"/>
+                            <w:szCs w:val="20"/>
+                          </w:rPr>
+                          <m:t>1</m:t>
+                        </m:r>
+                      </m:e>
+                    </m:d>
+                  </m:sup>
+                </m:sSup>
+                <m:d>
+                  <m:dPr>
+                    <m:ctrlPr>
+                      <w:rPr>
+                        <w:rFonts w:ascii="Cambria Math" w:hAnsi="Cambria Math"/>
+                        <w:i/>
+                        <w:sz w:val="20"/>
+                        <w:szCs w:val="20"/>
+                      </w:rPr>
+                    </m:ctrlPr>
+                  </m:dPr>
+                  <m:e>
+                    <m:r>
+                      <w:rPr>
+                        <w:rFonts w:ascii="Cambria Math" w:hAnsi="Cambria Math"/>
+                        <w:sz w:val="20"/>
+                        <w:szCs w:val="20"/>
+                      </w:rPr>
+                      <m:t>a</m:t>
+                    </m:r>
+                  </m:e>
+                </m:d>
+                <m:r>
+                  <w:rPr>
+                    <w:rFonts w:ascii="Cambria Math" w:hAnsi="Cambria Math"/>
+                    <w:sz w:val="20"/>
+                    <w:szCs w:val="20"/>
+                  </w:rPr>
+                  <m:t>h+ 2</m:t>
+                </m:r>
+                <m:sSup>
+                  <m:sSupPr>
+                    <m:ctrlPr>
+                      <w:rPr>
+                        <w:rFonts w:ascii="Cambria Math" w:hAnsi="Cambria Math"/>
+                        <w:i/>
+                        <w:sz w:val="20"/>
+                        <w:szCs w:val="20"/>
+                      </w:rPr>
+                    </m:ctrlPr>
+                  </m:sSupPr>
+                  <m:e>
+                    <m:r>
+                      <w:rPr>
+                        <w:rFonts w:ascii="Cambria Math" w:hAnsi="Cambria Math"/>
+                        <w:sz w:val="20"/>
+                        <w:szCs w:val="20"/>
+                      </w:rPr>
+                      <m:t>u</m:t>
+                    </m:r>
+                  </m:e>
+                  <m:sup>
+                    <m:d>
+                      <m:dPr>
+                        <m:ctrlPr>
+                          <w:rPr>
+                            <w:rFonts w:ascii="Cambria Math" w:hAnsi="Cambria Math"/>
+                            <w:i/>
+                            <w:sz w:val="20"/>
+                            <w:szCs w:val="20"/>
+                          </w:rPr>
+                        </m:ctrlPr>
+                      </m:dPr>
+                      <m:e>
+                        <m:r>
+                          <w:rPr>
+                            <w:rFonts w:ascii="Cambria Math" w:hAnsi="Cambria Math"/>
+                            <w:sz w:val="20"/>
+                            <w:szCs w:val="20"/>
+                          </w:rPr>
+                          <m:t>2</m:t>
+                        </m:r>
+                      </m:e>
+                    </m:d>
+                  </m:sup>
+                </m:sSup>
+                <m:d>
+                  <m:dPr>
+                    <m:ctrlPr>
+                      <w:rPr>
+                        <w:rFonts w:ascii="Cambria Math" w:hAnsi="Cambria Math"/>
+                        <w:i/>
+                        <w:sz w:val="20"/>
+                        <w:szCs w:val="20"/>
+                      </w:rPr>
+                    </m:ctrlPr>
+                  </m:dPr>
+                  <m:e>
+                    <m:r>
+                      <w:rPr>
+                        <w:rFonts w:ascii="Cambria Math" w:hAnsi="Cambria Math"/>
+                        <w:sz w:val="20"/>
+                        <w:szCs w:val="20"/>
+                      </w:rPr>
+                      <m:t>a</m:t>
+                    </m:r>
+                  </m:e>
+                </m:d>
+                <m:sSup>
+                  <m:sSupPr>
+                    <m:ctrlPr>
+                      <w:rPr>
+                        <w:rFonts w:ascii="Cambria Math" w:hAnsi="Cambria Math"/>
+                        <w:i/>
+                        <w:sz w:val="20"/>
+                        <w:szCs w:val="20"/>
+                      </w:rPr>
+                    </m:ctrlPr>
+                  </m:sSupPr>
+                  <m:e>
+                    <m:r>
+                      <w:rPr>
+                        <w:rFonts w:ascii="Cambria Math" w:hAnsi="Cambria Math"/>
+                        <w:sz w:val="20"/>
+                        <w:szCs w:val="20"/>
+                      </w:rPr>
+                      <m:t>h</m:t>
+                    </m:r>
+                  </m:e>
+                  <m:sup>
+                    <m:r>
+                      <w:rPr>
+                        <w:rFonts w:ascii="Cambria Math" w:hAnsi="Cambria Math"/>
+                        <w:sz w:val="20"/>
+                        <w:szCs w:val="20"/>
+                      </w:rPr>
+                      <m:t>2</m:t>
+                    </m:r>
+                  </m:sup>
+                </m:sSup>
+                <m:r>
+                  <w:rPr>
+                    <w:rFonts w:ascii="Cambria Math" w:hAnsi="Cambria Math"/>
+                    <w:sz w:val="20"/>
+                    <w:szCs w:val="20"/>
+                  </w:rPr>
+                  <m:t xml:space="preserve">- </m:t>
+                </m:r>
+                <m:f>
+                  <m:fPr>
+                    <m:ctrlPr>
+                      <w:rPr>
+                        <w:rFonts w:ascii="Cambria Math" w:hAnsi="Cambria Math"/>
+                        <w:i/>
+                        <w:sz w:val="20"/>
+                        <w:szCs w:val="20"/>
+                      </w:rPr>
+                    </m:ctrlPr>
+                  </m:fPr>
+                  <m:num>
+                    <m:r>
+                      <w:rPr>
+                        <w:rFonts w:ascii="Cambria Math" w:hAnsi="Cambria Math"/>
+                        <w:sz w:val="20"/>
+                        <w:szCs w:val="20"/>
+                      </w:rPr>
+                      <m:t>4</m:t>
+                    </m:r>
+                  </m:num>
+                  <m:den>
+                    <m:r>
+                      <w:rPr>
+                        <w:rFonts w:ascii="Cambria Math" w:hAnsi="Cambria Math"/>
+                        <w:sz w:val="20"/>
+                        <w:szCs w:val="20"/>
+                      </w:rPr>
+                      <m:t>3</m:t>
+                    </m:r>
+                  </m:den>
+                </m:f>
+                <m:sSup>
+                  <m:sSupPr>
+                    <m:ctrlPr>
+                      <w:rPr>
+                        <w:rFonts w:ascii="Cambria Math" w:hAnsi="Cambria Math"/>
+                        <w:i/>
+                        <w:sz w:val="20"/>
+                        <w:szCs w:val="20"/>
+                      </w:rPr>
+                    </m:ctrlPr>
+                  </m:sSupPr>
+                  <m:e>
+                    <m:r>
+                      <w:rPr>
+                        <w:rFonts w:ascii="Cambria Math" w:hAnsi="Cambria Math"/>
+                        <w:sz w:val="20"/>
+                        <w:szCs w:val="20"/>
+                      </w:rPr>
+                      <m:t>u</m:t>
+                    </m:r>
+                  </m:e>
+                  <m:sup>
+                    <m:d>
+                      <m:dPr>
+                        <m:ctrlPr>
+                          <w:rPr>
+                            <w:rFonts w:ascii="Cambria Math" w:hAnsi="Cambria Math"/>
+                            <w:i/>
+                            <w:sz w:val="20"/>
+                            <w:szCs w:val="20"/>
+                          </w:rPr>
+                        </m:ctrlPr>
+                      </m:dPr>
+                      <m:e>
+                        <m:r>
+                          <w:rPr>
+                            <w:rFonts w:ascii="Cambria Math" w:hAnsi="Cambria Math"/>
+                            <w:sz w:val="20"/>
+                            <w:szCs w:val="20"/>
+                          </w:rPr>
+                          <m:t>3</m:t>
+                        </m:r>
+                      </m:e>
+                    </m:d>
+                  </m:sup>
+                </m:sSup>
+                <m:d>
+                  <m:dPr>
+                    <m:ctrlPr>
+                      <w:rPr>
+                        <w:rFonts w:ascii="Cambria Math" w:hAnsi="Cambria Math"/>
+                        <w:i/>
+                        <w:sz w:val="20"/>
+                        <w:szCs w:val="20"/>
+                      </w:rPr>
+                    </m:ctrlPr>
+                  </m:dPr>
+                  <m:e>
+                    <m:r>
+                      <w:rPr>
+                        <w:rFonts w:ascii="Cambria Math" w:hAnsi="Cambria Math"/>
+                        <w:sz w:val="20"/>
+                        <w:szCs w:val="20"/>
+                      </w:rPr>
+                      <m:t>a</m:t>
+                    </m:r>
+                  </m:e>
+                </m:d>
+                <m:sSup>
+                  <m:sSupPr>
+                    <m:ctrlPr>
+                      <w:rPr>
+                        <w:rFonts w:ascii="Cambria Math" w:hAnsi="Cambria Math"/>
+                        <w:i/>
+                        <w:sz w:val="20"/>
+                        <w:szCs w:val="20"/>
+                      </w:rPr>
+                    </m:ctrlPr>
+                  </m:sSupPr>
+                  <m:e>
+                    <m:r>
+                      <w:rPr>
+                        <w:rFonts w:ascii="Cambria Math" w:hAnsi="Cambria Math"/>
+                        <w:sz w:val="20"/>
+                        <w:szCs w:val="20"/>
+                      </w:rPr>
+                      <m:t>h</m:t>
+                    </m:r>
+                  </m:e>
+                  <m:sup>
+                    <m:r>
+                      <w:rPr>
+                        <w:rFonts w:ascii="Cambria Math" w:hAnsi="Cambria Math"/>
+                        <w:sz w:val="20"/>
+                        <w:szCs w:val="20"/>
+                      </w:rPr>
+                      <m:t>3</m:t>
+                    </m:r>
+                  </m:sup>
+                </m:sSup>
+                <m:r>
+                  <w:rPr>
+                    <w:rFonts w:ascii="Cambria Math" w:hAnsi="Cambria Math"/>
+                    <w:sz w:val="20"/>
+                    <w:szCs w:val="20"/>
+                  </w:rPr>
+                  <m:t>+O(</m:t>
+                </m:r>
+                <m:sSup>
+                  <m:sSupPr>
+                    <m:ctrlPr>
+                      <w:rPr>
+                        <w:rFonts w:ascii="Cambria Math" w:hAnsi="Cambria Math"/>
+                        <w:i/>
+                        <w:sz w:val="20"/>
+                        <w:szCs w:val="20"/>
+                      </w:rPr>
+                    </m:ctrlPr>
+                  </m:sSupPr>
+                  <m:e>
+                    <m:r>
+                      <w:rPr>
+                        <w:rFonts w:ascii="Cambria Math" w:hAnsi="Cambria Math"/>
+                        <w:sz w:val="20"/>
+                        <w:szCs w:val="20"/>
+                      </w:rPr>
+                      <m:t>h</m:t>
+                    </m:r>
+                  </m:e>
+                  <m:sup>
+                    <m:r>
+                      <w:rPr>
+                        <w:rFonts w:ascii="Cambria Math" w:hAnsi="Cambria Math"/>
+                        <w:sz w:val="20"/>
+                        <w:szCs w:val="20"/>
+                      </w:rPr>
+                      <m:t>4</m:t>
+                    </m:r>
+                  </m:sup>
+                </m:sSup>
+                <m:r>
+                  <w:rPr>
+                    <w:rFonts w:ascii="Cambria Math" w:hAnsi="Cambria Math"/>
+                    <w:sz w:val="20"/>
+                    <w:szCs w:val="20"/>
+                  </w:rPr>
+                  <m:t>)</m:t>
+                </m:r>
+              </m:oMath>
+            </m:oMathPara>
+          </w:p>
+        </w:tc>
+        <w:tc>
+          <w:tcPr>
+            <w:tcW w:w="814" w:type="dxa"/>
+            <w:vAlign w:val="center"/>
+          </w:tcPr>
+          <w:p>
+            <w:pPr>
+              <w:jc w:val="center"/>
+              <w:rPr>
+                <w:rFonts w:ascii="Verdana" w:hAnsi="Verdana"/>
+                <w:sz w:val="20"/>
+                <w:szCs w:val="20"/>
+              </w:rPr>
+            </w:pPr>
+            <w:r>
+              <w:rPr>
+                <w:rFonts w:ascii="Verdana" w:hAnsi="Verdana"/>
+                <w:sz w:val="20"/>
+                <w:szCs w:val="20"/>
+              </w:rPr>
+              <w:t>(</w:t>
+            </w:r>
+            <w:r>
+              <w:rPr>
+                <w:rFonts w:ascii="Verdana" w:hAnsi="Verdana"/>
+                <w:sz w:val="20"/>
+                <w:szCs w:val="20"/>
+              </w:rPr>
+              <w:fldChar w:fldCharType="begin"/>
+            </w:r>
+            <w:r>
+              <w:rPr>
+                <w:rFonts w:ascii="Verdana" w:hAnsi="Verdana"/>
+                <w:sz w:val="20"/>
+                <w:szCs w:val="20"/>
+              </w:rPr>
+              <w:instrText xml:space="preserve"> SEQ Equation \* ARABIC </w:instrText>
+            </w:r>
+            <w:r>
+              <w:rPr>
+                <w:rFonts w:ascii="Verdana" w:hAnsi="Verdana"/>
+                <w:sz w:val="20"/>
+                <w:szCs w:val="20"/>
+              </w:rPr>
+              <w:fldChar w:fldCharType="separate"/>
+            </w:r>
+            <w:r>
+              <w:rPr>
+                <w:rFonts w:ascii="Verdana" w:hAnsi="Verdana"/>
+                <w:noProof/>
+                <w:sz w:val="20"/>
+                <w:szCs w:val="20"/>
+              </w:rPr>
+              <w:t>5</w:t>
             </w:r>
             <w:r>
               <w:rPr>
@@ -1959,18 +3741,155 @@
     </w:tbl>
     <w:p>
       <w:pPr>
-        <w:pStyle w:val="Beginparagraph"/>
+        <w:pStyle w:val="Afterequation"/>
       </w:pPr>
+      <w:r>
+        <w:t>These expansion</w:t>
+      </w:r>
+      <w:r>
+        <w:t>s</w:t>
+      </w:r>
+      <w:r>
+        <w:t xml:space="preserve"> will serve as basis bricks to build </w:t>
+      </w:r>
+      <w:r>
+        <w:t xml:space="preserve">computation </w:t>
+      </w:r>
+      <w:r>
+        <w:t>schemes.</w:t>
+      </w:r>
+    </w:p>
+    <w:p>
+      <w:pPr>
+        <w:pStyle w:val="Heading2"/>
+      </w:pPr>
+      <w:r>
+        <w:t>Remark</w:t>
+      </w:r>
+    </w:p>
+    <w:p>
+      <w:pPr>
+        <w:pStyle w:val="ListParagraph"/>
+        <w:numPr>
+          <w:ilvl w:val="0"/>
+          <w:numId w:val="2"/>
+        </w:numPr>
+      </w:pPr>
+      <w:r>
+        <w:t xml:space="preserve">These estimations depend only on </w:t>
+      </w:r>
+      <m:oMath>
+        <m:r>
+          <w:rPr>
+            <w:rFonts w:ascii="Cambria Math" w:hAnsi="Cambria Math"/>
+          </w:rPr>
+          <m:t>u</m:t>
+        </m:r>
+      </m:oMath>
+      <w:r>
+        <w:t xml:space="preserve"> and its derivatives. </w:t>
+      </w:r>
+    </w:p>
+    <w:p>
+      <w:pPr>
+        <w:pStyle w:val="ListParagraph"/>
+        <w:numPr>
+          <w:ilvl w:val="0"/>
+          <w:numId w:val="2"/>
+        </w:numPr>
+      </w:pPr>
+      <w:r>
+        <w:lastRenderedPageBreak/>
+        <w:t>These estimations are local. The more h is small the more they will be precise.</w:t>
+      </w:r>
+    </w:p>
+    <w:p>
+      <w:pPr>
+        <w:pStyle w:val="ListParagraph"/>
+        <w:numPr>
+          <w:ilvl w:val="0"/>
+          <w:numId w:val="2"/>
+        </w:numPr>
+      </w:pPr>
+      <w:r>
+        <w:t xml:space="preserve">The function </w:t>
+      </w:r>
+      <m:oMath>
+        <m:r>
+          <m:rPr>
+            <m:sty m:val="p"/>
+          </m:rPr>
+          <w:rPr>
+            <w:rFonts w:ascii="Cambria Math" w:hAnsi="Cambria Math"/>
+          </w:rPr>
+          <m:t>O(</m:t>
+        </m:r>
+        <m:sSup>
+          <m:sSupPr>
+            <m:ctrlPr>
+              <w:rPr>
+                <w:rFonts w:ascii="Cambria Math" w:hAnsi="Cambria Math"/>
+              </w:rPr>
+            </m:ctrlPr>
+          </m:sSupPr>
+          <m:e>
+            <m:r>
+              <m:rPr>
+                <m:sty m:val="p"/>
+              </m:rPr>
+              <w:rPr>
+                <w:rFonts w:ascii="Cambria Math" w:hAnsi="Cambria Math"/>
+              </w:rPr>
+              <m:t>h</m:t>
+            </m:r>
+          </m:e>
+          <m:sup>
+            <m:r>
+              <m:rPr>
+                <m:sty m:val="p"/>
+              </m:rPr>
+              <w:rPr>
+                <w:rFonts w:ascii="Cambria Math" w:hAnsi="Cambria Math"/>
+              </w:rPr>
+              <m:t>4</m:t>
+            </m:r>
+          </m:sup>
+        </m:sSup>
+        <m:r>
+          <m:rPr>
+            <m:sty m:val="p"/>
+          </m:rPr>
+          <w:rPr>
+            <w:rFonts w:ascii="Cambria Math" w:hAnsi="Cambria Math"/>
+          </w:rPr>
+          <m:t>)</m:t>
+        </m:r>
+      </m:oMath>
+      <w:r>
+        <w:t xml:space="preserve"> is the tru</w:t>
+      </w:r>
+      <w:r>
+        <w:t>nc</w:t>
+      </w:r>
+      <w:bookmarkStart w:id="1" w:name="_GoBack"/>
+      <w:bookmarkEnd w:id="1"/>
+      <w:r>
+        <w:t xml:space="preserve">ation error. It will give an idea of how much decimal </w:t>
+      </w:r>
+      <w:proofErr w:type="gramStart"/>
+      <w:r>
+        <w:t>are</w:t>
+      </w:r>
+      <w:proofErr w:type="gramEnd"/>
+      <w:r>
+        <w:t xml:space="preserve"> significant in the result. </w:t>
+      </w:r>
+      <w:r>
+        <w:t>Here also if h is sufficiently small, it will increase the degree of precision of the calculation (a trade-off exists between the size of h, the memory handled and the computation time).</w:t>
+      </w:r>
     </w:p>
     <w:sdt>
       <w:sdtPr>
-        <w:id w:val="-743633214"/>
-        <w:docPartObj>
-          <w:docPartGallery w:val="Bibliographies"/>
-          <w:docPartUnique/>
-        </w:docPartObj>
-      </w:sdtPr>
-      <w:sdtEndPr>
         <w:rPr>
           <w:rFonts w:asciiTheme="minorHAnsi" w:eastAsiaTheme="minorEastAsia" w:hAnsiTheme="minorHAnsi"/>
           <w:b w:val="0"/>
@@ -1979,7 +3898,13 @@
           <w:sz w:val="24"/>
           <w:szCs w:val="24"/>
         </w:rPr>
-      </w:sdtEndPr>
+        <w:id w:val="-743633214"/>
+        <w:docPartObj>
+          <w:docPartGallery w:val="Bibliographies"/>
+          <w:docPartUnique/>
+        </w:docPartObj>
+      </w:sdtPr>
+      <w:sdtEndPr/>
       <w:sdtContent>
         <w:p>
           <w:pPr>
@@ -1994,6 +3919,7 @@
             <w:id w:val="111145805"/>
             <w:bibliography/>
           </w:sdtPr>
+          <w:sdtEndPr/>
           <w:sdtContent>
             <w:p>
               <w:pPr>
@@ -2053,14 +3979,12 @@
                         <w:noProof/>
                       </w:rPr>
                     </w:pPr>
-                    <w:bookmarkStart w:id="1" w:name="LeV07"/>
                     <w:r>
                       <w:rPr>
                         <w:noProof/>
                       </w:rPr>
                       <w:t>[1]</w:t>
                     </w:r>
-                    <w:bookmarkEnd w:id="1"/>
                   </w:p>
                 </w:tc>
                 <w:tc>
@@ -2138,6 +4062,246 @@
     </w:sectPr>
   </w:body>
 </w:document>
+</file>
+
+<file path=word/numbering.xml><?xml version="1.0" encoding="utf-8"?>
+<w:numbering xmlns:wpc="http://schemas.microsoft.com/office/word/2010/wordprocessingCanvas" xmlns:mc="http://schemas.openxmlformats.org/markup-compatibility/2006" xmlns:o="urn:schemas-microsoft-com:office:office" xmlns:r="http://schemas.openxmlformats.org/officeDocument/2006/relationships" xmlns:m="http://schemas.openxmlformats.org/officeDocument/2006/math" xmlns:v="urn:schemas-microsoft-com:vml" xmlns:wp14="http://schemas.microsoft.com/office/word/2010/wordprocessingDrawing" xmlns:wp="http://schemas.openxmlformats.org/drawingml/2006/wordprocessingDrawing" xmlns:w10="urn:schemas-microsoft-com:office:word" xmlns:w="http://schemas.openxmlformats.org/wordprocessingml/2006/main" xmlns:w14="http://schemas.microsoft.com/office/word/2010/wordml" xmlns:wpg="http://schemas.microsoft.com/office/word/2010/wordprocessingGroup" xmlns:wpi="http://schemas.microsoft.com/office/word/2010/wordprocessingInk" xmlns:wne="http://schemas.microsoft.com/office/word/2006/wordml" xmlns:wps="http://schemas.microsoft.com/office/word/2010/wordprocessingShape" mc:Ignorable="w14 wp14">
+  <w:abstractNum w:abstractNumId="0">
+    <w:nsid w:val="0B3116EE"/>
+    <w:multiLevelType w:val="hybridMultilevel"/>
+    <w:tmpl w:val="2B246B46"/>
+    <w:lvl w:ilvl="0" w:tplc="350467B0">
+      <w:start w:val="5"/>
+      <w:numFmt w:val="bullet"/>
+      <w:lvlText w:val="-"/>
+      <w:lvlJc w:val="left"/>
+      <w:pPr>
+        <w:ind w:left="720" w:hanging="360"/>
+      </w:pPr>
+      <w:rPr>
+        <w:rFonts w:ascii="Calibri" w:eastAsiaTheme="minorEastAsia" w:hAnsi="Calibri" w:cs="Times New Roman" w:hint="default"/>
+      </w:rPr>
+    </w:lvl>
+    <w:lvl w:ilvl="1" w:tplc="08090003" w:tentative="1">
+      <w:start w:val="1"/>
+      <w:numFmt w:val="bullet"/>
+      <w:lvlText w:val="o"/>
+      <w:lvlJc w:val="left"/>
+      <w:pPr>
+        <w:ind w:left="1440" w:hanging="360"/>
+      </w:pPr>
+      <w:rPr>
+        <w:rFonts w:ascii="Courier New" w:hAnsi="Courier New" w:cs="Courier New" w:hint="default"/>
+      </w:rPr>
+    </w:lvl>
+    <w:lvl w:ilvl="2" w:tplc="08090005" w:tentative="1">
+      <w:start w:val="1"/>
+      <w:numFmt w:val="bullet"/>
+      <w:lvlText w:val=""/>
+      <w:lvlJc w:val="left"/>
+      <w:pPr>
+        <w:ind w:left="2160" w:hanging="360"/>
+      </w:pPr>
+      <w:rPr>
+        <w:rFonts w:ascii="Wingdings" w:hAnsi="Wingdings" w:hint="default"/>
+      </w:rPr>
+    </w:lvl>
+    <w:lvl w:ilvl="3" w:tplc="08090001" w:tentative="1">
+      <w:start w:val="1"/>
+      <w:numFmt w:val="bullet"/>
+      <w:lvlText w:val=""/>
+      <w:lvlJc w:val="left"/>
+      <w:pPr>
+        <w:ind w:left="2880" w:hanging="360"/>
+      </w:pPr>
+      <w:rPr>
+        <w:rFonts w:ascii="Symbol" w:hAnsi="Symbol" w:hint="default"/>
+      </w:rPr>
+    </w:lvl>
+    <w:lvl w:ilvl="4" w:tplc="08090003" w:tentative="1">
+      <w:start w:val="1"/>
+      <w:numFmt w:val="bullet"/>
+      <w:lvlText w:val="o"/>
+      <w:lvlJc w:val="left"/>
+      <w:pPr>
+        <w:ind w:left="3600" w:hanging="360"/>
+      </w:pPr>
+      <w:rPr>
+        <w:rFonts w:ascii="Courier New" w:hAnsi="Courier New" w:cs="Courier New" w:hint="default"/>
+      </w:rPr>
+    </w:lvl>
+    <w:lvl w:ilvl="5" w:tplc="08090005" w:tentative="1">
+      <w:start w:val="1"/>
+      <w:numFmt w:val="bullet"/>
+      <w:lvlText w:val=""/>
+      <w:lvlJc w:val="left"/>
+      <w:pPr>
+        <w:ind w:left="4320" w:hanging="360"/>
+      </w:pPr>
+      <w:rPr>
+        <w:rFonts w:ascii="Wingdings" w:hAnsi="Wingdings" w:hint="default"/>
+      </w:rPr>
+    </w:lvl>
+    <w:lvl w:ilvl="6" w:tplc="08090001" w:tentative="1">
+      <w:start w:val="1"/>
+      <w:numFmt w:val="bullet"/>
+      <w:lvlText w:val=""/>
+      <w:lvlJc w:val="left"/>
+      <w:pPr>
+        <w:ind w:left="5040" w:hanging="360"/>
+      </w:pPr>
+      <w:rPr>
+        <w:rFonts w:ascii="Symbol" w:hAnsi="Symbol" w:hint="default"/>
+      </w:rPr>
+    </w:lvl>
+    <w:lvl w:ilvl="7" w:tplc="08090003" w:tentative="1">
+      <w:start w:val="1"/>
+      <w:numFmt w:val="bullet"/>
+      <w:lvlText w:val="o"/>
+      <w:lvlJc w:val="left"/>
+      <w:pPr>
+        <w:ind w:left="5760" w:hanging="360"/>
+      </w:pPr>
+      <w:rPr>
+        <w:rFonts w:ascii="Courier New" w:hAnsi="Courier New" w:cs="Courier New" w:hint="default"/>
+      </w:rPr>
+    </w:lvl>
+    <w:lvl w:ilvl="8" w:tplc="08090005" w:tentative="1">
+      <w:start w:val="1"/>
+      <w:numFmt w:val="bullet"/>
+      <w:lvlText w:val=""/>
+      <w:lvlJc w:val="left"/>
+      <w:pPr>
+        <w:ind w:left="6480" w:hanging="360"/>
+      </w:pPr>
+      <w:rPr>
+        <w:rFonts w:ascii="Wingdings" w:hAnsi="Wingdings" w:hint="default"/>
+      </w:rPr>
+    </w:lvl>
+  </w:abstractNum>
+  <w:abstractNum w:abstractNumId="1">
+    <w:nsid w:val="7EB950FD"/>
+    <w:multiLevelType w:val="hybridMultilevel"/>
+    <w:tmpl w:val="5C6C3594"/>
+    <w:lvl w:ilvl="0" w:tplc="040C001B">
+      <w:start w:val="1"/>
+      <w:numFmt w:val="lowerRoman"/>
+      <w:lvlText w:val="%1."/>
+      <w:lvlJc w:val="right"/>
+      <w:pPr>
+        <w:ind w:left="720" w:hanging="360"/>
+      </w:pPr>
+    </w:lvl>
+    <w:lvl w:ilvl="1" w:tplc="08090019" w:tentative="1">
+      <w:start w:val="1"/>
+      <w:numFmt w:val="lowerLetter"/>
+      <w:lvlText w:val="%2."/>
+      <w:lvlJc w:val="left"/>
+      <w:pPr>
+        <w:ind w:left="1440" w:hanging="360"/>
+      </w:pPr>
+    </w:lvl>
+    <w:lvl w:ilvl="2" w:tplc="0809001B" w:tentative="1">
+      <w:start w:val="1"/>
+      <w:numFmt w:val="lowerRoman"/>
+      <w:lvlText w:val="%3."/>
+      <w:lvlJc w:val="right"/>
+      <w:pPr>
+        <w:ind w:left="2160" w:hanging="180"/>
+      </w:pPr>
+    </w:lvl>
+    <w:lvl w:ilvl="3" w:tplc="0809000F" w:tentative="1">
+      <w:start w:val="1"/>
+      <w:numFmt w:val="decimal"/>
+      <w:lvlText w:val="%4."/>
+      <w:lvlJc w:val="left"/>
+      <w:pPr>
+        <w:ind w:left="2880" w:hanging="360"/>
+      </w:pPr>
+    </w:lvl>
+    <w:lvl w:ilvl="4" w:tplc="08090019" w:tentative="1">
+      <w:start w:val="1"/>
+      <w:numFmt w:val="lowerLetter"/>
+      <w:lvlText w:val="%5."/>
+      <w:lvlJc w:val="left"/>
+      <w:pPr>
+        <w:ind w:left="3600" w:hanging="360"/>
+      </w:pPr>
+    </w:lvl>
+    <w:lvl w:ilvl="5" w:tplc="0809001B" w:tentative="1">
+      <w:start w:val="1"/>
+      <w:numFmt w:val="lowerRoman"/>
+      <w:lvlText w:val="%6."/>
+      <w:lvlJc w:val="right"/>
+      <w:pPr>
+        <w:ind w:left="4320" w:hanging="180"/>
+      </w:pPr>
+    </w:lvl>
+    <w:lvl w:ilvl="6" w:tplc="0809000F" w:tentative="1">
+      <w:start w:val="1"/>
+      <w:numFmt w:val="decimal"/>
+      <w:lvlText w:val="%7."/>
+      <w:lvlJc w:val="left"/>
+      <w:pPr>
+        <w:ind w:left="5040" w:hanging="360"/>
+      </w:pPr>
+    </w:lvl>
+    <w:lvl w:ilvl="7" w:tplc="08090019" w:tentative="1">
+      <w:start w:val="1"/>
+      <w:numFmt w:val="lowerLetter"/>
+      <w:lvlText w:val="%8."/>
+      <w:lvlJc w:val="left"/>
+      <w:pPr>
+        <w:ind w:left="5760" w:hanging="360"/>
+      </w:pPr>
+    </w:lvl>
+    <w:lvl w:ilvl="8" w:tplc="0809001B" w:tentative="1">
+      <w:start w:val="1"/>
+      <w:numFmt w:val="lowerRoman"/>
+      <w:lvlText w:val="%9."/>
+      <w:lvlJc w:val="right"/>
+      <w:pPr>
+        <w:ind w:left="6480" w:hanging="180"/>
+      </w:pPr>
+    </w:lvl>
+  </w:abstractNum>
+  <w:num w:numId="1">
+    <w:abstractNumId w:val="0"/>
+  </w:num>
+  <w:num w:numId="2">
+    <w:abstractNumId w:val="1"/>
+  </w:num>
+  <w:num w:numId="3">
+    <w:abstractNumId w:val="1"/>
+    <w:lvlOverride w:ilvl="0">
+      <w:startOverride w:val="1"/>
+    </w:lvlOverride>
+    <w:lvlOverride w:ilvl="1">
+      <w:startOverride w:val="1"/>
+    </w:lvlOverride>
+    <w:lvlOverride w:ilvl="2">
+      <w:startOverride w:val="1"/>
+    </w:lvlOverride>
+    <w:lvlOverride w:ilvl="3">
+      <w:startOverride w:val="1"/>
+    </w:lvlOverride>
+    <w:lvlOverride w:ilvl="4">
+      <w:startOverride w:val="1"/>
+    </w:lvlOverride>
+    <w:lvlOverride w:ilvl="5">
+      <w:startOverride w:val="1"/>
+    </w:lvlOverride>
+    <w:lvlOverride w:ilvl="6">
+      <w:startOverride w:val="1"/>
+    </w:lvlOverride>
+    <w:lvlOverride w:ilvl="7">
+      <w:startOverride w:val="1"/>
+    </w:lvlOverride>
+    <w:lvlOverride w:ilvl="8">
+      <w:startOverride w:val="1"/>
+    </w:lvlOverride>
+  </w:num>
+</w:numbering>
 </file>
 
 <file path=word/styles.xml><?xml version="1.0" encoding="utf-8"?>
@@ -2333,7 +4497,6 @@
     <w:next w:val="Normal"/>
     <w:link w:val="Heading2Char"/>
     <w:uiPriority w:val="9"/>
-    <w:semiHidden/>
     <w:unhideWhenUsed/>
     <w:qFormat/>
     <w:rsid w:val="00E37845"/>
@@ -2620,7 +4783,6 @@
     <w:basedOn w:val="DefaultParagraphFont"/>
     <w:link w:val="Heading2"/>
     <w:uiPriority w:val="9"/>
-    <w:semiHidden/>
     <w:rsid w:val="00E37845"/>
     <w:rPr>
       <w:rFonts w:asciiTheme="majorHAnsi" w:eastAsiaTheme="majorEastAsia" w:hAnsiTheme="majorHAnsi"/>
@@ -2951,20 +5113,20 @@
       <w:color w:val="808080"/>
     </w:rPr>
   </w:style>
-  <w:style w:type="paragraph" w:customStyle="1" w:styleId="Endparagraph">
-    <w:name w:val="End paragraph"/>
+  <w:style w:type="paragraph" w:customStyle="1" w:styleId="Beforeequation">
+    <w:name w:val="Before equation"/>
     <w:basedOn w:val="Normal"/>
-    <w:link w:val="EndparagraphChar"/>
+    <w:link w:val="BeforeequationChar"/>
     <w:qFormat/>
     <w:rsid w:val="00123844"/>
     <w:pPr>
       <w:spacing w:after="240"/>
     </w:pPr>
   </w:style>
-  <w:style w:type="paragraph" w:customStyle="1" w:styleId="Beginparagraph">
-    <w:name w:val="Begin paragraph"/>
+  <w:style w:type="paragraph" w:customStyle="1" w:styleId="Afterequation">
+    <w:name w:val="After equation"/>
     <w:basedOn w:val="Normal"/>
-    <w:link w:val="BeginparagraphChar"/>
+    <w:link w:val="AfterequationChar"/>
     <w:qFormat/>
     <w:rsid w:val="00123844"/>
     <w:pPr>
@@ -2972,10 +5134,10 @@
       <w:ind w:right="0"/>
     </w:pPr>
   </w:style>
-  <w:style w:type="character" w:customStyle="1" w:styleId="EndparagraphChar">
-    <w:name w:val="End paragraph Char"/>
+  <w:style w:type="character" w:customStyle="1" w:styleId="BeforeequationChar">
+    <w:name w:val="Before equation Char"/>
     <w:basedOn w:val="DefaultParagraphFont"/>
-    <w:link w:val="Endparagraph"/>
+    <w:link w:val="Beforeequation"/>
     <w:rsid w:val="00123844"/>
     <w:rPr>
       <w:sz w:val="24"/>
@@ -2990,20 +5152,20 @@
     <w:unhideWhenUsed/>
     <w:rsid w:val="000949C0"/>
   </w:style>
-  <w:style w:type="character" w:customStyle="1" w:styleId="BeginparagraphChar">
-    <w:name w:val="Begin paragraph Char"/>
+  <w:style w:type="character" w:customStyle="1" w:styleId="AfterequationChar">
+    <w:name w:val="After equation Char"/>
     <w:basedOn w:val="DefaultParagraphFont"/>
-    <w:link w:val="Beginparagraph"/>
+    <w:link w:val="Afterequation"/>
     <w:rsid w:val="00123844"/>
     <w:rPr>
       <w:sz w:val="24"/>
       <w:szCs w:val="24"/>
     </w:rPr>
   </w:style>
-  <w:style w:type="paragraph" w:customStyle="1" w:styleId="Inter-formula">
-    <w:name w:val="Inter-formula"/>
+  <w:style w:type="paragraph" w:customStyle="1" w:styleId="Betweenequation">
+    <w:name w:val="Between equation"/>
     <w:basedOn w:val="Normal"/>
-    <w:link w:val="Inter-formulaChar"/>
+    <w:link w:val="BetweenequationChar"/>
     <w:qFormat/>
     <w:rsid w:val="000C2741"/>
     <w:pPr>
@@ -3013,10 +5175,10 @@
       <w:lang w:val="en-US"/>
     </w:rPr>
   </w:style>
-  <w:style w:type="character" w:customStyle="1" w:styleId="Inter-formulaChar">
-    <w:name w:val="Inter-formula Char"/>
+  <w:style w:type="character" w:customStyle="1" w:styleId="BetweenequationChar">
+    <w:name w:val="Between equation Char"/>
     <w:basedOn w:val="DefaultParagraphFont"/>
-    <w:link w:val="Inter-formula"/>
+    <w:link w:val="Betweenequation"/>
     <w:rsid w:val="000C2741"/>
     <w:rPr>
       <w:sz w:val="24"/>
@@ -3220,7 +5382,6 @@
     <w:next w:val="Normal"/>
     <w:link w:val="Heading2Char"/>
     <w:uiPriority w:val="9"/>
-    <w:semiHidden/>
     <w:unhideWhenUsed/>
     <w:qFormat/>
     <w:rsid w:val="00E37845"/>
@@ -3507,7 +5668,6 @@
     <w:basedOn w:val="DefaultParagraphFont"/>
     <w:link w:val="Heading2"/>
     <w:uiPriority w:val="9"/>
-    <w:semiHidden/>
     <w:rsid w:val="00E37845"/>
     <w:rPr>
       <w:rFonts w:asciiTheme="majorHAnsi" w:eastAsiaTheme="majorEastAsia" w:hAnsiTheme="majorHAnsi"/>
@@ -3838,20 +5998,20 @@
       <w:color w:val="808080"/>
     </w:rPr>
   </w:style>
-  <w:style w:type="paragraph" w:customStyle="1" w:styleId="Endparagraph">
-    <w:name w:val="End paragraph"/>
+  <w:style w:type="paragraph" w:customStyle="1" w:styleId="Beforeequation">
+    <w:name w:val="Before equation"/>
     <w:basedOn w:val="Normal"/>
-    <w:link w:val="EndparagraphChar"/>
+    <w:link w:val="BeforeequationChar"/>
     <w:qFormat/>
     <w:rsid w:val="00123844"/>
     <w:pPr>
       <w:spacing w:after="240"/>
     </w:pPr>
   </w:style>
-  <w:style w:type="paragraph" w:customStyle="1" w:styleId="Beginparagraph">
-    <w:name w:val="Begin paragraph"/>
+  <w:style w:type="paragraph" w:customStyle="1" w:styleId="Afterequation">
+    <w:name w:val="After equation"/>
     <w:basedOn w:val="Normal"/>
-    <w:link w:val="BeginparagraphChar"/>
+    <w:link w:val="AfterequationChar"/>
     <w:qFormat/>
     <w:rsid w:val="00123844"/>
     <w:pPr>
@@ -3859,10 +6019,10 @@
       <w:ind w:right="0"/>
     </w:pPr>
   </w:style>
-  <w:style w:type="character" w:customStyle="1" w:styleId="EndparagraphChar">
-    <w:name w:val="End paragraph Char"/>
+  <w:style w:type="character" w:customStyle="1" w:styleId="BeforeequationChar">
+    <w:name w:val="Before equation Char"/>
     <w:basedOn w:val="DefaultParagraphFont"/>
-    <w:link w:val="Endparagraph"/>
+    <w:link w:val="Beforeequation"/>
     <w:rsid w:val="00123844"/>
     <w:rPr>
       <w:sz w:val="24"/>
@@ -3877,20 +6037,20 @@
     <w:unhideWhenUsed/>
     <w:rsid w:val="000949C0"/>
   </w:style>
-  <w:style w:type="character" w:customStyle="1" w:styleId="BeginparagraphChar">
-    <w:name w:val="Begin paragraph Char"/>
+  <w:style w:type="character" w:customStyle="1" w:styleId="AfterequationChar">
+    <w:name w:val="After equation Char"/>
     <w:basedOn w:val="DefaultParagraphFont"/>
-    <w:link w:val="Beginparagraph"/>
+    <w:link w:val="Afterequation"/>
     <w:rsid w:val="00123844"/>
     <w:rPr>
       <w:sz w:val="24"/>
       <w:szCs w:val="24"/>
     </w:rPr>
   </w:style>
-  <w:style w:type="paragraph" w:customStyle="1" w:styleId="Inter-formula">
-    <w:name w:val="Inter-formula"/>
+  <w:style w:type="paragraph" w:customStyle="1" w:styleId="Betweenequation">
+    <w:name w:val="Between equation"/>
     <w:basedOn w:val="Normal"/>
-    <w:link w:val="Inter-formulaChar"/>
+    <w:link w:val="BetweenequationChar"/>
     <w:qFormat/>
     <w:rsid w:val="000C2741"/>
     <w:pPr>
@@ -3900,10 +6060,10 @@
       <w:lang w:val="en-US"/>
     </w:rPr>
   </w:style>
-  <w:style w:type="character" w:customStyle="1" w:styleId="Inter-formulaChar">
-    <w:name w:val="Inter-formula Char"/>
+  <w:style w:type="character" w:customStyle="1" w:styleId="BetweenequationChar">
+    <w:name w:val="Between equation Char"/>
     <w:basedOn w:val="DefaultParagraphFont"/>
-    <w:link w:val="Inter-formula"/>
+    <w:link w:val="Betweenequation"/>
     <w:rsid w:val="000C2741"/>
     <w:rPr>
       <w:sz w:val="24"/>
@@ -3912,508 +6072,6 @@
     </w:rPr>
   </w:style>
 </w:styles>
-</file>
-
-<file path=word/glossary/document.xml><?xml version="1.0" encoding="utf-8"?>
-<w:glossaryDocument xmlns:wpc="http://schemas.microsoft.com/office/word/2010/wordprocessingCanvas" xmlns:mc="http://schemas.openxmlformats.org/markup-compatibility/2006" xmlns:o="urn:schemas-microsoft-com:office:office" xmlns:r="http://schemas.openxmlformats.org/officeDocument/2006/relationships" xmlns:m="http://schemas.openxmlformats.org/officeDocument/2006/math" xmlns:v="urn:schemas-microsoft-com:vml" xmlns:wp14="http://schemas.microsoft.com/office/word/2010/wordprocessingDrawing" xmlns:wp="http://schemas.openxmlformats.org/drawingml/2006/wordprocessingDrawing" xmlns:w10="urn:schemas-microsoft-com:office:word" xmlns:w="http://schemas.openxmlformats.org/wordprocessingml/2006/main" xmlns:w14="http://schemas.microsoft.com/office/word/2010/wordml" xmlns:wpg="http://schemas.microsoft.com/office/word/2010/wordprocessingGroup" xmlns:wpi="http://schemas.microsoft.com/office/word/2010/wordprocessingInk" xmlns:wne="http://schemas.microsoft.com/office/word/2006/wordml" xmlns:wps="http://schemas.microsoft.com/office/word/2010/wordprocessingShape" mc:Ignorable="w14 wp14"/>
-</file>
-
-<file path=word/glossary/fontTable.xml><?xml version="1.0" encoding="utf-8"?>
-<w:fonts xmlns:mc="http://schemas.openxmlformats.org/markup-compatibility/2006" xmlns:r="http://schemas.openxmlformats.org/officeDocument/2006/relationships" xmlns:w="http://schemas.openxmlformats.org/wordprocessingml/2006/main" xmlns:w14="http://schemas.microsoft.com/office/word/2010/wordml" mc:Ignorable="w14">
-  <w:font w:name="Calibri">
-    <w:panose1 w:val="020F0502020204030204"/>
-    <w:charset w:val="00"/>
-    <w:family w:val="swiss"/>
-    <w:pitch w:val="variable"/>
-    <w:sig w:usb0="E00002FF" w:usb1="4000ACFF" w:usb2="00000001" w:usb3="00000000" w:csb0="0000019F" w:csb1="00000000"/>
-  </w:font>
-  <w:font w:name="Times New Roman">
-    <w:panose1 w:val="02020603050405020304"/>
-    <w:charset w:val="00"/>
-    <w:family w:val="roman"/>
-    <w:pitch w:val="variable"/>
-    <w:sig w:usb0="E0002AFF" w:usb1="C0007841" w:usb2="00000009" w:usb3="00000000" w:csb0="000001FF" w:csb1="00000000"/>
-  </w:font>
-  <w:font w:name="Cambria">
-    <w:panose1 w:val="02040503050406030204"/>
-    <w:charset w:val="00"/>
-    <w:family w:val="roman"/>
-    <w:pitch w:val="variable"/>
-    <w:sig w:usb0="E00002FF" w:usb1="400004FF" w:usb2="00000000" w:usb3="00000000" w:csb0="0000019F" w:csb1="00000000"/>
-  </w:font>
-  <w:font w:name="Tahoma">
-    <w:panose1 w:val="020B0604030504040204"/>
-    <w:charset w:val="00"/>
-    <w:family w:val="swiss"/>
-    <w:pitch w:val="variable"/>
-    <w:sig w:usb0="E1002EFF" w:usb1="C000605B" w:usb2="00000029" w:usb3="00000000" w:csb0="000101FF" w:csb1="00000000"/>
-  </w:font>
-  <w:font w:name="Cambria Math">
-    <w:panose1 w:val="02040503050406030204"/>
-    <w:charset w:val="00"/>
-    <w:family w:val="roman"/>
-    <w:pitch w:val="variable"/>
-    <w:sig w:usb0="E00002FF" w:usb1="420024FF" w:usb2="00000000" w:usb3="00000000" w:csb0="0000019F" w:csb1="00000000"/>
-  </w:font>
-  <w:font w:name="Verdana">
-    <w:panose1 w:val="020B0604030504040204"/>
-    <w:charset w:val="00"/>
-    <w:family w:val="swiss"/>
-    <w:pitch w:val="variable"/>
-    <w:sig w:usb0="A10006FF" w:usb1="4000205B" w:usb2="00000010" w:usb3="00000000" w:csb0="0000019F" w:csb1="00000000"/>
-  </w:font>
-  <w:font w:name="Arial">
-    <w:panose1 w:val="020B0604020202020204"/>
-    <w:charset w:val="00"/>
-    <w:family w:val="swiss"/>
-    <w:pitch w:val="variable"/>
-    <w:sig w:usb0="E0002AFF" w:usb1="C0007843" w:usb2="00000009" w:usb3="00000000" w:csb0="000001FF" w:csb1="00000000"/>
-  </w:font>
-</w:fonts>
-</file>
-
-<file path=word/glossary/settings.xml><?xml version="1.0" encoding="utf-8"?>
-<w:settings xmlns:mc="http://schemas.openxmlformats.org/markup-compatibility/2006" xmlns:o="urn:schemas-microsoft-com:office:office" xmlns:r="http://schemas.openxmlformats.org/officeDocument/2006/relationships" xmlns:m="http://schemas.openxmlformats.org/officeDocument/2006/math" xmlns:v="urn:schemas-microsoft-com:vml" xmlns:w10="urn:schemas-microsoft-com:office:word" xmlns:w="http://schemas.openxmlformats.org/wordprocessingml/2006/main" xmlns:w14="http://schemas.microsoft.com/office/word/2010/wordml" xmlns:sl="http://schemas.openxmlformats.org/schemaLibrary/2006/main" mc:Ignorable="w14">
-  <w:view w:val="normal"/>
-  <w:defaultTabStop w:val="720"/>
-  <w:characterSpacingControl w:val="doNotCompress"/>
-  <w:compat>
-    <w:useFELayout/>
-    <w:compatSetting w:name="compatibilityMode" w:uri="http://schemas.microsoft.com/office/word" w:val="14"/>
-    <w:compatSetting w:name="overrideTableStyleFontSizeAndJustification" w:uri="http://schemas.microsoft.com/office/word" w:val="1"/>
-    <w:compatSetting w:name="enableOpenTypeFeatures" w:uri="http://schemas.microsoft.com/office/word" w:val="1"/>
-    <w:compatSetting w:name="doNotFlipMirrorIndents" w:uri="http://schemas.microsoft.com/office/word" w:val="1"/>
-  </w:compat>
-  <w:rsids>
-    <w:rsidRoot w:val="0042410D"/>
-    <w:rsid w:val="003D60D7"/>
-    <w:rsid w:val="0042410D"/>
-  </w:rsids>
-  <m:mathPr>
-    <m:mathFont m:val="Cambria Math"/>
-    <m:brkBin m:val="before"/>
-    <m:brkBinSub m:val="--"/>
-    <m:smallFrac m:val="0"/>
-    <m:dispDef/>
-    <m:lMargin m:val="0"/>
-    <m:rMargin m:val="0"/>
-    <m:defJc m:val="centerGroup"/>
-    <m:wrapIndent m:val="1440"/>
-    <m:intLim m:val="subSup"/>
-    <m:naryLim m:val="undOvr"/>
-  </m:mathPr>
-  <w:themeFontLang w:val="en-GB" w:bidi="he-IL"/>
-  <w:clrSchemeMapping w:bg1="light1" w:t1="dark1" w:bg2="light2" w:t2="dark2" w:accent1="accent1" w:accent2="accent2" w:accent3="accent3" w:accent4="accent4" w:accent5="accent5" w:accent6="accent6" w:hyperlink="hyperlink" w:followedHyperlink="followedHyperlink"/>
-  <w:decimalSymbol w:val=","/>
-  <w:listSeparator w:val=";"/>
-</w:settings>
-</file>
-
-<file path=word/glossary/styles.xml><?xml version="1.0" encoding="utf-8"?>
-<w:styles xmlns:mc="http://schemas.openxmlformats.org/markup-compatibility/2006" xmlns:r="http://schemas.openxmlformats.org/officeDocument/2006/relationships" xmlns:w="http://schemas.openxmlformats.org/wordprocessingml/2006/main" xmlns:w14="http://schemas.microsoft.com/office/word/2010/wordml" mc:Ignorable="w14">
-  <w:docDefaults>
-    <w:rPrDefault>
-      <w:rPr>
-        <w:rFonts w:asciiTheme="minorHAnsi" w:eastAsiaTheme="minorEastAsia" w:hAnsiTheme="minorHAnsi" w:cstheme="minorBidi"/>
-        <w:sz w:val="22"/>
-        <w:szCs w:val="22"/>
-        <w:lang w:val="en-GB" w:eastAsia="en-GB" w:bidi="he-IL"/>
-      </w:rPr>
-    </w:rPrDefault>
-    <w:pPrDefault>
-      <w:pPr>
-        <w:spacing w:after="200" w:line="276" w:lineRule="auto"/>
-      </w:pPr>
-    </w:pPrDefault>
-  </w:docDefaults>
-  <w:latentStyles w:defLockedState="0" w:defUIPriority="99" w:defSemiHidden="1" w:defUnhideWhenUsed="1" w:defQFormat="0" w:count="267">
-    <w:lsdException w:name="Normal" w:semiHidden="0" w:uiPriority="0" w:unhideWhenUsed="0" w:qFormat="1"/>
-    <w:lsdException w:name="heading 1" w:semiHidden="0" w:uiPriority="9" w:unhideWhenUsed="0" w:qFormat="1"/>
-    <w:lsdException w:name="heading 2" w:uiPriority="9" w:qFormat="1"/>
-    <w:lsdException w:name="heading 3" w:uiPriority="9" w:qFormat="1"/>
-    <w:lsdException w:name="heading 4" w:uiPriority="9" w:qFormat="1"/>
-    <w:lsdException w:name="heading 5" w:uiPriority="9" w:qFormat="1"/>
-    <w:lsdException w:name="heading 6" w:uiPriority="9" w:qFormat="1"/>
-    <w:lsdException w:name="heading 7" w:uiPriority="9" w:qFormat="1"/>
-    <w:lsdException w:name="heading 8" w:uiPriority="9" w:qFormat="1"/>
-    <w:lsdException w:name="heading 9" w:uiPriority="9" w:qFormat="1"/>
-    <w:lsdException w:name="toc 1" w:uiPriority="39"/>
-    <w:lsdException w:name="toc 2" w:uiPriority="39"/>
-    <w:lsdException w:name="toc 3" w:uiPriority="39"/>
-    <w:lsdException w:name="toc 4" w:uiPriority="39"/>
-    <w:lsdException w:name="toc 5" w:uiPriority="39"/>
-    <w:lsdException w:name="toc 6" w:uiPriority="39"/>
-    <w:lsdException w:name="toc 7" w:uiPriority="39"/>
-    <w:lsdException w:name="toc 8" w:uiPriority="39"/>
-    <w:lsdException w:name="toc 9" w:uiPriority="39"/>
-    <w:lsdException w:name="caption" w:uiPriority="35" w:qFormat="1"/>
-    <w:lsdException w:name="Title" w:semiHidden="0" w:uiPriority="10" w:unhideWhenUsed="0" w:qFormat="1"/>
-    <w:lsdException w:name="Default Paragraph Font" w:uiPriority="1"/>
-    <w:lsdException w:name="Subtitle" w:semiHidden="0" w:uiPriority="11" w:unhideWhenUsed="0" w:qFormat="1"/>
-    <w:lsdException w:name="Strong" w:semiHidden="0" w:uiPriority="22" w:unhideWhenUsed="0" w:qFormat="1"/>
-    <w:lsdException w:name="Emphasis" w:semiHidden="0" w:uiPriority="20" w:unhideWhenUsed="0" w:qFormat="1"/>
-    <w:lsdException w:name="Table Grid" w:semiHidden="0" w:uiPriority="59" w:unhideWhenUsed="0"/>
-    <w:lsdException w:name="Placeholder Text" w:unhideWhenUsed="0"/>
-    <w:lsdException w:name="No Spacing" w:semiHidden="0" w:uiPriority="1" w:unhideWhenUsed="0" w:qFormat="1"/>
-    <w:lsdException w:name="Light Shading" w:semiHidden="0" w:uiPriority="60" w:unhideWhenUsed="0"/>
-    <w:lsdException w:name="Light List" w:semiHidden="0" w:uiPriority="61" w:unhideWhenUsed="0"/>
-    <w:lsdException w:name="Light Grid" w:semiHidden="0" w:uiPriority="62" w:unhideWhenUsed="0"/>
-    <w:lsdException w:name="Medium Shading 1" w:semiHidden="0" w:uiPriority="63" w:unhideWhenUsed="0"/>
-    <w:lsdException w:name="Medium Shading 2" w:semiHidden="0" w:uiPriority="64" w:unhideWhenUsed="0"/>
-    <w:lsdException w:name="Medium List 1" w:semiHidden="0" w:uiPriority="65" w:unhideWhenUsed="0"/>
-    <w:lsdException w:name="Medium List 2" w:semiHidden="0" w:uiPriority="66" w:unhideWhenUsed="0"/>
-    <w:lsdException w:name="Medium Grid 1" w:semiHidden="0" w:uiPriority="67" w:unhideWhenUsed="0"/>
-    <w:lsdException w:name="Medium Grid 2" w:semiHidden="0" w:uiPriority="68" w:unhideWhenUsed="0"/>
-    <w:lsdException w:name="Medium Grid 3" w:semiHidden="0" w:uiPriority="69" w:unhideWhenUsed="0"/>
-    <w:lsdException w:name="Dark List" w:semiHidden="0" w:uiPriority="70" w:unhideWhenUsed="0"/>
-    <w:lsdException w:name="Colorful Shading" w:semiHidden="0" w:uiPriority="71" w:unhideWhenUsed="0"/>
-    <w:lsdException w:name="Colorful List" w:semiHidden="0" w:uiPriority="72" w:unhideWhenUsed="0"/>
-    <w:lsdException w:name="Colorful Grid" w:semiHidden="0" w:uiPriority="73" w:unhideWhenUsed="0"/>
-    <w:lsdException w:name="Light Shading Accent 1" w:semiHidden="0" w:uiPriority="60" w:unhideWhenUsed="0"/>
-    <w:lsdException w:name="Light List Accent 1" w:semiHidden="0" w:uiPriority="61" w:unhideWhenUsed="0"/>
-    <w:lsdException w:name="Light Grid Accent 1" w:semiHidden="0" w:uiPriority="62" w:unhideWhenUsed="0"/>
-    <w:lsdException w:name="Medium Shading 1 Accent 1" w:semiHidden="0" w:uiPriority="63" w:unhideWhenUsed="0"/>
-    <w:lsdException w:name="Medium Shading 2 Accent 1" w:semiHidden="0" w:uiPriority="64" w:unhideWhenUsed="0"/>
-    <w:lsdException w:name="Medium List 1 Accent 1" w:semiHidden="0" w:uiPriority="65" w:unhideWhenUsed="0"/>
-    <w:lsdException w:name="Revision" w:unhideWhenUsed="0"/>
-    <w:lsdException w:name="List Paragraph" w:semiHidden="0" w:uiPriority="34" w:unhideWhenUsed="0" w:qFormat="1"/>
-    <w:lsdException w:name="Quote" w:semiHidden="0" w:uiPriority="29" w:unhideWhenUsed="0" w:qFormat="1"/>
-    <w:lsdException w:name="Intense Quote" w:semiHidden="0" w:uiPriority="30" w:unhideWhenUsed="0" w:qFormat="1"/>
-    <w:lsdException w:name="Medium List 2 Accent 1" w:semiHidden="0" w:uiPriority="66" w:unhideWhenUsed="0"/>
-    <w:lsdException w:name="Medium Grid 1 Accent 1" w:semiHidden="0" w:uiPriority="67" w:unhideWhenUsed="0"/>
-    <w:lsdException w:name="Medium Grid 2 Accent 1" w:semiHidden="0" w:uiPriority="68" w:unhideWhenUsed="0"/>
-    <w:lsdException w:name="Medium Grid 3 Accent 1" w:semiHidden="0" w:uiPriority="69" w:unhideWhenUsed="0"/>
-    <w:lsdException w:name="Dark List Accent 1" w:semiHidden="0" w:uiPriority="70" w:unhideWhenUsed="0"/>
-    <w:lsdException w:name="Colorful Shading Accent 1" w:semiHidden="0" w:uiPriority="71" w:unhideWhenUsed="0"/>
-    <w:lsdException w:name="Colorful List Accent 1" w:semiHidden="0" w:uiPriority="72" w:unhideWhenUsed="0"/>
-    <w:lsdException w:name="Colorful Grid Accent 1" w:semiHidden="0" w:uiPriority="73" w:unhideWhenUsed="0"/>
-    <w:lsdException w:name="Light Shading Accent 2" w:semiHidden="0" w:uiPriority="60" w:unhideWhenUsed="0"/>
-    <w:lsdException w:name="Light List Accent 2" w:semiHidden="0" w:uiPriority="61" w:unhideWhenUsed="0"/>
-    <w:lsdException w:name="Light Grid Accent 2" w:semiHidden="0" w:uiPriority="62" w:unhideWhenUsed="0"/>
-    <w:lsdException w:name="Medium Shading 1 Accent 2" w:semiHidden="0" w:uiPriority="63" w:unhideWhenUsed="0"/>
-    <w:lsdException w:name="Medium Shading 2 Accent 2" w:semiHidden="0" w:uiPriority="64" w:unhideWhenUsed="0"/>
-    <w:lsdException w:name="Medium List 1 Accent 2" w:semiHidden="0" w:uiPriority="65" w:unhideWhenUsed="0"/>
-    <w:lsdException w:name="Medium List 2 Accent 2" w:semiHidden="0" w:uiPriority="66" w:unhideWhenUsed="0"/>
-    <w:lsdException w:name="Medium Grid 1 Accent 2" w:semiHidden="0" w:uiPriority="67" w:unhideWhenUsed="0"/>
-    <w:lsdException w:name="Medium Grid 2 Accent 2" w:semiHidden="0" w:uiPriority="68" w:unhideWhenUsed="0"/>
-    <w:lsdException w:name="Medium Grid 3 Accent 2" w:semiHidden="0" w:uiPriority="69" w:unhideWhenUsed="0"/>
-    <w:lsdException w:name="Dark List Accent 2" w:semiHidden="0" w:uiPriority="70" w:unhideWhenUsed="0"/>
-    <w:lsdException w:name="Colorful Shading Accent 2" w:semiHidden="0" w:uiPriority="71" w:unhideWhenUsed="0"/>
-    <w:lsdException w:name="Colorful List Accent 2" w:semiHidden="0" w:uiPriority="72" w:unhideWhenUsed="0"/>
-    <w:lsdException w:name="Colorful Grid Accent 2" w:semiHidden="0" w:uiPriority="73" w:unhideWhenUsed="0"/>
-    <w:lsdException w:name="Light Shading Accent 3" w:semiHidden="0" w:uiPriority="60" w:unhideWhenUsed="0"/>
-    <w:lsdException w:name="Light List Accent 3" w:semiHidden="0" w:uiPriority="61" w:unhideWhenUsed="0"/>
-    <w:lsdException w:name="Light Grid Accent 3" w:semiHidden="0" w:uiPriority="62" w:unhideWhenUsed="0"/>
-    <w:lsdException w:name="Medium Shading 1 Accent 3" w:semiHidden="0" w:uiPriority="63" w:unhideWhenUsed="0"/>
-    <w:lsdException w:name="Medium Shading 2 Accent 3" w:semiHidden="0" w:uiPriority="64" w:unhideWhenUsed="0"/>
-    <w:lsdException w:name="Medium List 1 Accent 3" w:semiHidden="0" w:uiPriority="65" w:unhideWhenUsed="0"/>
-    <w:lsdException w:name="Medium List 2 Accent 3" w:semiHidden="0" w:uiPriority="66" w:unhideWhenUsed="0"/>
-    <w:lsdException w:name="Medium Grid 1 Accent 3" w:semiHidden="0" w:uiPriority="67" w:unhideWhenUsed="0"/>
-    <w:lsdException w:name="Medium Grid 2 Accent 3" w:semiHidden="0" w:uiPriority="68" w:unhideWhenUsed="0"/>
-    <w:lsdException w:name="Medium Grid 3 Accent 3" w:semiHidden="0" w:uiPriority="69" w:unhideWhenUsed="0"/>
-    <w:lsdException w:name="Dark List Accent 3" w:semiHidden="0" w:uiPriority="70" w:unhideWhenUsed="0"/>
-    <w:lsdException w:name="Colorful Shading Accent 3" w:semiHidden="0" w:uiPriority="71" w:unhideWhenUsed="0"/>
-    <w:lsdException w:name="Colorful List Accent 3" w:semiHidden="0" w:uiPriority="72" w:unhideWhenUsed="0"/>
-    <w:lsdException w:name="Colorful Grid Accent 3" w:semiHidden="0" w:uiPriority="73" w:unhideWhenUsed="0"/>
-    <w:lsdException w:name="Light Shading Accent 4" w:semiHidden="0" w:uiPriority="60" w:unhideWhenUsed="0"/>
-    <w:lsdException w:name="Light List Accent 4" w:semiHidden="0" w:uiPriority="61" w:unhideWhenUsed="0"/>
-    <w:lsdException w:name="Light Grid Accent 4" w:semiHidden="0" w:uiPriority="62" w:unhideWhenUsed="0"/>
-    <w:lsdException w:name="Medium Shading 1 Accent 4" w:semiHidden="0" w:uiPriority="63" w:unhideWhenUsed="0"/>
-    <w:lsdException w:name="Medium Shading 2 Accent 4" w:semiHidden="0" w:uiPriority="64" w:unhideWhenUsed="0"/>
-    <w:lsdException w:name="Medium List 1 Accent 4" w:semiHidden="0" w:uiPriority="65" w:unhideWhenUsed="0"/>
-    <w:lsdException w:name="Medium List 2 Accent 4" w:semiHidden="0" w:uiPriority="66" w:unhideWhenUsed="0"/>
-    <w:lsdException w:name="Medium Grid 1 Accent 4" w:semiHidden="0" w:uiPriority="67" w:unhideWhenUsed="0"/>
-    <w:lsdException w:name="Medium Grid 2 Accent 4" w:semiHidden="0" w:uiPriority="68" w:unhideWhenUsed="0"/>
-    <w:lsdException w:name="Medium Grid 3 Accent 4" w:semiHidden="0" w:uiPriority="69" w:unhideWhenUsed="0"/>
-    <w:lsdException w:name="Dark List Accent 4" w:semiHidden="0" w:uiPriority="70" w:unhideWhenUsed="0"/>
-    <w:lsdException w:name="Colorful Shading Accent 4" w:semiHidden="0" w:uiPriority="71" w:unhideWhenUsed="0"/>
-    <w:lsdException w:name="Colorful List Accent 4" w:semiHidden="0" w:uiPriority="72" w:unhideWhenUsed="0"/>
-    <w:lsdException w:name="Colorful Grid Accent 4" w:semiHidden="0" w:uiPriority="73" w:unhideWhenUsed="0"/>
-    <w:lsdException w:name="Light Shading Accent 5" w:semiHidden="0" w:uiPriority="60" w:unhideWhenUsed="0"/>
-    <w:lsdException w:name="Light List Accent 5" w:semiHidden="0" w:uiPriority="61" w:unhideWhenUsed="0"/>
-    <w:lsdException w:name="Light Grid Accent 5" w:semiHidden="0" w:uiPriority="62" w:unhideWhenUsed="0"/>
-    <w:lsdException w:name="Medium Shading 1 Accent 5" w:semiHidden="0" w:uiPriority="63" w:unhideWhenUsed="0"/>
-    <w:lsdException w:name="Medium Shading 2 Accent 5" w:semiHidden="0" w:uiPriority="64" w:unhideWhenUsed="0"/>
-    <w:lsdException w:name="Medium List 1 Accent 5" w:semiHidden="0" w:uiPriority="65" w:unhideWhenUsed="0"/>
-    <w:lsdException w:name="Medium List 2 Accent 5" w:semiHidden="0" w:uiPriority="66" w:unhideWhenUsed="0"/>
-    <w:lsdException w:name="Medium Grid 1 Accent 5" w:semiHidden="0" w:uiPriority="67" w:unhideWhenUsed="0"/>
-    <w:lsdException w:name="Medium Grid 2 Accent 5" w:semiHidden="0" w:uiPriority="68" w:unhideWhenUsed="0"/>
-    <w:lsdException w:name="Medium Grid 3 Accent 5" w:semiHidden="0" w:uiPriority="69" w:unhideWhenUsed="0"/>
-    <w:lsdException w:name="Dark List Accent 5" w:semiHidden="0" w:uiPriority="70" w:unhideWhenUsed="0"/>
-    <w:lsdException w:name="Colorful Shading Accent 5" w:semiHidden="0" w:uiPriority="71" w:unhideWhenUsed="0"/>
-    <w:lsdException w:name="Colorful List Accent 5" w:semiHidden="0" w:uiPriority="72" w:unhideWhenUsed="0"/>
-    <w:lsdException w:name="Colorful Grid Accent 5" w:semiHidden="0" w:uiPriority="73" w:unhideWhenUsed="0"/>
-    <w:lsdException w:name="Light Shading Accent 6" w:semiHidden="0" w:uiPriority="60" w:unhideWhenUsed="0"/>
-    <w:lsdException w:name="Light List Accent 6" w:semiHidden="0" w:uiPriority="61" w:unhideWhenUsed="0"/>
-    <w:lsdException w:name="Light Grid Accent 6" w:semiHidden="0" w:uiPriority="62" w:unhideWhenUsed="0"/>
-    <w:lsdException w:name="Medium Shading 1 Accent 6" w:semiHidden="0" w:uiPriority="63" w:unhideWhenUsed="0"/>
-    <w:lsdException w:name="Medium Shading 2 Accent 6" w:semiHidden="0" w:uiPriority="64" w:unhideWhenUsed="0"/>
-    <w:lsdException w:name="Medium List 1 Accent 6" w:semiHidden="0" w:uiPriority="65" w:unhideWhenUsed="0"/>
-    <w:lsdException w:name="Medium List 2 Accent 6" w:semiHidden="0" w:uiPriority="66" w:unhideWhenUsed="0"/>
-    <w:lsdException w:name="Medium Grid 1 Accent 6" w:semiHidden="0" w:uiPriority="67" w:unhideWhenUsed="0"/>
-    <w:lsdException w:name="Medium Grid 2 Accent 6" w:semiHidden="0" w:uiPriority="68" w:unhideWhenUsed="0"/>
-    <w:lsdException w:name="Medium Grid 3 Accent 6" w:semiHidden="0" w:uiPriority="69" w:unhideWhenUsed="0"/>
-    <w:lsdException w:name="Dark List Accent 6" w:semiHidden="0" w:uiPriority="70" w:unhideWhenUsed="0"/>
-    <w:lsdException w:name="Colorful Shading Accent 6" w:semiHidden="0" w:uiPriority="71" w:unhideWhenUsed="0"/>
-    <w:lsdException w:name="Colorful List Accent 6" w:semiHidden="0" w:uiPriority="72" w:unhideWhenUsed="0"/>
-    <w:lsdException w:name="Colorful Grid Accent 6" w:semiHidden="0" w:uiPriority="73" w:unhideWhenUsed="0"/>
-    <w:lsdException w:name="Subtle Emphasis" w:semiHidden="0" w:uiPriority="19" w:unhideWhenUsed="0" w:qFormat="1"/>
-    <w:lsdException w:name="Intense Emphasis" w:semiHidden="0" w:uiPriority="21" w:unhideWhenUsed="0" w:qFormat="1"/>
-    <w:lsdException w:name="Subtle Reference" w:semiHidden="0" w:uiPriority="31" w:unhideWhenUsed="0" w:qFormat="1"/>
-    <w:lsdException w:name="Intense Reference" w:semiHidden="0" w:uiPriority="32" w:unhideWhenUsed="0" w:qFormat="1"/>
-    <w:lsdException w:name="Book Title" w:semiHidden="0" w:uiPriority="33" w:unhideWhenUsed="0" w:qFormat="1"/>
-    <w:lsdException w:name="Bibliography" w:uiPriority="37"/>
-    <w:lsdException w:name="TOC Heading" w:uiPriority="39" w:qFormat="1"/>
-  </w:latentStyles>
-  <w:style w:type="paragraph" w:default="1" w:styleId="Normal">
-    <w:name w:val="Normal"/>
-    <w:qFormat/>
-  </w:style>
-  <w:style w:type="character" w:default="1" w:styleId="DefaultParagraphFont">
-    <w:name w:val="Default Paragraph Font"/>
-    <w:uiPriority w:val="1"/>
-    <w:semiHidden/>
-    <w:unhideWhenUsed/>
-  </w:style>
-  <w:style w:type="table" w:default="1" w:styleId="TableNormal">
-    <w:name w:val="Normal Table"/>
-    <w:uiPriority w:val="99"/>
-    <w:semiHidden/>
-    <w:unhideWhenUsed/>
-    <w:tblPr>
-      <w:tblInd w:w="0" w:type="dxa"/>
-      <w:tblCellMar>
-        <w:top w:w="0" w:type="dxa"/>
-        <w:left w:w="108" w:type="dxa"/>
-        <w:bottom w:w="0" w:type="dxa"/>
-        <w:right w:w="108" w:type="dxa"/>
-      </w:tblCellMar>
-    </w:tblPr>
-  </w:style>
-  <w:style w:type="numbering" w:default="1" w:styleId="NoList">
-    <w:name w:val="No List"/>
-    <w:uiPriority w:val="99"/>
-    <w:semiHidden/>
-    <w:unhideWhenUsed/>
-  </w:style>
-  <w:style w:type="character" w:styleId="PlaceholderText">
-    <w:name w:val="Placeholder Text"/>
-    <w:basedOn w:val="DefaultParagraphFont"/>
-    <w:uiPriority w:val="99"/>
-    <w:semiHidden/>
-    <w:rsid w:val="0042410D"/>
-    <w:rPr>
-      <w:color w:val="808080"/>
-    </w:rPr>
-  </w:style>
-</w:styles>
-</file>
-
-<file path=word/glossary/stylesWithEffects.xml><?xml version="1.0" encoding="utf-8"?>
-<w:styles xmlns:wpc="http://schemas.microsoft.com/office/word/2010/wordprocessingCanvas" xmlns:mc="http://schemas.openxmlformats.org/markup-compatibility/2006" xmlns:o="urn:schemas-microsoft-com:office:office" xmlns:r="http://schemas.openxmlformats.org/officeDocument/2006/relationships" xmlns:m="http://schemas.openxmlformats.org/officeDocument/2006/math" xmlns:v="urn:schemas-microsoft-com:vml" xmlns:wp14="http://schemas.microsoft.com/office/word/2010/wordprocessingDrawing" xmlns:wp="http://schemas.openxmlformats.org/drawingml/2006/wordprocessingDrawing" xmlns:w10="urn:schemas-microsoft-com:office:word" xmlns:w="http://schemas.openxmlformats.org/wordprocessingml/2006/main" xmlns:w14="http://schemas.microsoft.com/office/word/2010/wordml" xmlns:wpg="http://schemas.microsoft.com/office/word/2010/wordprocessingGroup" xmlns:wpi="http://schemas.microsoft.com/office/word/2010/wordprocessingInk" xmlns:wne="http://schemas.microsoft.com/office/word/2006/wordml" xmlns:wps="http://schemas.microsoft.com/office/word/2010/wordprocessingShape" mc:Ignorable="w14 wp14">
-  <w:docDefaults>
-    <w:rPrDefault>
-      <w:rPr>
-        <w:rFonts w:asciiTheme="minorHAnsi" w:eastAsiaTheme="minorEastAsia" w:hAnsiTheme="minorHAnsi" w:cstheme="minorBidi"/>
-        <w:sz w:val="22"/>
-        <w:szCs w:val="22"/>
-        <w:lang w:val="en-GB" w:eastAsia="en-GB" w:bidi="he-IL"/>
-      </w:rPr>
-    </w:rPrDefault>
-    <w:pPrDefault>
-      <w:pPr>
-        <w:spacing w:after="200" w:line="276" w:lineRule="auto"/>
-      </w:pPr>
-    </w:pPrDefault>
-  </w:docDefaults>
-  <w:latentStyles w:defLockedState="0" w:defUIPriority="99" w:defSemiHidden="1" w:defUnhideWhenUsed="1" w:defQFormat="0" w:count="267">
-    <w:lsdException w:name="Normal" w:semiHidden="0" w:uiPriority="0" w:unhideWhenUsed="0" w:qFormat="1"/>
-    <w:lsdException w:name="heading 1" w:semiHidden="0" w:uiPriority="9" w:unhideWhenUsed="0" w:qFormat="1"/>
-    <w:lsdException w:name="heading 2" w:uiPriority="9" w:qFormat="1"/>
-    <w:lsdException w:name="heading 3" w:uiPriority="9" w:qFormat="1"/>
-    <w:lsdException w:name="heading 4" w:uiPriority="9" w:qFormat="1"/>
-    <w:lsdException w:name="heading 5" w:uiPriority="9" w:qFormat="1"/>
-    <w:lsdException w:name="heading 6" w:uiPriority="9" w:qFormat="1"/>
-    <w:lsdException w:name="heading 7" w:uiPriority="9" w:qFormat="1"/>
-    <w:lsdException w:name="heading 8" w:uiPriority="9" w:qFormat="1"/>
-    <w:lsdException w:name="heading 9" w:uiPriority="9" w:qFormat="1"/>
-    <w:lsdException w:name="toc 1" w:uiPriority="39"/>
-    <w:lsdException w:name="toc 2" w:uiPriority="39"/>
-    <w:lsdException w:name="toc 3" w:uiPriority="39"/>
-    <w:lsdException w:name="toc 4" w:uiPriority="39"/>
-    <w:lsdException w:name="toc 5" w:uiPriority="39"/>
-    <w:lsdException w:name="toc 6" w:uiPriority="39"/>
-    <w:lsdException w:name="toc 7" w:uiPriority="39"/>
-    <w:lsdException w:name="toc 8" w:uiPriority="39"/>
-    <w:lsdException w:name="toc 9" w:uiPriority="39"/>
-    <w:lsdException w:name="caption" w:uiPriority="35" w:qFormat="1"/>
-    <w:lsdException w:name="Title" w:semiHidden="0" w:uiPriority="10" w:unhideWhenUsed="0" w:qFormat="1"/>
-    <w:lsdException w:name="Default Paragraph Font" w:uiPriority="1"/>
-    <w:lsdException w:name="Subtitle" w:semiHidden="0" w:uiPriority="11" w:unhideWhenUsed="0" w:qFormat="1"/>
-    <w:lsdException w:name="Strong" w:semiHidden="0" w:uiPriority="22" w:unhideWhenUsed="0" w:qFormat="1"/>
-    <w:lsdException w:name="Emphasis" w:semiHidden="0" w:uiPriority="20" w:unhideWhenUsed="0" w:qFormat="1"/>
-    <w:lsdException w:name="Table Grid" w:semiHidden="0" w:uiPriority="59" w:unhideWhenUsed="0"/>
-    <w:lsdException w:name="Placeholder Text" w:unhideWhenUsed="0"/>
-    <w:lsdException w:name="No Spacing" w:semiHidden="0" w:uiPriority="1" w:unhideWhenUsed="0" w:qFormat="1"/>
-    <w:lsdException w:name="Light Shading" w:semiHidden="0" w:uiPriority="60" w:unhideWhenUsed="0"/>
-    <w:lsdException w:name="Light List" w:semiHidden="0" w:uiPriority="61" w:unhideWhenUsed="0"/>
-    <w:lsdException w:name="Light Grid" w:semiHidden="0" w:uiPriority="62" w:unhideWhenUsed="0"/>
-    <w:lsdException w:name="Medium Shading 1" w:semiHidden="0" w:uiPriority="63" w:unhideWhenUsed="0"/>
-    <w:lsdException w:name="Medium Shading 2" w:semiHidden="0" w:uiPriority="64" w:unhideWhenUsed="0"/>
-    <w:lsdException w:name="Medium List 1" w:semiHidden="0" w:uiPriority="65" w:unhideWhenUsed="0"/>
-    <w:lsdException w:name="Medium List 2" w:semiHidden="0" w:uiPriority="66" w:unhideWhenUsed="0"/>
-    <w:lsdException w:name="Medium Grid 1" w:semiHidden="0" w:uiPriority="67" w:unhideWhenUsed="0"/>
-    <w:lsdException w:name="Medium Grid 2" w:semiHidden="0" w:uiPriority="68" w:unhideWhenUsed="0"/>
-    <w:lsdException w:name="Medium Grid 3" w:semiHidden="0" w:uiPriority="69" w:unhideWhenUsed="0"/>
-    <w:lsdException w:name="Dark List" w:semiHidden="0" w:uiPriority="70" w:unhideWhenUsed="0"/>
-    <w:lsdException w:name="Colorful Shading" w:semiHidden="0" w:uiPriority="71" w:unhideWhenUsed="0"/>
-    <w:lsdException w:name="Colorful List" w:semiHidden="0" w:uiPriority="72" w:unhideWhenUsed="0"/>
-    <w:lsdException w:name="Colorful Grid" w:semiHidden="0" w:uiPriority="73" w:unhideWhenUsed="0"/>
-    <w:lsdException w:name="Light Shading Accent 1" w:semiHidden="0" w:uiPriority="60" w:unhideWhenUsed="0"/>
-    <w:lsdException w:name="Light List Accent 1" w:semiHidden="0" w:uiPriority="61" w:unhideWhenUsed="0"/>
-    <w:lsdException w:name="Light Grid Accent 1" w:semiHidden="0" w:uiPriority="62" w:unhideWhenUsed="0"/>
-    <w:lsdException w:name="Medium Shading 1 Accent 1" w:semiHidden="0" w:uiPriority="63" w:unhideWhenUsed="0"/>
-    <w:lsdException w:name="Medium Shading 2 Accent 1" w:semiHidden="0" w:uiPriority="64" w:unhideWhenUsed="0"/>
-    <w:lsdException w:name="Medium List 1 Accent 1" w:semiHidden="0" w:uiPriority="65" w:unhideWhenUsed="0"/>
-    <w:lsdException w:name="Revision" w:unhideWhenUsed="0"/>
-    <w:lsdException w:name="List Paragraph" w:semiHidden="0" w:uiPriority="34" w:unhideWhenUsed="0" w:qFormat="1"/>
-    <w:lsdException w:name="Quote" w:semiHidden="0" w:uiPriority="29" w:unhideWhenUsed="0" w:qFormat="1"/>
-    <w:lsdException w:name="Intense Quote" w:semiHidden="0" w:uiPriority="30" w:unhideWhenUsed="0" w:qFormat="1"/>
-    <w:lsdException w:name="Medium List 2 Accent 1" w:semiHidden="0" w:uiPriority="66" w:unhideWhenUsed="0"/>
-    <w:lsdException w:name="Medium Grid 1 Accent 1" w:semiHidden="0" w:uiPriority="67" w:unhideWhenUsed="0"/>
-    <w:lsdException w:name="Medium Grid 2 Accent 1" w:semiHidden="0" w:uiPriority="68" w:unhideWhenUsed="0"/>
-    <w:lsdException w:name="Medium Grid 3 Accent 1" w:semiHidden="0" w:uiPriority="69" w:unhideWhenUsed="0"/>
-    <w:lsdException w:name="Dark List Accent 1" w:semiHidden="0" w:uiPriority="70" w:unhideWhenUsed="0"/>
-    <w:lsdException w:name="Colorful Shading Accent 1" w:semiHidden="0" w:uiPriority="71" w:unhideWhenUsed="0"/>
-    <w:lsdException w:name="Colorful List Accent 1" w:semiHidden="0" w:uiPriority="72" w:unhideWhenUsed="0"/>
-    <w:lsdException w:name="Colorful Grid Accent 1" w:semiHidden="0" w:uiPriority="73" w:unhideWhenUsed="0"/>
-    <w:lsdException w:name="Light Shading Accent 2" w:semiHidden="0" w:uiPriority="60" w:unhideWhenUsed="0"/>
-    <w:lsdException w:name="Light List Accent 2" w:semiHidden="0" w:uiPriority="61" w:unhideWhenUsed="0"/>
-    <w:lsdException w:name="Light Grid Accent 2" w:semiHidden="0" w:uiPriority="62" w:unhideWhenUsed="0"/>
-    <w:lsdException w:name="Medium Shading 1 Accent 2" w:semiHidden="0" w:uiPriority="63" w:unhideWhenUsed="0"/>
-    <w:lsdException w:name="Medium Shading 2 Accent 2" w:semiHidden="0" w:uiPriority="64" w:unhideWhenUsed="0"/>
-    <w:lsdException w:name="Medium List 1 Accent 2" w:semiHidden="0" w:uiPriority="65" w:unhideWhenUsed="0"/>
-    <w:lsdException w:name="Medium List 2 Accent 2" w:semiHidden="0" w:uiPriority="66" w:unhideWhenUsed="0"/>
-    <w:lsdException w:name="Medium Grid 1 Accent 2" w:semiHidden="0" w:uiPriority="67" w:unhideWhenUsed="0"/>
-    <w:lsdException w:name="Medium Grid 2 Accent 2" w:semiHidden="0" w:uiPriority="68" w:unhideWhenUsed="0"/>
-    <w:lsdException w:name="Medium Grid 3 Accent 2" w:semiHidden="0" w:uiPriority="69" w:unhideWhenUsed="0"/>
-    <w:lsdException w:name="Dark List Accent 2" w:semiHidden="0" w:uiPriority="70" w:unhideWhenUsed="0"/>
-    <w:lsdException w:name="Colorful Shading Accent 2" w:semiHidden="0" w:uiPriority="71" w:unhideWhenUsed="0"/>
-    <w:lsdException w:name="Colorful List Accent 2" w:semiHidden="0" w:uiPriority="72" w:unhideWhenUsed="0"/>
-    <w:lsdException w:name="Colorful Grid Accent 2" w:semiHidden="0" w:uiPriority="73" w:unhideWhenUsed="0"/>
-    <w:lsdException w:name="Light Shading Accent 3" w:semiHidden="0" w:uiPriority="60" w:unhideWhenUsed="0"/>
-    <w:lsdException w:name="Light List Accent 3" w:semiHidden="0" w:uiPriority="61" w:unhideWhenUsed="0"/>
-    <w:lsdException w:name="Light Grid Accent 3" w:semiHidden="0" w:uiPriority="62" w:unhideWhenUsed="0"/>
-    <w:lsdException w:name="Medium Shading 1 Accent 3" w:semiHidden="0" w:uiPriority="63" w:unhideWhenUsed="0"/>
-    <w:lsdException w:name="Medium Shading 2 Accent 3" w:semiHidden="0" w:uiPriority="64" w:unhideWhenUsed="0"/>
-    <w:lsdException w:name="Medium List 1 Accent 3" w:semiHidden="0" w:uiPriority="65" w:unhideWhenUsed="0"/>
-    <w:lsdException w:name="Medium List 2 Accent 3" w:semiHidden="0" w:uiPriority="66" w:unhideWhenUsed="0"/>
-    <w:lsdException w:name="Medium Grid 1 Accent 3" w:semiHidden="0" w:uiPriority="67" w:unhideWhenUsed="0"/>
-    <w:lsdException w:name="Medium Grid 2 Accent 3" w:semiHidden="0" w:uiPriority="68" w:unhideWhenUsed="0"/>
-    <w:lsdException w:name="Medium Grid 3 Accent 3" w:semiHidden="0" w:uiPriority="69" w:unhideWhenUsed="0"/>
-    <w:lsdException w:name="Dark List Accent 3" w:semiHidden="0" w:uiPriority="70" w:unhideWhenUsed="0"/>
-    <w:lsdException w:name="Colorful Shading Accent 3" w:semiHidden="0" w:uiPriority="71" w:unhideWhenUsed="0"/>
-    <w:lsdException w:name="Colorful List Accent 3" w:semiHidden="0" w:uiPriority="72" w:unhideWhenUsed="0"/>
-    <w:lsdException w:name="Colorful Grid Accent 3" w:semiHidden="0" w:uiPriority="73" w:unhideWhenUsed="0"/>
-    <w:lsdException w:name="Light Shading Accent 4" w:semiHidden="0" w:uiPriority="60" w:unhideWhenUsed="0"/>
-    <w:lsdException w:name="Light List Accent 4" w:semiHidden="0" w:uiPriority="61" w:unhideWhenUsed="0"/>
-    <w:lsdException w:name="Light Grid Accent 4" w:semiHidden="0" w:uiPriority="62" w:unhideWhenUsed="0"/>
-    <w:lsdException w:name="Medium Shading 1 Accent 4" w:semiHidden="0" w:uiPriority="63" w:unhideWhenUsed="0"/>
-    <w:lsdException w:name="Medium Shading 2 Accent 4" w:semiHidden="0" w:uiPriority="64" w:unhideWhenUsed="0"/>
-    <w:lsdException w:name="Medium List 1 Accent 4" w:semiHidden="0" w:uiPriority="65" w:unhideWhenUsed="0"/>
-    <w:lsdException w:name="Medium List 2 Accent 4" w:semiHidden="0" w:uiPriority="66" w:unhideWhenUsed="0"/>
-    <w:lsdException w:name="Medium Grid 1 Accent 4" w:semiHidden="0" w:uiPriority="67" w:unhideWhenUsed="0"/>
-    <w:lsdException w:name="Medium Grid 2 Accent 4" w:semiHidden="0" w:uiPriority="68" w:unhideWhenUsed="0"/>
-    <w:lsdException w:name="Medium Grid 3 Accent 4" w:semiHidden="0" w:uiPriority="69" w:unhideWhenUsed="0"/>
-    <w:lsdException w:name="Dark List Accent 4" w:semiHidden="0" w:uiPriority="70" w:unhideWhenUsed="0"/>
-    <w:lsdException w:name="Colorful Shading Accent 4" w:semiHidden="0" w:uiPriority="71" w:unhideWhenUsed="0"/>
-    <w:lsdException w:name="Colorful List Accent 4" w:semiHidden="0" w:uiPriority="72" w:unhideWhenUsed="0"/>
-    <w:lsdException w:name="Colorful Grid Accent 4" w:semiHidden="0" w:uiPriority="73" w:unhideWhenUsed="0"/>
-    <w:lsdException w:name="Light Shading Accent 5" w:semiHidden="0" w:uiPriority="60" w:unhideWhenUsed="0"/>
-    <w:lsdException w:name="Light List Accent 5" w:semiHidden="0" w:uiPriority="61" w:unhideWhenUsed="0"/>
-    <w:lsdException w:name="Light Grid Accent 5" w:semiHidden="0" w:uiPriority="62" w:unhideWhenUsed="0"/>
-    <w:lsdException w:name="Medium Shading 1 Accent 5" w:semiHidden="0" w:uiPriority="63" w:unhideWhenUsed="0"/>
-    <w:lsdException w:name="Medium Shading 2 Accent 5" w:semiHidden="0" w:uiPriority="64" w:unhideWhenUsed="0"/>
-    <w:lsdException w:name="Medium List 1 Accent 5" w:semiHidden="0" w:uiPriority="65" w:unhideWhenUsed="0"/>
-    <w:lsdException w:name="Medium List 2 Accent 5" w:semiHidden="0" w:uiPriority="66" w:unhideWhenUsed="0"/>
-    <w:lsdException w:name="Medium Grid 1 Accent 5" w:semiHidden="0" w:uiPriority="67" w:unhideWhenUsed="0"/>
-    <w:lsdException w:name="Medium Grid 2 Accent 5" w:semiHidden="0" w:uiPriority="68" w:unhideWhenUsed="0"/>
-    <w:lsdException w:name="Medium Grid 3 Accent 5" w:semiHidden="0" w:uiPriority="69" w:unhideWhenUsed="0"/>
-    <w:lsdException w:name="Dark List Accent 5" w:semiHidden="0" w:uiPriority="70" w:unhideWhenUsed="0"/>
-    <w:lsdException w:name="Colorful Shading Accent 5" w:semiHidden="0" w:uiPriority="71" w:unhideWhenUsed="0"/>
-    <w:lsdException w:name="Colorful List Accent 5" w:semiHidden="0" w:uiPriority="72" w:unhideWhenUsed="0"/>
-    <w:lsdException w:name="Colorful Grid Accent 5" w:semiHidden="0" w:uiPriority="73" w:unhideWhenUsed="0"/>
-    <w:lsdException w:name="Light Shading Accent 6" w:semiHidden="0" w:uiPriority="60" w:unhideWhenUsed="0"/>
-    <w:lsdException w:name="Light List Accent 6" w:semiHidden="0" w:uiPriority="61" w:unhideWhenUsed="0"/>
-    <w:lsdException w:name="Light Grid Accent 6" w:semiHidden="0" w:uiPriority="62" w:unhideWhenUsed="0"/>
-    <w:lsdException w:name="Medium Shading 1 Accent 6" w:semiHidden="0" w:uiPriority="63" w:unhideWhenUsed="0"/>
-    <w:lsdException w:name="Medium Shading 2 Accent 6" w:semiHidden="0" w:uiPriority="64" w:unhideWhenUsed="0"/>
-    <w:lsdException w:name="Medium List 1 Accent 6" w:semiHidden="0" w:uiPriority="65" w:unhideWhenUsed="0"/>
-    <w:lsdException w:name="Medium List 2 Accent 6" w:semiHidden="0" w:uiPriority="66" w:unhideWhenUsed="0"/>
-    <w:lsdException w:name="Medium Grid 1 Accent 6" w:semiHidden="0" w:uiPriority="67" w:unhideWhenUsed="0"/>
-    <w:lsdException w:name="Medium Grid 2 Accent 6" w:semiHidden="0" w:uiPriority="68" w:unhideWhenUsed="0"/>
-    <w:lsdException w:name="Medium Grid 3 Accent 6" w:semiHidden="0" w:uiPriority="69" w:unhideWhenUsed="0"/>
-    <w:lsdException w:name="Dark List Accent 6" w:semiHidden="0" w:uiPriority="70" w:unhideWhenUsed="0"/>
-    <w:lsdException w:name="Colorful Shading Accent 6" w:semiHidden="0" w:uiPriority="71" w:unhideWhenUsed="0"/>
-    <w:lsdException w:name="Colorful List Accent 6" w:semiHidden="0" w:uiPriority="72" w:unhideWhenUsed="0"/>
-    <w:lsdException w:name="Colorful Grid Accent 6" w:semiHidden="0" w:uiPriority="73" w:unhideWhenUsed="0"/>
-    <w:lsdException w:name="Subtle Emphasis" w:semiHidden="0" w:uiPriority="19" w:unhideWhenUsed="0" w:qFormat="1"/>
-    <w:lsdException w:name="Intense Emphasis" w:semiHidden="0" w:uiPriority="21" w:unhideWhenUsed="0" w:qFormat="1"/>
-    <w:lsdException w:name="Subtle Reference" w:semiHidden="0" w:uiPriority="31" w:unhideWhenUsed="0" w:qFormat="1"/>
-    <w:lsdException w:name="Intense Reference" w:semiHidden="0" w:uiPriority="32" w:unhideWhenUsed="0" w:qFormat="1"/>
-    <w:lsdException w:name="Book Title" w:semiHidden="0" w:uiPriority="33" w:unhideWhenUsed="0" w:qFormat="1"/>
-    <w:lsdException w:name="Bibliography" w:uiPriority="37"/>
-    <w:lsdException w:name="TOC Heading" w:uiPriority="39" w:qFormat="1"/>
-  </w:latentStyles>
-  <w:style w:type="paragraph" w:default="1" w:styleId="Normal">
-    <w:name w:val="Normal"/>
-    <w:qFormat/>
-  </w:style>
-  <w:style w:type="character" w:default="1" w:styleId="DefaultParagraphFont">
-    <w:name w:val="Default Paragraph Font"/>
-    <w:uiPriority w:val="1"/>
-    <w:semiHidden/>
-    <w:unhideWhenUsed/>
-  </w:style>
-  <w:style w:type="table" w:default="1" w:styleId="TableNormal">
-    <w:name w:val="Normal Table"/>
-    <w:uiPriority w:val="99"/>
-    <w:semiHidden/>
-    <w:unhideWhenUsed/>
-    <w:tblPr>
-      <w:tblInd w:w="0" w:type="dxa"/>
-      <w:tblCellMar>
-        <w:top w:w="0" w:type="dxa"/>
-        <w:left w:w="108" w:type="dxa"/>
-        <w:bottom w:w="0" w:type="dxa"/>
-        <w:right w:w="108" w:type="dxa"/>
-      </w:tblCellMar>
-    </w:tblPr>
-  </w:style>
-  <w:style w:type="numbering" w:default="1" w:styleId="NoList">
-    <w:name w:val="No List"/>
-    <w:uiPriority w:val="99"/>
-    <w:semiHidden/>
-    <w:unhideWhenUsed/>
-  </w:style>
-  <w:style w:type="character" w:styleId="PlaceholderText">
-    <w:name w:val="Placeholder Text"/>
-    <w:basedOn w:val="DefaultParagraphFont"/>
-    <w:uiPriority w:val="99"/>
-    <w:semiHidden/>
-    <w:rsid w:val="0042410D"/>
-    <w:rPr>
-      <w:color w:val="808080"/>
-    </w:rPr>
-  </w:style>
-</w:styles>
-</file>
-
-<file path=word/glossary/webSettings.xml><?xml version="1.0" encoding="utf-8"?>
-<w:webSettings xmlns:mc="http://schemas.openxmlformats.org/markup-compatibility/2006" xmlns:r="http://schemas.openxmlformats.org/officeDocument/2006/relationships" xmlns:w="http://schemas.openxmlformats.org/wordprocessingml/2006/main" xmlns:w14="http://schemas.microsoft.com/office/word/2010/wordml" mc:Ignorable="w14">
-  <w:optimizeForBrowser/>
-  <w:allowPNG/>
-</w:webSettings>
 </file>
 
 <file path=word/theme/theme1.xml><?xml version="1.0" encoding="utf-8"?>
@@ -4728,7 +6386,7 @@
 </file>
 
 <file path=customXml/itemProps1.xml><?xml version="1.0" encoding="utf-8"?>
-<ds:datastoreItem xmlns:ds="http://schemas.openxmlformats.org/officeDocument/2006/customXml" ds:itemID="{47A28900-663B-42C9-AB43-59A90FC7160E}">
+<ds:datastoreItem xmlns:ds="http://schemas.openxmlformats.org/officeDocument/2006/customXml" ds:itemID="{3E807154-396B-4CBE-99B7-162D859C9288}">
   <ds:schemaRefs>
     <ds:schemaRef ds:uri="http://schemas.openxmlformats.org/officeDocument/2006/bibliography"/>
   </ds:schemaRefs>

</xml_diff>

<commit_message>
Update documentation of: 	- finite difference scheme 	- the example of truncation errors
</commit_message>
<xml_diff>
--- a/doc/notes/Finite-difference-scheme.docx
+++ b/doc/notes/Finite-difference-scheme.docx
@@ -6,17 +6,798 @@
       <w:pPr>
         <w:pStyle w:val="Title"/>
       </w:pPr>
+      <w:bookmarkStart w:id="0" w:name="_Toc405201359"/>
       <w:r>
-        <w:t>Finite difference scheme</w:t>
+        <w:t>Finite difference</w:t>
+      </w:r>
+      <w:bookmarkEnd w:id="0"/>
+    </w:p>
+    <w:sdt>
+      <w:sdtPr>
+        <w:id w:val="-144041709"/>
+        <w:docPartObj>
+          <w:docPartGallery w:val="Table of Contents"/>
+          <w:docPartUnique/>
+        </w:docPartObj>
+      </w:sdtPr>
+      <w:sdtEndPr>
+        <w:rPr>
+          <w:rFonts w:asciiTheme="minorHAnsi" w:eastAsiaTheme="minorEastAsia" w:hAnsiTheme="minorHAnsi"/>
+          <w:noProof/>
+          <w:kern w:val="0"/>
+          <w:sz w:val="24"/>
+          <w:szCs w:val="24"/>
+        </w:rPr>
+      </w:sdtEndPr>
+      <w:sdtContent>
+        <w:p>
+          <w:pPr>
+            <w:pStyle w:val="TOCHeading"/>
+          </w:pPr>
+          <w:r>
+            <w:t>Contents</w:t>
+          </w:r>
+        </w:p>
+        <w:p>
+          <w:pPr>
+            <w:pStyle w:val="TOC1"/>
+            <w:tabs>
+              <w:tab w:val="right" w:leader="dot" w:pos="9062"/>
+            </w:tabs>
+            <w:rPr>
+              <w:rFonts w:cstheme="minorBidi"/>
+              <w:noProof/>
+              <w:sz w:val="22"/>
+              <w:szCs w:val="22"/>
+              <w:lang w:eastAsia="en-GB"/>
+            </w:rPr>
+          </w:pPr>
+          <w:r>
+            <w:fldChar w:fldCharType="begin"/>
+          </w:r>
+          <w:r>
+            <w:instrText xml:space="preserve"> TOC \o "1-3" \h \z \u </w:instrText>
+          </w:r>
+          <w:r>
+            <w:fldChar w:fldCharType="separate"/>
+          </w:r>
+          <w:hyperlink w:anchor="_Toc405201359" w:history="1">
+            <w:r>
+              <w:rPr>
+                <w:rStyle w:val="Hyperlink"/>
+                <w:noProof/>
+              </w:rPr>
+              <w:t>Finite difference</w:t>
+            </w:r>
+            <w:r>
+              <w:rPr>
+                <w:noProof/>
+                <w:webHidden/>
+              </w:rPr>
+              <w:tab/>
+            </w:r>
+            <w:r>
+              <w:rPr>
+                <w:noProof/>
+                <w:webHidden/>
+              </w:rPr>
+              <w:fldChar w:fldCharType="begin"/>
+            </w:r>
+            <w:r>
+              <w:rPr>
+                <w:noProof/>
+                <w:webHidden/>
+              </w:rPr>
+              <w:instrText xml:space="preserve"> PAGEREF _Toc405201359 \h </w:instrText>
+            </w:r>
+            <w:r>
+              <w:rPr>
+                <w:noProof/>
+                <w:webHidden/>
+              </w:rPr>
+            </w:r>
+            <w:r>
+              <w:rPr>
+                <w:noProof/>
+                <w:webHidden/>
+              </w:rPr>
+              <w:fldChar w:fldCharType="separate"/>
+            </w:r>
+            <w:r>
+              <w:rPr>
+                <w:noProof/>
+                <w:webHidden/>
+              </w:rPr>
+              <w:t>1</w:t>
+            </w:r>
+            <w:r>
+              <w:rPr>
+                <w:noProof/>
+                <w:webHidden/>
+              </w:rPr>
+              <w:fldChar w:fldCharType="end"/>
+            </w:r>
+          </w:hyperlink>
+        </w:p>
+        <w:p>
+          <w:pPr>
+            <w:pStyle w:val="TOC1"/>
+            <w:tabs>
+              <w:tab w:val="right" w:leader="dot" w:pos="9062"/>
+            </w:tabs>
+            <w:rPr>
+              <w:rFonts w:cstheme="minorBidi"/>
+              <w:noProof/>
+              <w:sz w:val="22"/>
+              <w:szCs w:val="22"/>
+              <w:lang w:eastAsia="en-GB"/>
+            </w:rPr>
+          </w:pPr>
+          <w:hyperlink w:anchor="_Toc405201360" w:history="1">
+            <w:r>
+              <w:rPr>
+                <w:rStyle w:val="Hyperlink"/>
+                <w:noProof/>
+              </w:rPr>
+              <w:t>Function approximation</w:t>
+            </w:r>
+            <w:r>
+              <w:rPr>
+                <w:noProof/>
+                <w:webHidden/>
+              </w:rPr>
+              <w:tab/>
+            </w:r>
+            <w:r>
+              <w:rPr>
+                <w:noProof/>
+                <w:webHidden/>
+              </w:rPr>
+              <w:fldChar w:fldCharType="begin"/>
+            </w:r>
+            <w:r>
+              <w:rPr>
+                <w:noProof/>
+                <w:webHidden/>
+              </w:rPr>
+              <w:instrText xml:space="preserve"> PAGEREF _Toc405201360 \h </w:instrText>
+            </w:r>
+            <w:r>
+              <w:rPr>
+                <w:noProof/>
+                <w:webHidden/>
+              </w:rPr>
+            </w:r>
+            <w:r>
+              <w:rPr>
+                <w:noProof/>
+                <w:webHidden/>
+              </w:rPr>
+              <w:fldChar w:fldCharType="separate"/>
+            </w:r>
+            <w:r>
+              <w:rPr>
+                <w:noProof/>
+                <w:webHidden/>
+              </w:rPr>
+              <w:t>2</w:t>
+            </w:r>
+            <w:r>
+              <w:rPr>
+                <w:noProof/>
+                <w:webHidden/>
+              </w:rPr>
+              <w:fldChar w:fldCharType="end"/>
+            </w:r>
+          </w:hyperlink>
+        </w:p>
+        <w:p>
+          <w:pPr>
+            <w:pStyle w:val="TOC1"/>
+            <w:tabs>
+              <w:tab w:val="right" w:leader="dot" w:pos="9062"/>
+            </w:tabs>
+            <w:rPr>
+              <w:rFonts w:cstheme="minorBidi"/>
+              <w:noProof/>
+              <w:sz w:val="22"/>
+              <w:szCs w:val="22"/>
+              <w:lang w:eastAsia="en-GB"/>
+            </w:rPr>
+          </w:pPr>
+          <w:hyperlink w:anchor="_Toc405201361" w:history="1">
+            <w:r>
+              <w:rPr>
+                <w:rStyle w:val="Hyperlink"/>
+                <w:noProof/>
+              </w:rPr>
+              <w:t>Taylor expansion</w:t>
+            </w:r>
+            <w:r>
+              <w:rPr>
+                <w:noProof/>
+                <w:webHidden/>
+              </w:rPr>
+              <w:tab/>
+            </w:r>
+            <w:r>
+              <w:rPr>
+                <w:noProof/>
+                <w:webHidden/>
+              </w:rPr>
+              <w:fldChar w:fldCharType="begin"/>
+            </w:r>
+            <w:r>
+              <w:rPr>
+                <w:noProof/>
+                <w:webHidden/>
+              </w:rPr>
+              <w:instrText xml:space="preserve"> PAGEREF _Toc405201361 \h </w:instrText>
+            </w:r>
+            <w:r>
+              <w:rPr>
+                <w:noProof/>
+                <w:webHidden/>
+              </w:rPr>
+            </w:r>
+            <w:r>
+              <w:rPr>
+                <w:noProof/>
+                <w:webHidden/>
+              </w:rPr>
+              <w:fldChar w:fldCharType="separate"/>
+            </w:r>
+            <w:r>
+              <w:rPr>
+                <w:noProof/>
+                <w:webHidden/>
+              </w:rPr>
+              <w:t>2</w:t>
+            </w:r>
+            <w:r>
+              <w:rPr>
+                <w:noProof/>
+                <w:webHidden/>
+              </w:rPr>
+              <w:fldChar w:fldCharType="end"/>
+            </w:r>
+          </w:hyperlink>
+        </w:p>
+        <w:p>
+          <w:pPr>
+            <w:pStyle w:val="TOC2"/>
+            <w:tabs>
+              <w:tab w:val="right" w:leader="dot" w:pos="9062"/>
+            </w:tabs>
+            <w:rPr>
+              <w:rFonts w:cstheme="minorBidi"/>
+              <w:noProof/>
+              <w:sz w:val="22"/>
+              <w:szCs w:val="22"/>
+              <w:lang w:eastAsia="en-GB"/>
+            </w:rPr>
+          </w:pPr>
+          <w:hyperlink w:anchor="_Toc405201362" w:history="1">
+            <w:r>
+              <w:rPr>
+                <w:rStyle w:val="Hyperlink"/>
+                <w:noProof/>
+              </w:rPr>
+              <w:t>The basic Taylor formula</w:t>
+            </w:r>
+            <w:r>
+              <w:rPr>
+                <w:noProof/>
+                <w:webHidden/>
+              </w:rPr>
+              <w:tab/>
+            </w:r>
+            <w:r>
+              <w:rPr>
+                <w:noProof/>
+                <w:webHidden/>
+              </w:rPr>
+              <w:fldChar w:fldCharType="begin"/>
+            </w:r>
+            <w:r>
+              <w:rPr>
+                <w:noProof/>
+                <w:webHidden/>
+              </w:rPr>
+              <w:instrText xml:space="preserve"> PAGEREF _Toc405201362 \h </w:instrText>
+            </w:r>
+            <w:r>
+              <w:rPr>
+                <w:noProof/>
+                <w:webHidden/>
+              </w:rPr>
+            </w:r>
+            <w:r>
+              <w:rPr>
+                <w:noProof/>
+                <w:webHidden/>
+              </w:rPr>
+              <w:fldChar w:fldCharType="separate"/>
+            </w:r>
+            <w:r>
+              <w:rPr>
+                <w:noProof/>
+                <w:webHidden/>
+              </w:rPr>
+              <w:t>2</w:t>
+            </w:r>
+            <w:r>
+              <w:rPr>
+                <w:noProof/>
+                <w:webHidden/>
+              </w:rPr>
+              <w:fldChar w:fldCharType="end"/>
+            </w:r>
+          </w:hyperlink>
+        </w:p>
+        <w:p>
+          <w:pPr>
+            <w:pStyle w:val="TOC2"/>
+            <w:tabs>
+              <w:tab w:val="right" w:leader="dot" w:pos="9062"/>
+            </w:tabs>
+            <w:rPr>
+              <w:rFonts w:cstheme="minorBidi"/>
+              <w:noProof/>
+              <w:sz w:val="22"/>
+              <w:szCs w:val="22"/>
+              <w:lang w:eastAsia="en-GB"/>
+            </w:rPr>
+          </w:pPr>
+          <w:hyperlink w:anchor="_Toc405201363" w:history="1">
+            <w:r>
+              <w:rPr>
+                <w:rStyle w:val="Hyperlink"/>
+                <w:noProof/>
+              </w:rPr>
+              <w:t>Different variation on the extension</w:t>
+            </w:r>
+            <w:r>
+              <w:rPr>
+                <w:noProof/>
+                <w:webHidden/>
+              </w:rPr>
+              <w:tab/>
+            </w:r>
+            <w:r>
+              <w:rPr>
+                <w:noProof/>
+                <w:webHidden/>
+              </w:rPr>
+              <w:fldChar w:fldCharType="begin"/>
+            </w:r>
+            <w:r>
+              <w:rPr>
+                <w:noProof/>
+                <w:webHidden/>
+              </w:rPr>
+              <w:instrText xml:space="preserve"> PAGEREF _Toc405201363 \h </w:instrText>
+            </w:r>
+            <w:r>
+              <w:rPr>
+                <w:noProof/>
+                <w:webHidden/>
+              </w:rPr>
+            </w:r>
+            <w:r>
+              <w:rPr>
+                <w:noProof/>
+                <w:webHidden/>
+              </w:rPr>
+              <w:fldChar w:fldCharType="separate"/>
+            </w:r>
+            <w:r>
+              <w:rPr>
+                <w:noProof/>
+                <w:webHidden/>
+              </w:rPr>
+              <w:t>2</w:t>
+            </w:r>
+            <w:r>
+              <w:rPr>
+                <w:noProof/>
+                <w:webHidden/>
+              </w:rPr>
+              <w:fldChar w:fldCharType="end"/>
+            </w:r>
+          </w:hyperlink>
+        </w:p>
+        <w:p>
+          <w:pPr>
+            <w:pStyle w:val="TOC2"/>
+            <w:tabs>
+              <w:tab w:val="right" w:leader="dot" w:pos="9062"/>
+            </w:tabs>
+            <w:rPr>
+              <w:rFonts w:cstheme="minorBidi"/>
+              <w:noProof/>
+              <w:sz w:val="22"/>
+              <w:szCs w:val="22"/>
+              <w:lang w:eastAsia="en-GB"/>
+            </w:rPr>
+          </w:pPr>
+          <w:hyperlink w:anchor="_Toc405201364" w:history="1">
+            <w:r>
+              <w:rPr>
+                <w:rStyle w:val="Hyperlink"/>
+                <w:noProof/>
+              </w:rPr>
+              <w:t>Remark</w:t>
+            </w:r>
+            <w:r>
+              <w:rPr>
+                <w:noProof/>
+                <w:webHidden/>
+              </w:rPr>
+              <w:tab/>
+            </w:r>
+            <w:r>
+              <w:rPr>
+                <w:noProof/>
+                <w:webHidden/>
+              </w:rPr>
+              <w:fldChar w:fldCharType="begin"/>
+            </w:r>
+            <w:r>
+              <w:rPr>
+                <w:noProof/>
+                <w:webHidden/>
+              </w:rPr>
+              <w:instrText xml:space="preserve"> PAGEREF _Toc405201364 \h </w:instrText>
+            </w:r>
+            <w:r>
+              <w:rPr>
+                <w:noProof/>
+                <w:webHidden/>
+              </w:rPr>
+            </w:r>
+            <w:r>
+              <w:rPr>
+                <w:noProof/>
+                <w:webHidden/>
+              </w:rPr>
+              <w:fldChar w:fldCharType="separate"/>
+            </w:r>
+            <w:r>
+              <w:rPr>
+                <w:noProof/>
+                <w:webHidden/>
+              </w:rPr>
+              <w:t>2</w:t>
+            </w:r>
+            <w:r>
+              <w:rPr>
+                <w:noProof/>
+                <w:webHidden/>
+              </w:rPr>
+              <w:fldChar w:fldCharType="end"/>
+            </w:r>
+          </w:hyperlink>
+        </w:p>
+        <w:p>
+          <w:pPr>
+            <w:pStyle w:val="TOC1"/>
+            <w:tabs>
+              <w:tab w:val="right" w:leader="dot" w:pos="9062"/>
+            </w:tabs>
+            <w:rPr>
+              <w:rFonts w:cstheme="minorBidi"/>
+              <w:noProof/>
+              <w:sz w:val="22"/>
+              <w:szCs w:val="22"/>
+              <w:lang w:eastAsia="en-GB"/>
+            </w:rPr>
+          </w:pPr>
+          <w:hyperlink w:anchor="_Toc405201365" w:history="1">
+            <w:r>
+              <w:rPr>
+                <w:rStyle w:val="Hyperlink"/>
+                <w:noProof/>
+              </w:rPr>
+              <w:t>Finite difference scheme</w:t>
+            </w:r>
+            <w:r>
+              <w:rPr>
+                <w:noProof/>
+                <w:webHidden/>
+              </w:rPr>
+              <w:tab/>
+            </w:r>
+            <w:r>
+              <w:rPr>
+                <w:noProof/>
+                <w:webHidden/>
+              </w:rPr>
+              <w:fldChar w:fldCharType="begin"/>
+            </w:r>
+            <w:r>
+              <w:rPr>
+                <w:noProof/>
+                <w:webHidden/>
+              </w:rPr>
+              <w:instrText xml:space="preserve"> PAGEREF _Toc405201365 \h </w:instrText>
+            </w:r>
+            <w:r>
+              <w:rPr>
+                <w:noProof/>
+                <w:webHidden/>
+              </w:rPr>
+            </w:r>
+            <w:r>
+              <w:rPr>
+                <w:noProof/>
+                <w:webHidden/>
+              </w:rPr>
+              <w:fldChar w:fldCharType="separate"/>
+            </w:r>
+            <w:r>
+              <w:rPr>
+                <w:noProof/>
+                <w:webHidden/>
+              </w:rPr>
+              <w:t>3</w:t>
+            </w:r>
+            <w:r>
+              <w:rPr>
+                <w:noProof/>
+                <w:webHidden/>
+              </w:rPr>
+              <w:fldChar w:fldCharType="end"/>
+            </w:r>
+          </w:hyperlink>
+        </w:p>
+        <w:p>
+          <w:pPr>
+            <w:pStyle w:val="TOC2"/>
+            <w:tabs>
+              <w:tab w:val="right" w:leader="dot" w:pos="9062"/>
+            </w:tabs>
+            <w:rPr>
+              <w:rFonts w:cstheme="minorBidi"/>
+              <w:noProof/>
+              <w:sz w:val="22"/>
+              <w:szCs w:val="22"/>
+              <w:lang w:eastAsia="en-GB"/>
+            </w:rPr>
+          </w:pPr>
+          <w:hyperlink w:anchor="_Toc405201366" w:history="1">
+            <w:r>
+              <w:rPr>
+                <w:rStyle w:val="Hyperlink"/>
+                <w:noProof/>
+              </w:rPr>
+              <w:t>Scheme equation</w:t>
+            </w:r>
+            <w:r>
+              <w:rPr>
+                <w:noProof/>
+                <w:webHidden/>
+              </w:rPr>
+              <w:tab/>
+            </w:r>
+            <w:r>
+              <w:rPr>
+                <w:noProof/>
+                <w:webHidden/>
+              </w:rPr>
+              <w:fldChar w:fldCharType="begin"/>
+            </w:r>
+            <w:r>
+              <w:rPr>
+                <w:noProof/>
+                <w:webHidden/>
+              </w:rPr>
+              <w:instrText xml:space="preserve"> PAGEREF _Toc405201366 \h </w:instrText>
+            </w:r>
+            <w:r>
+              <w:rPr>
+                <w:noProof/>
+                <w:webHidden/>
+              </w:rPr>
+            </w:r>
+            <w:r>
+              <w:rPr>
+                <w:noProof/>
+                <w:webHidden/>
+              </w:rPr>
+              <w:fldChar w:fldCharType="separate"/>
+            </w:r>
+            <w:r>
+              <w:rPr>
+                <w:noProof/>
+                <w:webHidden/>
+              </w:rPr>
+              <w:t>3</w:t>
+            </w:r>
+            <w:r>
+              <w:rPr>
+                <w:noProof/>
+                <w:webHidden/>
+              </w:rPr>
+              <w:fldChar w:fldCharType="end"/>
+            </w:r>
+          </w:hyperlink>
+        </w:p>
+        <w:p>
+          <w:pPr>
+            <w:pStyle w:val="TOC2"/>
+            <w:tabs>
+              <w:tab w:val="right" w:leader="dot" w:pos="9062"/>
+            </w:tabs>
+            <w:rPr>
+              <w:rFonts w:cstheme="minorBidi"/>
+              <w:noProof/>
+              <w:sz w:val="22"/>
+              <w:szCs w:val="22"/>
+              <w:lang w:eastAsia="en-GB"/>
+            </w:rPr>
+          </w:pPr>
+          <w:hyperlink w:anchor="_Toc405201367" w:history="1">
+            <w:r>
+              <w:rPr>
+                <w:rStyle w:val="Hyperlink"/>
+                <w:noProof/>
+              </w:rPr>
+              <w:t>Truncation errors</w:t>
+            </w:r>
+            <w:r>
+              <w:rPr>
+                <w:noProof/>
+                <w:webHidden/>
+              </w:rPr>
+              <w:tab/>
+            </w:r>
+            <w:r>
+              <w:rPr>
+                <w:noProof/>
+                <w:webHidden/>
+              </w:rPr>
+              <w:fldChar w:fldCharType="begin"/>
+            </w:r>
+            <w:r>
+              <w:rPr>
+                <w:noProof/>
+                <w:webHidden/>
+              </w:rPr>
+              <w:instrText xml:space="preserve"> PAGEREF _Toc405201367 \h </w:instrText>
+            </w:r>
+            <w:r>
+              <w:rPr>
+                <w:noProof/>
+                <w:webHidden/>
+              </w:rPr>
+            </w:r>
+            <w:r>
+              <w:rPr>
+                <w:noProof/>
+                <w:webHidden/>
+              </w:rPr>
+              <w:fldChar w:fldCharType="separate"/>
+            </w:r>
+            <w:r>
+              <w:rPr>
+                <w:noProof/>
+                <w:webHidden/>
+              </w:rPr>
+              <w:t>3</w:t>
+            </w:r>
+            <w:r>
+              <w:rPr>
+                <w:noProof/>
+                <w:webHidden/>
+              </w:rPr>
+              <w:fldChar w:fldCharType="end"/>
+            </w:r>
+          </w:hyperlink>
+        </w:p>
+        <w:p>
+          <w:pPr>
+            <w:pStyle w:val="TOC1"/>
+            <w:tabs>
+              <w:tab w:val="right" w:leader="dot" w:pos="9062"/>
+            </w:tabs>
+            <w:rPr>
+              <w:rFonts w:cstheme="minorBidi"/>
+              <w:noProof/>
+              <w:sz w:val="22"/>
+              <w:szCs w:val="22"/>
+              <w:lang w:eastAsia="en-GB"/>
+            </w:rPr>
+          </w:pPr>
+          <w:hyperlink w:anchor="_Toc405201368" w:history="1">
+            <w:r>
+              <w:rPr>
+                <w:rStyle w:val="Hyperlink"/>
+                <w:noProof/>
+              </w:rPr>
+              <w:t>Bibliography</w:t>
+            </w:r>
+            <w:r>
+              <w:rPr>
+                <w:noProof/>
+                <w:webHidden/>
+              </w:rPr>
+              <w:tab/>
+            </w:r>
+            <w:r>
+              <w:rPr>
+                <w:noProof/>
+                <w:webHidden/>
+              </w:rPr>
+              <w:fldChar w:fldCharType="begin"/>
+            </w:r>
+            <w:r>
+              <w:rPr>
+                <w:noProof/>
+                <w:webHidden/>
+              </w:rPr>
+              <w:instrText xml:space="preserve"> PAGEREF _Toc405201368 \h </w:instrText>
+            </w:r>
+            <w:r>
+              <w:rPr>
+                <w:noProof/>
+                <w:webHidden/>
+              </w:rPr>
+            </w:r>
+            <w:r>
+              <w:rPr>
+                <w:noProof/>
+                <w:webHidden/>
+              </w:rPr>
+              <w:fldChar w:fldCharType="separate"/>
+            </w:r>
+            <w:r>
+              <w:rPr>
+                <w:noProof/>
+                <w:webHidden/>
+              </w:rPr>
+              <w:t>3</w:t>
+            </w:r>
+            <w:r>
+              <w:rPr>
+                <w:noProof/>
+                <w:webHidden/>
+              </w:rPr>
+              <w:fldChar w:fldCharType="end"/>
+            </w:r>
+          </w:hyperlink>
+        </w:p>
+        <w:p>
+          <w:r>
+            <w:rPr>
+              <w:b/>
+              <w:bCs/>
+              <w:noProof/>
+            </w:rPr>
+            <w:fldChar w:fldCharType="end"/>
+          </w:r>
+        </w:p>
+      </w:sdtContent>
+    </w:sdt>
+    <w:p>
+      <w:pPr>
+        <w:ind w:right="0"/>
+        <w:jc w:val="left"/>
+      </w:pPr>
+      <w:r>
+        <w:br w:type="page"/>
       </w:r>
     </w:p>
     <w:p>
       <w:pPr>
         <w:pStyle w:val="Heading1"/>
       </w:pPr>
+      <w:bookmarkStart w:id="1" w:name="_Toc405201360"/>
       <w:r>
+        <w:lastRenderedPageBreak/>
         <w:t>Function approximation</w:t>
       </w:r>
+      <w:bookmarkEnd w:id="1"/>
     </w:p>
     <w:p>
       <w:r>
@@ -64,7 +845,6 @@
           <w:id w:val="780539848"/>
           <w:citation/>
         </w:sdtPr>
-        <w:sdtEndPr/>
         <w:sdtContent>
           <w:r>
             <w:fldChar w:fldCharType="begin"/>
@@ -384,7 +1164,6 @@
           <w:id w:val="760569131"/>
           <w:citation/>
         </w:sdtPr>
-        <w:sdtEndPr/>
         <w:sdtContent>
           <w:r>
             <w:fldChar w:fldCharType="begin"/>
@@ -429,17 +1208,21 @@
       <w:pPr>
         <w:pStyle w:val="Heading1"/>
       </w:pPr>
+      <w:bookmarkStart w:id="2" w:name="_Toc405201361"/>
       <w:r>
         <w:t>Taylor expansion</w:t>
       </w:r>
+      <w:bookmarkEnd w:id="2"/>
     </w:p>
     <w:p>
       <w:pPr>
         <w:pStyle w:val="Heading2"/>
       </w:pPr>
+      <w:bookmarkStart w:id="3" w:name="_Toc405201362"/>
       <w:r>
         <w:t>The basic Taylor formula</w:t>
       </w:r>
+      <w:bookmarkEnd w:id="3"/>
     </w:p>
     <w:p>
       <w:r>
@@ -466,6 +1249,9 @@
       </w:r>
       <m:oMath>
         <m:r>
+          <m:rPr>
+            <m:sty m:val="p"/>
+          </m:rPr>
           <w:rPr>
             <w:rStyle w:val="QuoteChar"/>
             <w:rFonts w:ascii="Cambria Math" w:hAnsi="Cambria Math"/>
@@ -491,6 +1277,9 @@
       </w:r>
       <m:oMath>
         <m:r>
+          <m:rPr>
+            <m:sty m:val="p"/>
+          </m:rPr>
           <w:rPr>
             <w:rStyle w:val="QuoteChar"/>
             <w:rFonts w:ascii="Cambria Math" w:hAnsi="Cambria Math"/>
@@ -583,6 +1372,9 @@
                   </m:dPr>
                   <m:e>
                     <m:r>
+                      <m:rPr>
+                        <m:sty m:val="p"/>
+                      </m:rPr>
                       <w:rPr>
                         <w:rStyle w:val="QuoteChar"/>
                         <w:rFonts w:ascii="Cambria Math" w:hAnsi="Cambria Math"/>
@@ -1335,16 +2127,7 @@
                         <w:sz w:val="20"/>
                         <w:szCs w:val="20"/>
                       </w:rPr>
-                      <m:t>a+</m:t>
-                    </m:r>
-                    <m:r>
-                      <w:rPr>
-                        <w:rStyle w:val="QuoteChar"/>
-                        <w:rFonts w:ascii="Cambria Math" w:hAnsi="Cambria Math"/>
-                        <w:sz w:val="20"/>
-                        <w:szCs w:val="20"/>
-                      </w:rPr>
-                      <m:t>h</m:t>
+                      <m:t>a+h</m:t>
                     </m:r>
                   </m:e>
                 </m:d>
@@ -1808,7 +2591,7 @@
                 <w:szCs w:val="20"/>
               </w:rPr>
             </w:pPr>
-            <w:bookmarkStart w:id="0" w:name="_Ref404950952"/>
+            <w:bookmarkStart w:id="4" w:name="_Ref404950952"/>
             <w:r>
               <w:rPr>
                 <w:rFonts w:ascii="Verdana" w:hAnsi="Verdana"/>
@@ -1866,7 +2649,7 @@
               </w:rPr>
               <w:t>)</w:t>
             </w:r>
-            <w:bookmarkEnd w:id="0"/>
+            <w:bookmarkEnd w:id="4"/>
           </w:p>
         </w:tc>
       </w:tr>
@@ -1875,9 +2658,11 @@
       <w:pPr>
         <w:pStyle w:val="Heading2"/>
       </w:pPr>
+      <w:bookmarkStart w:id="5" w:name="_Toc405201363"/>
       <w:r>
         <w:t>Different variation on the extension</w:t>
       </w:r>
+      <w:bookmarkEnd w:id="5"/>
     </w:p>
     <w:p>
       <w:r>
@@ -2011,15 +2796,6 @@
                   </m:dPr>
                   <m:e>
                     <m:r>
-                      <w:rPr>
-                        <w:rStyle w:val="QuoteChar"/>
-                        <w:rFonts w:ascii="Cambria Math" w:hAnsi="Cambria Math"/>
-                        <w:sz w:val="20"/>
-                        <w:szCs w:val="20"/>
-                      </w:rPr>
-                      <m:t>a</m:t>
-                    </m:r>
-                    <m:r>
                       <m:rPr>
                         <m:sty m:val="p"/>
                       </m:rPr>
@@ -2029,16 +2805,7 @@
                         <w:sz w:val="20"/>
                         <w:szCs w:val="20"/>
                       </w:rPr>
-                      <m:t>-</m:t>
-                    </m:r>
-                    <m:r>
-                      <w:rPr>
-                        <w:rStyle w:val="QuoteChar"/>
-                        <w:rFonts w:ascii="Cambria Math" w:hAnsi="Cambria Math"/>
-                        <w:sz w:val="20"/>
-                        <w:szCs w:val="20"/>
-                      </w:rPr>
-                      <m:t>h</m:t>
+                      <m:t>a-h</m:t>
                     </m:r>
                   </m:e>
                 </m:d>
@@ -2494,6 +3261,7 @@
                 <w:szCs w:val="20"/>
               </w:rPr>
             </w:pPr>
+            <w:bookmarkStart w:id="6" w:name="_Ref405198641"/>
             <w:r>
               <w:rPr>
                 <w:rFonts w:ascii="Verdana" w:hAnsi="Verdana"/>
@@ -2551,6 +3319,7 @@
               </w:rPr>
               <w:t>)</w:t>
             </w:r>
+            <w:bookmarkEnd w:id="6"/>
           </w:p>
         </w:tc>
       </w:tr>
@@ -2635,15 +3404,6 @@
                   </m:dPr>
                   <m:e>
                     <m:r>
-                      <w:rPr>
-                        <w:rStyle w:val="QuoteChar"/>
-                        <w:rFonts w:ascii="Cambria Math" w:hAnsi="Cambria Math"/>
-                        <w:sz w:val="20"/>
-                        <w:szCs w:val="20"/>
-                      </w:rPr>
-                      <m:t>a</m:t>
-                    </m:r>
-                    <m:r>
                       <m:rPr>
                         <m:sty m:val="p"/>
                       </m:rPr>
@@ -2653,16 +3413,7 @@
                         <w:sz w:val="20"/>
                         <w:szCs w:val="20"/>
                       </w:rPr>
-                      <m:t>+2</m:t>
-                    </m:r>
-                    <m:r>
-                      <w:rPr>
-                        <w:rStyle w:val="QuoteChar"/>
-                        <w:rFonts w:ascii="Cambria Math" w:hAnsi="Cambria Math"/>
-                        <w:sz w:val="20"/>
-                        <w:szCs w:val="20"/>
-                      </w:rPr>
-                      <m:t>h</m:t>
+                      <m:t>a+2h</m:t>
                     </m:r>
                   </m:e>
                 </m:d>
@@ -2778,7 +3529,15 @@
                     <w:sz w:val="20"/>
                     <w:szCs w:val="20"/>
                   </w:rPr>
-                  <m:t xml:space="preserve">2h+ </m:t>
+                  <m:t>2</m:t>
+                </m:r>
+                <m:r>
+                  <w:rPr>
+                    <w:rFonts w:ascii="Cambria Math" w:hAnsi="Cambria Math"/>
+                    <w:sz w:val="20"/>
+                    <w:szCs w:val="20"/>
+                  </w:rPr>
+                  <m:t xml:space="preserve">h+ </m:t>
                 </m:r>
                 <m:sSup>
                   <m:sSupPr>
@@ -3086,6 +3845,7 @@
                 <w:szCs w:val="20"/>
               </w:rPr>
             </w:pPr>
+            <w:bookmarkStart w:id="7" w:name="_Ref405198652"/>
             <w:r>
               <w:rPr>
                 <w:rFonts w:ascii="Verdana" w:hAnsi="Verdana"/>
@@ -3143,6 +3903,7 @@
               </w:rPr>
               <w:t>)</w:t>
             </w:r>
+            <w:bookmarkEnd w:id="7"/>
           </w:p>
         </w:tc>
       </w:tr>
@@ -3227,15 +3988,6 @@
                   </m:dPr>
                   <m:e>
                     <m:r>
-                      <w:rPr>
-                        <w:rStyle w:val="QuoteChar"/>
-                        <w:rFonts w:ascii="Cambria Math" w:hAnsi="Cambria Math"/>
-                        <w:sz w:val="20"/>
-                        <w:szCs w:val="20"/>
-                      </w:rPr>
-                      <m:t>a</m:t>
-                    </m:r>
-                    <m:r>
                       <m:rPr>
                         <m:sty m:val="p"/>
                       </m:rPr>
@@ -3245,16 +3997,7 @@
                         <w:sz w:val="20"/>
                         <w:szCs w:val="20"/>
                       </w:rPr>
-                      <m:t>-2</m:t>
-                    </m:r>
-                    <m:r>
-                      <w:rPr>
-                        <w:rStyle w:val="QuoteChar"/>
-                        <w:rFonts w:ascii="Cambria Math" w:hAnsi="Cambria Math"/>
-                        <w:sz w:val="20"/>
-                        <w:szCs w:val="20"/>
-                      </w:rPr>
-                      <m:t>h</m:t>
+                      <m:t>a-2h</m:t>
                     </m:r>
                   </m:e>
                 </m:d>
@@ -3678,6 +4421,7 @@
                 <w:szCs w:val="20"/>
               </w:rPr>
             </w:pPr>
+            <w:bookmarkStart w:id="8" w:name="_Ref405198654"/>
             <w:r>
               <w:rPr>
                 <w:rFonts w:ascii="Verdana" w:hAnsi="Verdana"/>
@@ -3735,6 +4479,7 @@
               </w:rPr>
               <w:t>)</w:t>
             </w:r>
+            <w:bookmarkEnd w:id="8"/>
           </w:p>
         </w:tc>
       </w:tr>
@@ -3763,9 +4508,11 @@
       <w:pPr>
         <w:pStyle w:val="Heading2"/>
       </w:pPr>
+      <w:bookmarkStart w:id="9" w:name="_Toc405201364"/>
       <w:r>
         <w:t>Remark</w:t>
       </w:r>
+      <w:bookmarkEnd w:id="9"/>
     </w:p>
     <w:p>
       <w:pPr>
@@ -3787,7 +4534,7 @@
         </m:r>
       </m:oMath>
       <w:r>
-        <w:t xml:space="preserve"> and its derivatives. </w:t>
+        <w:t xml:space="preserve"> and its derivatives.</w:t>
       </w:r>
     </w:p>
     <w:p>
@@ -3799,7 +4546,40 @@
         </w:numPr>
       </w:pPr>
       <w:r>
+        <w:t>In the case we manipulate a vector of two coordinate</w:t>
+      </w:r>
+      <w:r>
+        <w:t>s</w:t>
+      </w:r>
+      <w:r>
+        <w:t xml:space="preserve"> we should have partial derivative and the Taylor expansion is more complicated</w:t>
+      </w:r>
+      <w:r>
+        <w:t xml:space="preserve"> (imply mixed derivatives)</w:t>
+      </w:r>
+      <w:r>
+        <w:t xml:space="preserve">. </w:t>
+      </w:r>
+      <w:r>
         <w:lastRenderedPageBreak/>
+        <w:t>But if one of the variable</w:t>
+      </w:r>
+      <w:r>
+        <w:t>s</w:t>
+      </w:r>
+      <w:r>
+        <w:t xml:space="preserve"> is considered constant while the other varies the formulas above are still valid.</w:t>
+      </w:r>
+    </w:p>
+    <w:p>
+      <w:pPr>
+        <w:pStyle w:val="ListParagraph"/>
+        <w:numPr>
+          <w:ilvl w:val="0"/>
+          <w:numId w:val="2"/>
+        </w:numPr>
+      </w:pPr>
+      <w:r>
         <w:t>These estimations are local. The more h is small the more they will be precise.</w:t>
       </w:r>
     </w:p>
@@ -3869,25 +4649,1922 @@
         <w:t xml:space="preserve"> is the tru</w:t>
       </w:r>
       <w:r>
-        <w:t>nc</w:t>
-      </w:r>
-      <w:bookmarkStart w:id="1" w:name="_GoBack"/>
-      <w:bookmarkEnd w:id="1"/>
-      <w:r>
-        <w:t xml:space="preserve">ation error. It will give an idea of how much decimal </w:t>
-      </w:r>
-      <w:proofErr w:type="gramStart"/>
-      <w:r>
-        <w:t>are</w:t>
-      </w:r>
-      <w:proofErr w:type="gramEnd"/>
-      <w:r>
-        <w:t xml:space="preserve"> significant in the result. </w:t>
+        <w:t xml:space="preserve">ncation error. It will give an idea of how much decimal are significant in the result. </w:t>
       </w:r>
       <w:r>
         <w:t>Here also if h is sufficiently small, it will increase the degree of precision of the calculation (a trade-off exists between the size of h, the memory handled and the computation time).</w:t>
       </w:r>
     </w:p>
+    <w:p>
+      <w:pPr>
+        <w:pStyle w:val="Heading1"/>
+      </w:pPr>
+      <w:bookmarkStart w:id="10" w:name="_Toc405201365"/>
+      <w:r>
+        <w:t>Finite difference scheme</w:t>
+      </w:r>
+      <w:bookmarkEnd w:id="10"/>
+    </w:p>
+    <w:p>
+      <w:pPr>
+        <w:pStyle w:val="Heading2"/>
+      </w:pPr>
+      <w:bookmarkStart w:id="11" w:name="_Toc405201366"/>
+      <w:r>
+        <w:t>Scheme equation</w:t>
+      </w:r>
+      <w:bookmarkEnd w:id="11"/>
+    </w:p>
+    <w:p>
+      <w:pPr>
+        <w:pStyle w:val="Beforeequation"/>
+      </w:pPr>
+      <w:r>
+        <w:t xml:space="preserve">Hereunder a table that is inspired by </w:t>
+      </w:r>
+      <w:sdt>
+        <w:sdtPr>
+          <w:id w:val="1077708436"/>
+          <w:citation/>
+        </w:sdtPr>
+        <w:sdtContent>
+          <w:r>
+            <w:fldChar w:fldCharType="begin"/>
+          </w:r>
+          <w:r>
+            <w:instrText xml:space="preserve"> CITATION Cau10 \l 1036 </w:instrText>
+          </w:r>
+          <w:r>
+            <w:fldChar w:fldCharType="separate"/>
+          </w:r>
+          <w:r>
+            <w:rPr>
+              <w:noProof/>
+            </w:rPr>
+            <w:t>[</w:t>
+          </w:r>
+          <w:hyperlink w:anchor="Cau10" w:history="1">
+            <w:r>
+              <w:rPr>
+                <w:rStyle w:val="QuoteChar"/>
+                <w:noProof/>
+              </w:rPr>
+              <w:t>2</w:t>
+            </w:r>
+          </w:hyperlink>
+          <w:r>
+            <w:rPr>
+              <w:noProof/>
+            </w:rPr>
+            <w:t>]</w:t>
+          </w:r>
+          <w:r>
+            <w:fldChar w:fldCharType="end"/>
+          </w:r>
+        </w:sdtContent>
+      </w:sdt>
+      <w:r>
+        <w:t xml:space="preserve">. It gives the main schemes, their names, </w:t>
+      </w:r>
+      <w:r>
+        <w:t>and orders</w:t>
+      </w:r>
+      <w:r>
+        <w:t xml:space="preserve"> of approximation</w:t>
+      </w:r>
+      <w:r>
+        <w:t xml:space="preserve">. </w:t>
+      </w:r>
+      <w:r>
+        <w:t xml:space="preserve"> </w:t>
+      </w:r>
+      <w:r>
+        <w:t xml:space="preserve">We added </w:t>
+      </w:r>
+      <w:r>
+        <w:t xml:space="preserve">the way </w:t>
+      </w:r>
+      <w:r>
+        <w:t>they are</w:t>
+      </w:r>
+      <w:r>
+        <w:t xml:space="preserve"> derived</w:t>
+      </w:r>
+      <w:r>
+        <w:t xml:space="preserve"> from the above equations</w:t>
+      </w:r>
+      <w:r>
+        <w:t>.</w:t>
+      </w:r>
+    </w:p>
+    <w:tbl>
+      <w:tblPr>
+        <w:tblStyle w:val="TableGrid"/>
+        <w:tblW w:w="0" w:type="auto"/>
+        <w:tblLayout w:type="fixed"/>
+        <w:tblCellMar>
+          <w:top w:w="113" w:type="dxa"/>
+          <w:bottom w:w="113" w:type="dxa"/>
+        </w:tblCellMar>
+        <w:tblLook w:val="04A0" w:firstRow="1" w:lastRow="0" w:firstColumn="1" w:lastColumn="0" w:noHBand="0" w:noVBand="1"/>
+      </w:tblPr>
+      <w:tblGrid>
+        <w:gridCol w:w="1242"/>
+        <w:gridCol w:w="4962"/>
+        <w:gridCol w:w="1701"/>
+        <w:gridCol w:w="1134"/>
+      </w:tblGrid>
+      <w:tr>
+        <w:trPr>
+          <w:trHeight w:val="296"/>
+        </w:trPr>
+        <w:tc>
+          <w:tcPr>
+            <w:tcW w:w="1242" w:type="dxa"/>
+          </w:tcPr>
+          <w:p>
+            <w:pPr>
+              <w:rPr>
+                <w:b/>
+                <w:bCs/>
+                <w:i/>
+                <w:iCs/>
+              </w:rPr>
+            </w:pPr>
+            <w:r>
+              <w:rPr>
+                <w:b/>
+                <w:bCs/>
+                <w:i/>
+                <w:iCs/>
+              </w:rPr>
+              <w:t xml:space="preserve">Derived </w:t>
+            </w:r>
+          </w:p>
+        </w:tc>
+        <w:tc>
+          <w:tcPr>
+            <w:tcW w:w="4962" w:type="dxa"/>
+          </w:tcPr>
+          <w:p>
+            <w:pPr>
+              <w:rPr>
+                <w:b/>
+                <w:bCs/>
+                <w:i/>
+                <w:iCs/>
+              </w:rPr>
+            </w:pPr>
+            <w:r>
+              <w:rPr>
+                <w:b/>
+                <w:bCs/>
+                <w:i/>
+                <w:iCs/>
+              </w:rPr>
+              <w:t>Scheme</w:t>
+            </w:r>
+          </w:p>
+        </w:tc>
+        <w:tc>
+          <w:tcPr>
+            <w:tcW w:w="1701" w:type="dxa"/>
+          </w:tcPr>
+          <w:p>
+            <w:pPr>
+              <w:rPr>
+                <w:b/>
+                <w:bCs/>
+                <w:i/>
+                <w:iCs/>
+              </w:rPr>
+            </w:pPr>
+            <w:r>
+              <w:rPr>
+                <w:b/>
+                <w:bCs/>
+                <w:i/>
+                <w:iCs/>
+              </w:rPr>
+              <w:t>Type</w:t>
+            </w:r>
+          </w:p>
+        </w:tc>
+        <w:tc>
+          <w:tcPr>
+            <w:tcW w:w="1134" w:type="dxa"/>
+          </w:tcPr>
+          <w:p>
+            <w:pPr>
+              <w:rPr>
+                <w:b/>
+                <w:bCs/>
+                <w:i/>
+                <w:iCs/>
+              </w:rPr>
+            </w:pPr>
+            <w:r>
+              <w:rPr>
+                <w:b/>
+                <w:bCs/>
+                <w:i/>
+                <w:iCs/>
+              </w:rPr>
+              <w:t>Order</w:t>
+            </w:r>
+          </w:p>
+        </w:tc>
+      </w:tr>
+      <w:tr>
+        <w:trPr>
+          <w:trHeight w:val="557"/>
+        </w:trPr>
+        <w:tc>
+          <w:tcPr>
+            <w:tcW w:w="1242" w:type="dxa"/>
+            <w:vAlign w:val="center"/>
+          </w:tcPr>
+          <w:p>
+            <w:pPr>
+              <w:jc w:val="left"/>
+            </w:pPr>
+            <w:r>
+              <w:fldChar w:fldCharType="begin"/>
+            </w:r>
+            <w:r>
+              <w:instrText xml:space="preserve"> REF _Ref404950952 \h </w:instrText>
+            </w:r>
+            <w:r>
+              <w:instrText xml:space="preserve"> \* MERGEFORMAT </w:instrText>
+            </w:r>
+            <w:r>
+              <w:fldChar w:fldCharType="separate"/>
+            </w:r>
+            <w:r>
+              <w:t>(</w:t>
+            </w:r>
+            <w:r>
+              <w:rPr>
+                <w:noProof/>
+              </w:rPr>
+              <w:t>2</w:t>
+            </w:r>
+            <w:r>
+              <w:t>)</w:t>
+            </w:r>
+            <w:r>
+              <w:fldChar w:fldCharType="end"/>
+            </w:r>
+          </w:p>
+        </w:tc>
+        <w:tc>
+          <w:tcPr>
+            <w:tcW w:w="4962" w:type="dxa"/>
+            <w:vAlign w:val="center"/>
+          </w:tcPr>
+          <w:p>
+            <w:pPr>
+              <w:jc w:val="left"/>
+            </w:pPr>
+            <m:oMathPara>
+              <m:oMath>
+                <m:sSup>
+                  <m:sSupPr>
+                    <m:ctrlPr>
+                      <w:rPr>
+                        <w:rFonts w:ascii="Cambria Math" w:hAnsi="Cambria Math"/>
+                      </w:rPr>
+                    </m:ctrlPr>
+                  </m:sSupPr>
+                  <m:e>
+                    <m:r>
+                      <w:rPr>
+                        <w:rFonts w:ascii="Cambria Math" w:hAnsi="Cambria Math"/>
+                      </w:rPr>
+                      <m:t>u</m:t>
+                    </m:r>
+                  </m:e>
+                  <m:sup>
+                    <m:d>
+                      <m:dPr>
+                        <m:ctrlPr>
+                          <w:rPr>
+                            <w:rFonts w:ascii="Cambria Math" w:hAnsi="Cambria Math"/>
+                          </w:rPr>
+                        </m:ctrlPr>
+                      </m:dPr>
+                      <m:e>
+                        <m:r>
+                          <m:rPr>
+                            <m:sty m:val="p"/>
+                          </m:rPr>
+                          <w:rPr>
+                            <w:rFonts w:ascii="Cambria Math" w:hAnsi="Cambria Math"/>
+                          </w:rPr>
+                          <m:t>1</m:t>
+                        </m:r>
+                      </m:e>
+                    </m:d>
+                  </m:sup>
+                </m:sSup>
+                <m:r>
+                  <m:rPr>
+                    <m:sty m:val="p"/>
+                  </m:rPr>
+                  <w:rPr>
+                    <w:rFonts w:ascii="Cambria Math" w:hAnsi="Cambria Math"/>
+                  </w:rPr>
+                  <m:t>≈</m:t>
+                </m:r>
+                <m:f>
+                  <m:fPr>
+                    <m:ctrlPr>
+                      <w:rPr>
+                        <w:rFonts w:ascii="Cambria Math" w:hAnsi="Cambria Math"/>
+                      </w:rPr>
+                    </m:ctrlPr>
+                  </m:fPr>
+                  <m:num>
+                    <m:r>
+                      <w:rPr>
+                        <w:rFonts w:ascii="Cambria Math" w:hAnsi="Cambria Math"/>
+                      </w:rPr>
+                      <m:t>u</m:t>
+                    </m:r>
+                    <m:d>
+                      <m:dPr>
+                        <m:ctrlPr>
+                          <w:rPr>
+                            <w:rFonts w:ascii="Cambria Math" w:hAnsi="Cambria Math"/>
+                          </w:rPr>
+                        </m:ctrlPr>
+                      </m:dPr>
+                      <m:e>
+                        <m:r>
+                          <m:rPr>
+                            <m:sty m:val="p"/>
+                          </m:rPr>
+                          <w:rPr>
+                            <w:rStyle w:val="QuoteChar"/>
+                            <w:rFonts w:ascii="Cambria Math" w:hAnsi="Cambria Math"/>
+                          </w:rPr>
+                          <m:t>a+h</m:t>
+                        </m:r>
+                      </m:e>
+                    </m:d>
+                    <m:r>
+                      <m:rPr>
+                        <m:sty m:val="p"/>
+                      </m:rPr>
+                      <w:rPr>
+                        <w:rFonts w:ascii="Cambria Math" w:hAnsi="Cambria Math"/>
+                      </w:rPr>
+                      <m:t>-</m:t>
+                    </m:r>
+                    <m:r>
+                      <w:rPr>
+                        <w:rFonts w:ascii="Cambria Math" w:hAnsi="Cambria Math"/>
+                      </w:rPr>
+                      <m:t>u</m:t>
+                    </m:r>
+                    <m:d>
+                      <m:dPr>
+                        <m:ctrlPr>
+                          <w:rPr>
+                            <w:rFonts w:ascii="Cambria Math" w:hAnsi="Cambria Math"/>
+                          </w:rPr>
+                        </m:ctrlPr>
+                      </m:dPr>
+                      <m:e>
+                        <m:r>
+                          <w:rPr>
+                            <w:rFonts w:ascii="Cambria Math" w:hAnsi="Cambria Math"/>
+                          </w:rPr>
+                          <m:t>a</m:t>
+                        </m:r>
+                      </m:e>
+                    </m:d>
+                  </m:num>
+                  <m:den>
+                    <m:r>
+                      <w:rPr>
+                        <w:rFonts w:ascii="Cambria Math" w:hAnsi="Cambria Math"/>
+                      </w:rPr>
+                      <m:t>h</m:t>
+                    </m:r>
+                  </m:den>
+                </m:f>
+              </m:oMath>
+            </m:oMathPara>
+          </w:p>
+        </w:tc>
+        <w:tc>
+          <w:tcPr>
+            <w:tcW w:w="1701" w:type="dxa"/>
+            <w:vAlign w:val="center"/>
+          </w:tcPr>
+          <w:p>
+            <w:pPr>
+              <w:jc w:val="center"/>
+            </w:pPr>
+            <w:r>
+              <w:t>Forward</w:t>
+            </w:r>
+          </w:p>
+        </w:tc>
+        <w:tc>
+          <w:tcPr>
+            <w:tcW w:w="1134" w:type="dxa"/>
+            <w:vAlign w:val="center"/>
+          </w:tcPr>
+          <w:p>
+            <w:pPr>
+              <w:jc w:val="left"/>
+            </w:pPr>
+            <m:oMathPara>
+              <m:oMath>
+                <m:r>
+                  <w:rPr>
+                    <w:rFonts w:ascii="Cambria Math" w:hAnsi="Cambria Math"/>
+                  </w:rPr>
+                  <m:t>O</m:t>
+                </m:r>
+                <m:r>
+                  <m:rPr>
+                    <m:sty m:val="p"/>
+                  </m:rPr>
+                  <w:rPr>
+                    <w:rFonts w:ascii="Cambria Math" w:hAnsi="Cambria Math"/>
+                  </w:rPr>
+                  <m:t>(</m:t>
+                </m:r>
+                <m:r>
+                  <w:rPr>
+                    <w:rFonts w:ascii="Cambria Math" w:hAnsi="Cambria Math"/>
+                  </w:rPr>
+                  <m:t>h</m:t>
+                </m:r>
+                <m:r>
+                  <m:rPr>
+                    <m:sty m:val="p"/>
+                  </m:rPr>
+                  <w:rPr>
+                    <w:rFonts w:ascii="Cambria Math" w:hAnsi="Cambria Math"/>
+                  </w:rPr>
+                  <m:t>)</m:t>
+                </m:r>
+              </m:oMath>
+            </m:oMathPara>
+          </w:p>
+        </w:tc>
+      </w:tr>
+      <w:tr>
+        <w:trPr>
+          <w:trHeight w:val="569"/>
+        </w:trPr>
+        <w:tc>
+          <w:tcPr>
+            <w:tcW w:w="1242" w:type="dxa"/>
+            <w:vAlign w:val="center"/>
+          </w:tcPr>
+          <w:p>
+            <w:pPr>
+              <w:jc w:val="left"/>
+            </w:pPr>
+            <w:r>
+              <w:fldChar w:fldCharType="begin"/>
+            </w:r>
+            <w:r>
+              <w:instrText xml:space="preserve"> REF _Ref405198641 \h </w:instrText>
+            </w:r>
+            <w:r>
+              <w:instrText xml:space="preserve"> \* MERGEFORMAT </w:instrText>
+            </w:r>
+            <w:r>
+              <w:fldChar w:fldCharType="separate"/>
+            </w:r>
+            <w:r>
+              <w:t>(</w:t>
+            </w:r>
+            <w:r>
+              <w:rPr>
+                <w:noProof/>
+              </w:rPr>
+              <w:t>3</w:t>
+            </w:r>
+            <w:r>
+              <w:t>)</w:t>
+            </w:r>
+            <w:r>
+              <w:fldChar w:fldCharType="end"/>
+            </w:r>
+          </w:p>
+        </w:tc>
+        <w:tc>
+          <w:tcPr>
+            <w:tcW w:w="4962" w:type="dxa"/>
+            <w:vAlign w:val="center"/>
+          </w:tcPr>
+          <w:p>
+            <w:pPr>
+              <w:jc w:val="left"/>
+            </w:pPr>
+            <m:oMathPara>
+              <m:oMath>
+                <m:sSup>
+                  <m:sSupPr>
+                    <m:ctrlPr>
+                      <w:rPr>
+                        <w:rFonts w:ascii="Cambria Math" w:hAnsi="Cambria Math"/>
+                      </w:rPr>
+                    </m:ctrlPr>
+                  </m:sSupPr>
+                  <m:e>
+                    <m:r>
+                      <w:rPr>
+                        <w:rFonts w:ascii="Cambria Math" w:hAnsi="Cambria Math"/>
+                      </w:rPr>
+                      <m:t>u</m:t>
+                    </m:r>
+                  </m:e>
+                  <m:sup>
+                    <m:d>
+                      <m:dPr>
+                        <m:ctrlPr>
+                          <w:rPr>
+                            <w:rFonts w:ascii="Cambria Math" w:hAnsi="Cambria Math"/>
+                          </w:rPr>
+                        </m:ctrlPr>
+                      </m:dPr>
+                      <m:e>
+                        <m:r>
+                          <m:rPr>
+                            <m:sty m:val="p"/>
+                          </m:rPr>
+                          <w:rPr>
+                            <w:rFonts w:ascii="Cambria Math" w:hAnsi="Cambria Math"/>
+                          </w:rPr>
+                          <m:t>1</m:t>
+                        </m:r>
+                      </m:e>
+                    </m:d>
+                  </m:sup>
+                </m:sSup>
+                <m:r>
+                  <m:rPr>
+                    <m:sty m:val="p"/>
+                  </m:rPr>
+                  <w:rPr>
+                    <w:rFonts w:ascii="Cambria Math" w:hAnsi="Cambria Math"/>
+                  </w:rPr>
+                  <m:t>≈</m:t>
+                </m:r>
+                <m:f>
+                  <m:fPr>
+                    <m:ctrlPr>
+                      <w:rPr>
+                        <w:rFonts w:ascii="Cambria Math" w:hAnsi="Cambria Math"/>
+                      </w:rPr>
+                    </m:ctrlPr>
+                  </m:fPr>
+                  <m:num>
+                    <m:r>
+                      <w:rPr>
+                        <w:rFonts w:ascii="Cambria Math" w:hAnsi="Cambria Math"/>
+                      </w:rPr>
+                      <m:t>u</m:t>
+                    </m:r>
+                    <m:d>
+                      <m:dPr>
+                        <m:ctrlPr>
+                          <w:rPr>
+                            <w:rFonts w:ascii="Cambria Math" w:hAnsi="Cambria Math"/>
+                          </w:rPr>
+                        </m:ctrlPr>
+                      </m:dPr>
+                      <m:e>
+                        <m:r>
+                          <m:rPr>
+                            <m:sty m:val="p"/>
+                          </m:rPr>
+                          <w:rPr>
+                            <w:rStyle w:val="QuoteChar"/>
+                            <w:rFonts w:ascii="Cambria Math" w:hAnsi="Cambria Math"/>
+                          </w:rPr>
+                          <m:t>a</m:t>
+                        </m:r>
+                      </m:e>
+                    </m:d>
+                    <m:r>
+                      <m:rPr>
+                        <m:sty m:val="p"/>
+                      </m:rPr>
+                      <w:rPr>
+                        <w:rFonts w:ascii="Cambria Math" w:hAnsi="Cambria Math"/>
+                      </w:rPr>
+                      <m:t>-</m:t>
+                    </m:r>
+                    <m:r>
+                      <w:rPr>
+                        <w:rFonts w:ascii="Cambria Math" w:hAnsi="Cambria Math"/>
+                      </w:rPr>
+                      <m:t>u</m:t>
+                    </m:r>
+                    <m:d>
+                      <m:dPr>
+                        <m:ctrlPr>
+                          <w:rPr>
+                            <w:rFonts w:ascii="Cambria Math" w:hAnsi="Cambria Math"/>
+                          </w:rPr>
+                        </m:ctrlPr>
+                      </m:dPr>
+                      <m:e>
+                        <m:r>
+                          <w:rPr>
+                            <w:rFonts w:ascii="Cambria Math" w:hAnsi="Cambria Math"/>
+                          </w:rPr>
+                          <m:t>a</m:t>
+                        </m:r>
+                        <m:r>
+                          <m:rPr>
+                            <m:sty m:val="p"/>
+                          </m:rPr>
+                          <w:rPr>
+                            <w:rFonts w:ascii="Cambria Math" w:hAnsi="Cambria Math"/>
+                          </w:rPr>
+                          <m:t>-</m:t>
+                        </m:r>
+                        <m:r>
+                          <w:rPr>
+                            <w:rFonts w:ascii="Cambria Math" w:hAnsi="Cambria Math"/>
+                          </w:rPr>
+                          <m:t>h</m:t>
+                        </m:r>
+                      </m:e>
+                    </m:d>
+                  </m:num>
+                  <m:den>
+                    <m:r>
+                      <w:rPr>
+                        <w:rFonts w:ascii="Cambria Math" w:hAnsi="Cambria Math"/>
+                      </w:rPr>
+                      <m:t>h</m:t>
+                    </m:r>
+                  </m:den>
+                </m:f>
+              </m:oMath>
+            </m:oMathPara>
+          </w:p>
+        </w:tc>
+        <w:tc>
+          <w:tcPr>
+            <w:tcW w:w="1701" w:type="dxa"/>
+            <w:vAlign w:val="center"/>
+          </w:tcPr>
+          <w:p>
+            <w:pPr>
+              <w:jc w:val="center"/>
+            </w:pPr>
+            <w:r>
+              <w:t>Backward</w:t>
+            </w:r>
+          </w:p>
+        </w:tc>
+        <w:tc>
+          <w:tcPr>
+            <w:tcW w:w="1134" w:type="dxa"/>
+            <w:vAlign w:val="center"/>
+          </w:tcPr>
+          <w:p>
+            <w:pPr>
+              <w:jc w:val="left"/>
+            </w:pPr>
+            <m:oMathPara>
+              <m:oMath>
+                <m:r>
+                  <w:rPr>
+                    <w:rFonts w:ascii="Cambria Math" w:hAnsi="Cambria Math"/>
+                  </w:rPr>
+                  <m:t>O</m:t>
+                </m:r>
+                <m:r>
+                  <m:rPr>
+                    <m:sty m:val="p"/>
+                  </m:rPr>
+                  <w:rPr>
+                    <w:rFonts w:ascii="Cambria Math" w:hAnsi="Cambria Math"/>
+                  </w:rPr>
+                  <m:t>(</m:t>
+                </m:r>
+                <m:r>
+                  <w:rPr>
+                    <w:rFonts w:ascii="Cambria Math" w:hAnsi="Cambria Math"/>
+                  </w:rPr>
+                  <m:t>h</m:t>
+                </m:r>
+                <m:r>
+                  <m:rPr>
+                    <m:sty m:val="p"/>
+                  </m:rPr>
+                  <w:rPr>
+                    <w:rFonts w:ascii="Cambria Math" w:hAnsi="Cambria Math"/>
+                  </w:rPr>
+                  <m:t>)</m:t>
+                </m:r>
+              </m:oMath>
+            </m:oMathPara>
+          </w:p>
+        </w:tc>
+      </w:tr>
+      <w:tr>
+        <w:trPr>
+          <w:trHeight w:val="557"/>
+        </w:trPr>
+        <w:tc>
+          <w:tcPr>
+            <w:tcW w:w="1242" w:type="dxa"/>
+            <w:vAlign w:val="center"/>
+          </w:tcPr>
+          <w:p>
+            <w:pPr>
+              <w:jc w:val="left"/>
+            </w:pPr>
+            <w:r>
+              <w:fldChar w:fldCharType="begin"/>
+            </w:r>
+            <w:r>
+              <w:instrText xml:space="preserve"> REF _Ref404950952 \h </w:instrText>
+            </w:r>
+            <w:r>
+              <w:instrText xml:space="preserve"> \* MERGEFORMAT </w:instrText>
+            </w:r>
+            <w:r>
+              <w:fldChar w:fldCharType="separate"/>
+            </w:r>
+            <w:r>
+              <w:t>(</w:t>
+            </w:r>
+            <w:r>
+              <w:rPr>
+                <w:noProof/>
+              </w:rPr>
+              <w:t>2</w:t>
+            </w:r>
+            <w:r>
+              <w:t>)</w:t>
+            </w:r>
+            <w:r>
+              <w:fldChar w:fldCharType="end"/>
+            </w:r>
+            <w:r>
+              <w:t>+</w:t>
+            </w:r>
+            <w:r>
+              <w:fldChar w:fldCharType="begin"/>
+            </w:r>
+            <w:r>
+              <w:instrText xml:space="preserve"> REF _Ref405198641 \h </w:instrText>
+            </w:r>
+            <w:r>
+              <w:instrText xml:space="preserve"> \* MERGEFORMAT </w:instrText>
+            </w:r>
+            <w:r>
+              <w:fldChar w:fldCharType="separate"/>
+            </w:r>
+            <w:r>
+              <w:t>(</w:t>
+            </w:r>
+            <w:r>
+              <w:rPr>
+                <w:noProof/>
+              </w:rPr>
+              <w:t>3</w:t>
+            </w:r>
+            <w:r>
+              <w:t>)</w:t>
+            </w:r>
+            <w:r>
+              <w:fldChar w:fldCharType="end"/>
+            </w:r>
+          </w:p>
+        </w:tc>
+        <w:tc>
+          <w:tcPr>
+            <w:tcW w:w="4962" w:type="dxa"/>
+            <w:vAlign w:val="center"/>
+          </w:tcPr>
+          <w:p>
+            <w:pPr>
+              <w:jc w:val="left"/>
+            </w:pPr>
+            <m:oMathPara>
+              <m:oMath>
+                <m:sSup>
+                  <m:sSupPr>
+                    <m:ctrlPr>
+                      <w:rPr>
+                        <w:rFonts w:ascii="Cambria Math" w:hAnsi="Cambria Math"/>
+                      </w:rPr>
+                    </m:ctrlPr>
+                  </m:sSupPr>
+                  <m:e>
+                    <m:r>
+                      <w:rPr>
+                        <w:rFonts w:ascii="Cambria Math" w:hAnsi="Cambria Math"/>
+                      </w:rPr>
+                      <m:t>u</m:t>
+                    </m:r>
+                  </m:e>
+                  <m:sup>
+                    <m:d>
+                      <m:dPr>
+                        <m:ctrlPr>
+                          <w:rPr>
+                            <w:rFonts w:ascii="Cambria Math" w:hAnsi="Cambria Math"/>
+                          </w:rPr>
+                        </m:ctrlPr>
+                      </m:dPr>
+                      <m:e>
+                        <m:r>
+                          <m:rPr>
+                            <m:sty m:val="p"/>
+                          </m:rPr>
+                          <w:rPr>
+                            <w:rFonts w:ascii="Cambria Math" w:hAnsi="Cambria Math"/>
+                          </w:rPr>
+                          <m:t>1</m:t>
+                        </m:r>
+                      </m:e>
+                    </m:d>
+                  </m:sup>
+                </m:sSup>
+                <m:r>
+                  <m:rPr>
+                    <m:sty m:val="p"/>
+                  </m:rPr>
+                  <w:rPr>
+                    <w:rFonts w:ascii="Cambria Math" w:hAnsi="Cambria Math"/>
+                  </w:rPr>
+                  <m:t>≈</m:t>
+                </m:r>
+                <m:f>
+                  <m:fPr>
+                    <m:ctrlPr>
+                      <w:rPr>
+                        <w:rFonts w:ascii="Cambria Math" w:hAnsi="Cambria Math"/>
+                      </w:rPr>
+                    </m:ctrlPr>
+                  </m:fPr>
+                  <m:num>
+                    <m:r>
+                      <w:rPr>
+                        <w:rFonts w:ascii="Cambria Math" w:hAnsi="Cambria Math"/>
+                      </w:rPr>
+                      <m:t>u</m:t>
+                    </m:r>
+                    <m:d>
+                      <m:dPr>
+                        <m:ctrlPr>
+                          <w:rPr>
+                            <w:rFonts w:ascii="Cambria Math" w:hAnsi="Cambria Math"/>
+                          </w:rPr>
+                        </m:ctrlPr>
+                      </m:dPr>
+                      <m:e>
+                        <m:r>
+                          <m:rPr>
+                            <m:sty m:val="p"/>
+                          </m:rPr>
+                          <w:rPr>
+                            <w:rStyle w:val="QuoteChar"/>
+                            <w:rFonts w:ascii="Cambria Math" w:hAnsi="Cambria Math"/>
+                          </w:rPr>
+                          <m:t>a+h</m:t>
+                        </m:r>
+                      </m:e>
+                    </m:d>
+                    <m:r>
+                      <m:rPr>
+                        <m:sty m:val="p"/>
+                      </m:rPr>
+                      <w:rPr>
+                        <w:rFonts w:ascii="Cambria Math" w:hAnsi="Cambria Math"/>
+                      </w:rPr>
+                      <m:t>-</m:t>
+                    </m:r>
+                    <m:r>
+                      <w:rPr>
+                        <w:rFonts w:ascii="Cambria Math" w:hAnsi="Cambria Math"/>
+                      </w:rPr>
+                      <m:t>u</m:t>
+                    </m:r>
+                    <m:d>
+                      <m:dPr>
+                        <m:ctrlPr>
+                          <w:rPr>
+                            <w:rFonts w:ascii="Cambria Math" w:hAnsi="Cambria Math"/>
+                          </w:rPr>
+                        </m:ctrlPr>
+                      </m:dPr>
+                      <m:e>
+                        <m:r>
+                          <w:rPr>
+                            <w:rFonts w:ascii="Cambria Math" w:hAnsi="Cambria Math"/>
+                          </w:rPr>
+                          <m:t>a</m:t>
+                        </m:r>
+                        <m:r>
+                          <m:rPr>
+                            <m:sty m:val="p"/>
+                          </m:rPr>
+                          <w:rPr>
+                            <w:rFonts w:ascii="Cambria Math" w:hAnsi="Cambria Math"/>
+                          </w:rPr>
+                          <m:t>-</m:t>
+                        </m:r>
+                        <m:r>
+                          <w:rPr>
+                            <w:rFonts w:ascii="Cambria Math" w:hAnsi="Cambria Math"/>
+                          </w:rPr>
+                          <m:t>h</m:t>
+                        </m:r>
+                      </m:e>
+                    </m:d>
+                  </m:num>
+                  <m:den>
+                    <m:r>
+                      <m:rPr>
+                        <m:sty m:val="p"/>
+                      </m:rPr>
+                      <w:rPr>
+                        <w:rFonts w:ascii="Cambria Math" w:hAnsi="Cambria Math"/>
+                      </w:rPr>
+                      <m:t>2</m:t>
+                    </m:r>
+                    <m:r>
+                      <w:rPr>
+                        <w:rFonts w:ascii="Cambria Math" w:hAnsi="Cambria Math"/>
+                      </w:rPr>
+                      <m:t>h</m:t>
+                    </m:r>
+                  </m:den>
+                </m:f>
+              </m:oMath>
+            </m:oMathPara>
+          </w:p>
+        </w:tc>
+        <w:tc>
+          <w:tcPr>
+            <w:tcW w:w="1701" w:type="dxa"/>
+            <w:vAlign w:val="center"/>
+          </w:tcPr>
+          <w:p>
+            <w:pPr>
+              <w:jc w:val="center"/>
+            </w:pPr>
+            <w:r>
+              <w:t>Central</w:t>
+            </w:r>
+          </w:p>
+        </w:tc>
+        <w:tc>
+          <w:tcPr>
+            <w:tcW w:w="1134" w:type="dxa"/>
+            <w:vAlign w:val="center"/>
+          </w:tcPr>
+          <w:p>
+            <w:pPr>
+              <w:jc w:val="left"/>
+            </w:pPr>
+            <m:oMathPara>
+              <m:oMath>
+                <m:r>
+                  <w:rPr>
+                    <w:rFonts w:ascii="Cambria Math" w:hAnsi="Cambria Math"/>
+                  </w:rPr>
+                  <m:t>O</m:t>
+                </m:r>
+                <m:r>
+                  <m:rPr>
+                    <m:sty m:val="p"/>
+                  </m:rPr>
+                  <w:rPr>
+                    <w:rFonts w:ascii="Cambria Math" w:hAnsi="Cambria Math"/>
+                  </w:rPr>
+                  <m:t>(</m:t>
+                </m:r>
+                <m:sSup>
+                  <m:sSupPr>
+                    <m:ctrlPr>
+                      <w:rPr>
+                        <w:rFonts w:ascii="Cambria Math" w:hAnsi="Cambria Math"/>
+                      </w:rPr>
+                    </m:ctrlPr>
+                  </m:sSupPr>
+                  <m:e>
+                    <m:r>
+                      <w:rPr>
+                        <w:rFonts w:ascii="Cambria Math" w:hAnsi="Cambria Math"/>
+                      </w:rPr>
+                      <m:t>h</m:t>
+                    </m:r>
+                  </m:e>
+                  <m:sup>
+                    <m:r>
+                      <m:rPr>
+                        <m:sty m:val="p"/>
+                      </m:rPr>
+                      <w:rPr>
+                        <w:rFonts w:ascii="Cambria Math" w:hAnsi="Cambria Math"/>
+                      </w:rPr>
+                      <m:t>2</m:t>
+                    </m:r>
+                  </m:sup>
+                </m:sSup>
+                <m:r>
+                  <m:rPr>
+                    <m:sty m:val="p"/>
+                  </m:rPr>
+                  <w:rPr>
+                    <w:rFonts w:ascii="Cambria Math" w:hAnsi="Cambria Math"/>
+                  </w:rPr>
+                  <m:t>)</m:t>
+                </m:r>
+              </m:oMath>
+            </m:oMathPara>
+          </w:p>
+        </w:tc>
+      </w:tr>
+      <w:tr>
+        <w:trPr>
+          <w:trHeight w:val="854"/>
+        </w:trPr>
+        <w:tc>
+          <w:tcPr>
+            <w:tcW w:w="1242" w:type="dxa"/>
+            <w:vAlign w:val="center"/>
+          </w:tcPr>
+          <w:p>
+            <w:pPr>
+              <w:jc w:val="left"/>
+            </w:pPr>
+            <w:r>
+              <w:fldChar w:fldCharType="begin"/>
+            </w:r>
+            <w:r>
+              <w:instrText xml:space="preserve"> REF _Ref405198652 \h </w:instrText>
+            </w:r>
+            <w:r>
+              <w:instrText xml:space="preserve"> \* MERGEFORMAT </w:instrText>
+            </w:r>
+            <w:r>
+              <w:fldChar w:fldCharType="separate"/>
+            </w:r>
+            <w:r>
+              <w:t>(</w:t>
+            </w:r>
+            <w:r>
+              <w:rPr>
+                <w:noProof/>
+              </w:rPr>
+              <w:t>4</w:t>
+            </w:r>
+            <w:r>
+              <w:t>)</w:t>
+            </w:r>
+            <w:r>
+              <w:fldChar w:fldCharType="end"/>
+            </w:r>
+            <w:r>
+              <w:t>+</w:t>
+            </w:r>
+            <w:r>
+              <w:fldChar w:fldCharType="begin"/>
+            </w:r>
+            <w:r>
+              <w:instrText xml:space="preserve"> REF _Ref405198654 \h </w:instrText>
+            </w:r>
+            <w:r>
+              <w:instrText xml:space="preserve"> \* MERGEFORMAT </w:instrText>
+            </w:r>
+            <w:r>
+              <w:fldChar w:fldCharType="separate"/>
+            </w:r>
+            <w:r>
+              <w:t>(</w:t>
+            </w:r>
+            <w:r>
+              <w:rPr>
+                <w:noProof/>
+              </w:rPr>
+              <w:t>5</w:t>
+            </w:r>
+            <w:r>
+              <w:t>)</w:t>
+            </w:r>
+            <w:r>
+              <w:fldChar w:fldCharType="end"/>
+            </w:r>
+          </w:p>
+        </w:tc>
+        <w:tc>
+          <w:tcPr>
+            <w:tcW w:w="4962" w:type="dxa"/>
+            <w:vAlign w:val="center"/>
+          </w:tcPr>
+          <w:p>
+            <w:pPr>
+              <w:jc w:val="left"/>
+            </w:pPr>
+            <m:oMathPara>
+              <m:oMath>
+                <m:sSup>
+                  <m:sSupPr>
+                    <m:ctrlPr>
+                      <w:rPr>
+                        <w:rFonts w:ascii="Cambria Math" w:hAnsi="Cambria Math"/>
+                      </w:rPr>
+                    </m:ctrlPr>
+                  </m:sSupPr>
+                  <m:e>
+                    <m:r>
+                      <w:rPr>
+                        <w:rFonts w:ascii="Cambria Math" w:hAnsi="Cambria Math"/>
+                      </w:rPr>
+                      <m:t>u</m:t>
+                    </m:r>
+                  </m:e>
+                  <m:sup>
+                    <m:d>
+                      <m:dPr>
+                        <m:ctrlPr>
+                          <w:rPr>
+                            <w:rFonts w:ascii="Cambria Math" w:hAnsi="Cambria Math"/>
+                          </w:rPr>
+                        </m:ctrlPr>
+                      </m:dPr>
+                      <m:e>
+                        <m:r>
+                          <w:rPr>
+                            <w:rFonts w:ascii="Cambria Math" w:hAnsi="Cambria Math"/>
+                          </w:rPr>
+                          <m:t>2</m:t>
+                        </m:r>
+                      </m:e>
+                    </m:d>
+                  </m:sup>
+                </m:sSup>
+                <m:r>
+                  <m:rPr>
+                    <m:sty m:val="p"/>
+                  </m:rPr>
+                  <w:rPr>
+                    <w:rFonts w:ascii="Cambria Math" w:hAnsi="Cambria Math"/>
+                  </w:rPr>
+                  <m:t>≈</m:t>
+                </m:r>
+                <m:f>
+                  <m:fPr>
+                    <m:ctrlPr>
+                      <w:rPr>
+                        <w:rFonts w:ascii="Cambria Math" w:hAnsi="Cambria Math"/>
+                      </w:rPr>
+                    </m:ctrlPr>
+                  </m:fPr>
+                  <m:num>
+                    <m:r>
+                      <w:rPr>
+                        <w:rFonts w:ascii="Cambria Math" w:hAnsi="Cambria Math"/>
+                      </w:rPr>
+                      <m:t>u</m:t>
+                    </m:r>
+                    <m:d>
+                      <m:dPr>
+                        <m:ctrlPr>
+                          <w:rPr>
+                            <w:rFonts w:ascii="Cambria Math" w:hAnsi="Cambria Math"/>
+                          </w:rPr>
+                        </m:ctrlPr>
+                      </m:dPr>
+                      <m:e>
+                        <m:r>
+                          <m:rPr>
+                            <m:sty m:val="p"/>
+                          </m:rPr>
+                          <w:rPr>
+                            <w:rStyle w:val="QuoteChar"/>
+                            <w:rFonts w:ascii="Cambria Math" w:hAnsi="Cambria Math"/>
+                          </w:rPr>
+                          <m:t>a+h</m:t>
+                        </m:r>
+                      </m:e>
+                    </m:d>
+                    <m:r>
+                      <m:rPr>
+                        <m:sty m:val="p"/>
+                      </m:rPr>
+                      <w:rPr>
+                        <w:rFonts w:ascii="Cambria Math" w:hAnsi="Cambria Math"/>
+                      </w:rPr>
+                      <m:t>-2</m:t>
+                    </m:r>
+                    <m:r>
+                      <w:rPr>
+                        <w:rFonts w:ascii="Cambria Math" w:hAnsi="Cambria Math"/>
+                      </w:rPr>
+                      <m:t>u</m:t>
+                    </m:r>
+                    <m:d>
+                      <m:dPr>
+                        <m:ctrlPr>
+                          <w:rPr>
+                            <w:rFonts w:ascii="Cambria Math" w:hAnsi="Cambria Math"/>
+                          </w:rPr>
+                        </m:ctrlPr>
+                      </m:dPr>
+                      <m:e>
+                        <m:r>
+                          <w:rPr>
+                            <w:rFonts w:ascii="Cambria Math" w:hAnsi="Cambria Math"/>
+                          </w:rPr>
+                          <m:t>a</m:t>
+                        </m:r>
+                      </m:e>
+                    </m:d>
+                    <m:r>
+                      <m:rPr>
+                        <m:sty m:val="p"/>
+                      </m:rPr>
+                      <w:rPr>
+                        <w:rFonts w:ascii="Cambria Math" w:hAnsi="Cambria Math"/>
+                      </w:rPr>
+                      <m:t>+</m:t>
+                    </m:r>
+                    <m:r>
+                      <w:rPr>
+                        <w:rFonts w:ascii="Cambria Math" w:hAnsi="Cambria Math"/>
+                      </w:rPr>
+                      <m:t>u</m:t>
+                    </m:r>
+                    <m:d>
+                      <m:dPr>
+                        <m:ctrlPr>
+                          <w:rPr>
+                            <w:rFonts w:ascii="Cambria Math" w:hAnsi="Cambria Math"/>
+                          </w:rPr>
+                        </m:ctrlPr>
+                      </m:dPr>
+                      <m:e>
+                        <m:r>
+                          <m:rPr>
+                            <m:sty m:val="p"/>
+                          </m:rPr>
+                          <w:rPr>
+                            <w:rStyle w:val="QuoteChar"/>
+                            <w:rFonts w:ascii="Cambria Math" w:hAnsi="Cambria Math"/>
+                          </w:rPr>
+                          <m:t>a+h</m:t>
+                        </m:r>
+                      </m:e>
+                    </m:d>
+                  </m:num>
+                  <m:den>
+                    <m:sSup>
+                      <m:sSupPr>
+                        <m:ctrlPr>
+                          <w:rPr>
+                            <w:rFonts w:ascii="Cambria Math" w:hAnsi="Cambria Math"/>
+                          </w:rPr>
+                        </m:ctrlPr>
+                      </m:sSupPr>
+                      <m:e>
+                        <m:r>
+                          <w:rPr>
+                            <w:rFonts w:ascii="Cambria Math" w:hAnsi="Cambria Math"/>
+                          </w:rPr>
+                          <m:t>h</m:t>
+                        </m:r>
+                      </m:e>
+                      <m:sup>
+                        <m:r>
+                          <m:rPr>
+                            <m:sty m:val="p"/>
+                          </m:rPr>
+                          <w:rPr>
+                            <w:rFonts w:ascii="Cambria Math" w:hAnsi="Cambria Math"/>
+                          </w:rPr>
+                          <m:t>2</m:t>
+                        </m:r>
+                      </m:sup>
+                    </m:sSup>
+                  </m:den>
+                </m:f>
+              </m:oMath>
+            </m:oMathPara>
+          </w:p>
+        </w:tc>
+        <w:tc>
+          <w:tcPr>
+            <w:tcW w:w="1701" w:type="dxa"/>
+            <w:vAlign w:val="center"/>
+          </w:tcPr>
+          <w:p>
+            <w:pPr>
+              <w:jc w:val="center"/>
+            </w:pPr>
+            <w:r>
+              <w:t>Symmetric</w:t>
+            </w:r>
+          </w:p>
+        </w:tc>
+        <w:tc>
+          <w:tcPr>
+            <w:tcW w:w="1134" w:type="dxa"/>
+            <w:vAlign w:val="center"/>
+          </w:tcPr>
+          <w:p>
+            <w:pPr>
+              <w:jc w:val="left"/>
+            </w:pPr>
+            <m:oMathPara>
+              <m:oMath>
+                <m:r>
+                  <w:rPr>
+                    <w:rFonts w:ascii="Cambria Math" w:hAnsi="Cambria Math"/>
+                  </w:rPr>
+                  <m:t>O</m:t>
+                </m:r>
+                <m:r>
+                  <m:rPr>
+                    <m:sty m:val="p"/>
+                  </m:rPr>
+                  <w:rPr>
+                    <w:rFonts w:ascii="Cambria Math" w:hAnsi="Cambria Math"/>
+                  </w:rPr>
+                  <m:t>(</m:t>
+                </m:r>
+                <m:sSup>
+                  <m:sSupPr>
+                    <m:ctrlPr>
+                      <w:rPr>
+                        <w:rFonts w:ascii="Cambria Math" w:hAnsi="Cambria Math"/>
+                      </w:rPr>
+                    </m:ctrlPr>
+                  </m:sSupPr>
+                  <m:e>
+                    <m:r>
+                      <w:rPr>
+                        <w:rFonts w:ascii="Cambria Math" w:hAnsi="Cambria Math"/>
+                      </w:rPr>
+                      <m:t>h</m:t>
+                    </m:r>
+                  </m:e>
+                  <m:sup>
+                    <m:r>
+                      <m:rPr>
+                        <m:sty m:val="p"/>
+                      </m:rPr>
+                      <w:rPr>
+                        <w:rFonts w:ascii="Cambria Math" w:hAnsi="Cambria Math"/>
+                      </w:rPr>
+                      <m:t>2</m:t>
+                    </m:r>
+                  </m:sup>
+                </m:sSup>
+                <m:r>
+                  <m:rPr>
+                    <m:sty m:val="p"/>
+                  </m:rPr>
+                  <w:rPr>
+                    <w:rFonts w:ascii="Cambria Math" w:hAnsi="Cambria Math"/>
+                  </w:rPr>
+                  <m:t>)</m:t>
+                </m:r>
+              </m:oMath>
+            </m:oMathPara>
+          </w:p>
+        </w:tc>
+      </w:tr>
+    </w:tbl>
+    <w:p>
+      <w:pPr>
+        <w:pStyle w:val="Heading2"/>
+      </w:pPr>
+      <w:bookmarkStart w:id="12" w:name="_Toc405201367"/>
+      <w:r>
+        <w:t>Truncation errors</w:t>
+      </w:r>
+      <w:bookmarkEnd w:id="12"/>
+    </w:p>
+    <w:p>
+      <w:pPr>
+        <w:pStyle w:val="Beforeequation"/>
+      </w:pPr>
+      <w:r>
+        <w:t>We can see that the error due to truncation of the higher order terms</w:t>
+      </w:r>
+      <w:proofErr w:type="gramStart"/>
+      <w:r>
+        <w:t xml:space="preserve">: </w:t>
+      </w:r>
+      <w:proofErr w:type="gramEnd"/>
+      <m:oMath>
+        <m:r>
+          <w:rPr>
+            <w:rFonts w:ascii="Cambria Math" w:hAnsi="Cambria Math"/>
+          </w:rPr>
+          <m:t>O</m:t>
+        </m:r>
+        <m:r>
+          <m:rPr>
+            <m:sty m:val="p"/>
+          </m:rPr>
+          <w:rPr>
+            <w:rFonts w:ascii="Cambria Math" w:hAnsi="Cambria Math"/>
+          </w:rPr>
+          <m:t>(</m:t>
+        </m:r>
+        <m:r>
+          <w:rPr>
+            <w:rFonts w:ascii="Cambria Math" w:hAnsi="Cambria Math"/>
+          </w:rPr>
+          <m:t>h</m:t>
+        </m:r>
+        <m:r>
+          <m:rPr>
+            <m:sty m:val="p"/>
+          </m:rPr>
+          <w:rPr>
+            <w:rFonts w:ascii="Cambria Math" w:hAnsi="Cambria Math"/>
+          </w:rPr>
+          <m:t>)</m:t>
+        </m:r>
+      </m:oMath>
+      <w:r>
+        <w:t xml:space="preserve">, </w:t>
+      </w:r>
+      <m:oMath>
+        <m:r>
+          <w:rPr>
+            <w:rFonts w:ascii="Cambria Math" w:hAnsi="Cambria Math"/>
+          </w:rPr>
+          <m:t>O</m:t>
+        </m:r>
+        <m:r>
+          <m:rPr>
+            <m:sty m:val="p"/>
+          </m:rPr>
+          <w:rPr>
+            <w:rFonts w:ascii="Cambria Math" w:hAnsi="Cambria Math"/>
+          </w:rPr>
+          <m:t>(</m:t>
+        </m:r>
+        <m:sSup>
+          <m:sSupPr>
+            <m:ctrlPr>
+              <w:rPr>
+                <w:rFonts w:ascii="Cambria Math" w:hAnsi="Cambria Math"/>
+                <w:i/>
+                <w:iCs/>
+              </w:rPr>
+            </m:ctrlPr>
+          </m:sSupPr>
+          <m:e>
+            <m:r>
+              <w:rPr>
+                <w:rFonts w:ascii="Cambria Math" w:hAnsi="Cambria Math"/>
+              </w:rPr>
+              <m:t>h</m:t>
+            </m:r>
+          </m:e>
+          <m:sup>
+            <m:r>
+              <w:rPr>
+                <w:rFonts w:ascii="Cambria Math" w:hAnsi="Cambria Math"/>
+              </w:rPr>
+              <m:t>2</m:t>
+            </m:r>
+          </m:sup>
+        </m:sSup>
+        <m:r>
+          <m:rPr>
+            <m:sty m:val="p"/>
+          </m:rPr>
+          <w:rPr>
+            <w:rFonts w:ascii="Cambria Math" w:hAnsi="Cambria Math"/>
+          </w:rPr>
+          <m:t>)</m:t>
+        </m:r>
+      </m:oMath>
+      <w:r>
+        <w:t xml:space="preserve"> is always a polynomial expression of the step chosen. From </w:t>
+      </w:r>
+      <w:sdt>
+        <w:sdtPr>
+          <w:id w:val="-257672409"/>
+          <w:citation/>
+        </w:sdtPr>
+        <w:sdtContent>
+          <w:r>
+            <w:fldChar w:fldCharType="begin"/>
+          </w:r>
+          <w:r>
+            <w:instrText xml:space="preserve"> CITATION LeV07 \l 1036 </w:instrText>
+          </w:r>
+          <w:r>
+            <w:fldChar w:fldCharType="separate"/>
+          </w:r>
+          <w:r>
+            <w:rPr>
+              <w:noProof/>
+            </w:rPr>
+            <w:t>[</w:t>
+          </w:r>
+          <w:hyperlink w:anchor="LeV07" w:history="1">
+            <w:r>
+              <w:rPr>
+                <w:rStyle w:val="QuoteChar"/>
+                <w:noProof/>
+              </w:rPr>
+              <w:t>1</w:t>
+            </w:r>
+          </w:hyperlink>
+          <w:r>
+            <w:rPr>
+              <w:noProof/>
+            </w:rPr>
+            <w:t>]</w:t>
+          </w:r>
+          <w:r>
+            <w:fldChar w:fldCharType="end"/>
+          </w:r>
+        </w:sdtContent>
+      </w:sdt>
+      <w:r>
+        <w:t xml:space="preserve"> we can state these two equivalent forms of the error:</w:t>
+      </w:r>
+    </w:p>
+    <w:tbl>
+      <w:tblPr>
+        <w:tblStyle w:val="TableGrid"/>
+        <w:tblW w:w="9360" w:type="dxa"/>
+        <w:tblBorders>
+          <w:top w:val="none" w:sz="0" w:space="0" w:color="auto"/>
+          <w:left w:val="none" w:sz="0" w:space="0" w:color="auto"/>
+          <w:bottom w:val="none" w:sz="0" w:space="0" w:color="auto"/>
+          <w:right w:val="none" w:sz="0" w:space="0" w:color="auto"/>
+          <w:insideH w:val="none" w:sz="0" w:space="0" w:color="auto"/>
+          <w:insideV w:val="none" w:sz="0" w:space="0" w:color="auto"/>
+        </w:tblBorders>
+        <w:tblLook w:val="04A0" w:firstRow="1" w:lastRow="0" w:firstColumn="1" w:lastColumn="0" w:noHBand="0" w:noVBand="1"/>
+      </w:tblPr>
+      <w:tblGrid>
+        <w:gridCol w:w="386"/>
+        <w:gridCol w:w="8160"/>
+        <w:gridCol w:w="814"/>
+      </w:tblGrid>
+      <w:tr>
+        <w:trPr>
+          <w:trHeight w:val="417"/>
+        </w:trPr>
+        <w:tc>
+          <w:tcPr>
+            <w:tcW w:w="386" w:type="dxa"/>
+            <w:vAlign w:val="center"/>
+          </w:tcPr>
+          <w:p>
+            <w:pPr>
+              <w:jc w:val="center"/>
+            </w:pPr>
+          </w:p>
+        </w:tc>
+        <w:tc>
+          <w:tcPr>
+            <w:tcW w:w="8160" w:type="dxa"/>
+            <w:vAlign w:val="center"/>
+          </w:tcPr>
+          <w:p>
+            <w:pPr>
+              <w:jc w:val="center"/>
+              <w:rPr>
+                <w:i/>
+                <w:iCs/>
+              </w:rPr>
+            </w:pPr>
+            <m:oMathPara>
+              <m:oMathParaPr>
+                <m:jc m:val="center"/>
+              </m:oMathParaPr>
+              <m:oMath>
+                <m:r>
+                  <w:rPr>
+                    <w:rFonts w:ascii="Cambria Math" w:hAnsi="Cambria Math"/>
+                  </w:rPr>
+                  <m:t>E</m:t>
+                </m:r>
+                <m:d>
+                  <m:dPr>
+                    <m:ctrlPr>
+                      <w:rPr>
+                        <w:rFonts w:ascii="Cambria Math" w:hAnsi="Cambria Math"/>
+                        <w:i/>
+                      </w:rPr>
+                    </m:ctrlPr>
+                  </m:dPr>
+                  <m:e>
+                    <m:r>
+                      <w:rPr>
+                        <w:rFonts w:ascii="Cambria Math" w:hAnsi="Cambria Math"/>
+                      </w:rPr>
+                      <m:t>h</m:t>
+                    </m:r>
+                  </m:e>
+                </m:d>
+                <m:r>
+                  <w:rPr>
+                    <w:rFonts w:ascii="Cambria Math" w:hAnsi="Cambria Math"/>
+                  </w:rPr>
+                  <m:t>≈C</m:t>
+                </m:r>
+                <m:sSup>
+                  <m:sSupPr>
+                    <m:ctrlPr>
+                      <w:rPr>
+                        <w:rFonts w:ascii="Cambria Math" w:hAnsi="Cambria Math"/>
+                        <w:i/>
+                      </w:rPr>
+                    </m:ctrlPr>
+                  </m:sSupPr>
+                  <m:e>
+                    <m:r>
+                      <w:rPr>
+                        <w:rFonts w:ascii="Cambria Math" w:hAnsi="Cambria Math"/>
+                      </w:rPr>
+                      <m:t>h</m:t>
+                    </m:r>
+                  </m:e>
+                  <m:sup>
+                    <m:r>
+                      <w:rPr>
+                        <w:rFonts w:ascii="Cambria Math" w:hAnsi="Cambria Math"/>
+                      </w:rPr>
+                      <m:t>p</m:t>
+                    </m:r>
+                  </m:sup>
+                </m:sSup>
+              </m:oMath>
+            </m:oMathPara>
+          </w:p>
+        </w:tc>
+        <w:tc>
+          <w:tcPr>
+            <w:tcW w:w="814" w:type="dxa"/>
+            <w:vAlign w:val="center"/>
+          </w:tcPr>
+          <w:p>
+            <w:pPr>
+              <w:jc w:val="center"/>
+            </w:pPr>
+            <w:r>
+              <w:t>(</w:t>
+            </w:r>
+            <w:r>
+              <w:fldChar w:fldCharType="begin"/>
+            </w:r>
+            <w:r>
+              <w:instrText xml:space="preserve"> SEQ Equation \* ARABIC </w:instrText>
+            </w:r>
+            <w:r>
+              <w:fldChar w:fldCharType="separate"/>
+            </w:r>
+            <w:r>
+              <w:rPr>
+                <w:noProof/>
+              </w:rPr>
+              <w:t>6</w:t>
+            </w:r>
+            <w:r>
+              <w:fldChar w:fldCharType="end"/>
+            </w:r>
+            <w:r>
+              <w:t>)</w:t>
+            </w:r>
+          </w:p>
+        </w:tc>
+      </w:tr>
+    </w:tbl>
+    <w:p>
+      <w:pPr>
+        <w:pStyle w:val="Betweenequation"/>
+      </w:pPr>
+      <w:r>
+        <w:t xml:space="preserve">And the </w:t>
+      </w:r>
+      <w:r>
+        <w:t>equivalent and more convenient to represent</w:t>
+      </w:r>
+      <w:r>
+        <w:t xml:space="preserve"> form</w:t>
+      </w:r>
+      <w:r>
+        <w:t>:</w:t>
+      </w:r>
+    </w:p>
+    <w:tbl>
+      <w:tblPr>
+        <w:tblStyle w:val="TableGrid"/>
+        <w:tblW w:w="9360" w:type="dxa"/>
+        <w:tblBorders>
+          <w:top w:val="none" w:sz="0" w:space="0" w:color="auto"/>
+          <w:left w:val="none" w:sz="0" w:space="0" w:color="auto"/>
+          <w:bottom w:val="none" w:sz="0" w:space="0" w:color="auto"/>
+          <w:right w:val="none" w:sz="0" w:space="0" w:color="auto"/>
+          <w:insideH w:val="none" w:sz="0" w:space="0" w:color="auto"/>
+          <w:insideV w:val="none" w:sz="0" w:space="0" w:color="auto"/>
+        </w:tblBorders>
+        <w:tblLook w:val="04A0" w:firstRow="1" w:lastRow="0" w:firstColumn="1" w:lastColumn="0" w:noHBand="0" w:noVBand="1"/>
+      </w:tblPr>
+      <w:tblGrid>
+        <w:gridCol w:w="386"/>
+        <w:gridCol w:w="8160"/>
+        <w:gridCol w:w="814"/>
+      </w:tblGrid>
+      <w:tr>
+        <w:trPr>
+          <w:trHeight w:val="417"/>
+        </w:trPr>
+        <w:tc>
+          <w:tcPr>
+            <w:tcW w:w="386" w:type="dxa"/>
+            <w:vAlign w:val="center"/>
+          </w:tcPr>
+          <w:p>
+            <w:pPr>
+              <w:jc w:val="center"/>
+            </w:pPr>
+            <w:bookmarkStart w:id="13" w:name="_GoBack"/>
+          </w:p>
+        </w:tc>
+        <w:tc>
+          <w:tcPr>
+            <w:tcW w:w="8160" w:type="dxa"/>
+            <w:vAlign w:val="center"/>
+          </w:tcPr>
+          <w:p>
+            <w:pPr>
+              <w:jc w:val="center"/>
+              <w:rPr>
+                <w:i/>
+                <w:iCs/>
+              </w:rPr>
+            </w:pPr>
+            <m:oMathPara>
+              <m:oMathParaPr>
+                <m:jc m:val="center"/>
+              </m:oMathParaPr>
+              <m:oMath>
+                <m:r>
+                  <m:rPr>
+                    <m:sty m:val="p"/>
+                  </m:rPr>
+                  <w:rPr>
+                    <w:rFonts w:ascii="Cambria Math" w:hAnsi="Cambria Math"/>
+                  </w:rPr>
+                  <m:t>log⁡</m:t>
+                </m:r>
+                <m:r>
+                  <w:rPr>
+                    <w:rFonts w:ascii="Cambria Math" w:hAnsi="Cambria Math"/>
+                  </w:rPr>
+                  <m:t>(</m:t>
+                </m:r>
+                <m:r>
+                  <w:rPr>
+                    <w:rFonts w:ascii="Cambria Math" w:hAnsi="Cambria Math"/>
+                  </w:rPr>
+                  <m:t>E</m:t>
+                </m:r>
+                <m:d>
+                  <m:dPr>
+                    <m:ctrlPr>
+                      <w:rPr>
+                        <w:rFonts w:ascii="Cambria Math" w:hAnsi="Cambria Math"/>
+                        <w:i/>
+                      </w:rPr>
+                    </m:ctrlPr>
+                  </m:dPr>
+                  <m:e>
+                    <m:r>
+                      <w:rPr>
+                        <w:rFonts w:ascii="Cambria Math" w:hAnsi="Cambria Math"/>
+                      </w:rPr>
+                      <m:t>h</m:t>
+                    </m:r>
+                  </m:e>
+                </m:d>
+                <m:r>
+                  <w:rPr>
+                    <w:rFonts w:ascii="Cambria Math" w:hAnsi="Cambria Math"/>
+                  </w:rPr>
+                  <m:t>)</m:t>
+                </m:r>
+                <m:r>
+                  <w:rPr>
+                    <w:rFonts w:ascii="Cambria Math" w:hAnsi="Cambria Math"/>
+                  </w:rPr>
+                  <m:t>≈</m:t>
+                </m:r>
+                <m:func>
+                  <m:funcPr>
+                    <m:ctrlPr>
+                      <w:rPr>
+                        <w:rFonts w:ascii="Cambria Math" w:hAnsi="Cambria Math"/>
+                        <w:i/>
+                      </w:rPr>
+                    </m:ctrlPr>
+                  </m:funcPr>
+                  <m:fName>
+                    <m:r>
+                      <m:rPr>
+                        <m:sty m:val="p"/>
+                      </m:rPr>
+                      <w:rPr>
+                        <w:rFonts w:ascii="Cambria Math" w:hAnsi="Cambria Math"/>
+                      </w:rPr>
+                      <m:t>log</m:t>
+                    </m:r>
+                  </m:fName>
+                  <m:e>
+                    <m:d>
+                      <m:dPr>
+                        <m:ctrlPr>
+                          <w:rPr>
+                            <w:rFonts w:ascii="Cambria Math" w:hAnsi="Cambria Math"/>
+                            <w:i/>
+                          </w:rPr>
+                        </m:ctrlPr>
+                      </m:dPr>
+                      <m:e>
+                        <m:r>
+                          <w:rPr>
+                            <w:rFonts w:ascii="Cambria Math" w:hAnsi="Cambria Math"/>
+                          </w:rPr>
+                          <m:t>C</m:t>
+                        </m:r>
+                      </m:e>
+                    </m:d>
+                  </m:e>
+                </m:func>
+                <m:r>
+                  <w:rPr>
+                    <w:rFonts w:ascii="Cambria Math" w:hAnsi="Cambria Math"/>
+                  </w:rPr>
+                  <m:t>+plog(h)</m:t>
+                </m:r>
+              </m:oMath>
+            </m:oMathPara>
+          </w:p>
+        </w:tc>
+        <w:tc>
+          <w:tcPr>
+            <w:tcW w:w="814" w:type="dxa"/>
+            <w:vAlign w:val="center"/>
+          </w:tcPr>
+          <w:p>
+            <w:pPr>
+              <w:jc w:val="center"/>
+            </w:pPr>
+            <w:r>
+              <w:t>(</w:t>
+            </w:r>
+            <w:r>
+              <w:fldChar w:fldCharType="begin"/>
+            </w:r>
+            <w:r>
+              <w:instrText xml:space="preserve"> SEQ Equation \* ARABIC </w:instrText>
+            </w:r>
+            <w:r>
+              <w:fldChar w:fldCharType="separate"/>
+            </w:r>
+            <w:r>
+              <w:rPr>
+                <w:noProof/>
+              </w:rPr>
+              <w:t>7</w:t>
+            </w:r>
+            <w:r>
+              <w:fldChar w:fldCharType="end"/>
+            </w:r>
+            <w:r>
+              <w:t>)</w:t>
+            </w:r>
+          </w:p>
+        </w:tc>
+      </w:tr>
+      <w:bookmarkEnd w:id="13"/>
+    </w:tbl>
+    <w:p/>
+    <w:bookmarkStart w:id="14" w:name="_Toc405201368" w:displacedByCustomXml="next"/>
     <w:sdt>
       <w:sdtPr>
         <w:rPr>
@@ -3904,7 +6581,6 @@
           <w:docPartUnique/>
         </w:docPartObj>
       </w:sdtPr>
-      <w:sdtEndPr/>
       <w:sdtContent>
         <w:p>
           <w:pPr>
@@ -3913,13 +6589,13 @@
           <w:r>
             <w:t>Bibliography</w:t>
           </w:r>
+          <w:bookmarkEnd w:id="14"/>
         </w:p>
         <w:sdt>
           <w:sdtPr>
             <w:id w:val="111145805"/>
             <w:bibliography/>
           </w:sdtPr>
-          <w:sdtEndPr/>
           <w:sdtContent>
             <w:p>
               <w:pPr>
@@ -4022,6 +6698,73 @@
                   </w:p>
                 </w:tc>
               </w:tr>
+              <w:tr>
+                <w:trPr>
+                  <w:tblCellSpacing w:w="15" w:type="dxa"/>
+                </w:trPr>
+                <w:tc>
+                  <w:tcPr>
+                    <w:tcW w:w="0" w:type="auto"/>
+                    <w:hideMark/>
+                  </w:tcPr>
+                  <w:p>
+                    <w:pPr>
+                      <w:pStyle w:val="Bibliography"/>
+                      <w:jc w:val="right"/>
+                      <w:rPr>
+                        <w:noProof/>
+                      </w:rPr>
+                    </w:pPr>
+                    <w:r>
+                      <w:rPr>
+                        <w:noProof/>
+                      </w:rPr>
+                      <w:t>[2]</w:t>
+                    </w:r>
+                  </w:p>
+                </w:tc>
+                <w:tc>
+                  <w:tcPr>
+                    <w:tcW w:w="0" w:type="auto"/>
+                    <w:hideMark/>
+                  </w:tcPr>
+                  <w:p>
+                    <w:pPr>
+                      <w:pStyle w:val="Bibliography"/>
+                      <w:rPr>
+                        <w:noProof/>
+                      </w:rPr>
+                    </w:pPr>
+                    <w:r>
+                      <w:rPr>
+                        <w:noProof/>
+                      </w:rPr>
+                      <w:t xml:space="preserve">Causon D M. and Mingham C G., </w:t>
+                    </w:r>
+                    <w:r>
+                      <w:rPr>
+                        <w:i/>
+                        <w:iCs/>
+                        <w:noProof/>
+                      </w:rPr>
+                      <w:t>Introductory Finite Difference Methods for PDEs</w:t>
+                    </w:r>
+                    <w:r>
+                      <w:rPr>
+                        <w:noProof/>
+                      </w:rPr>
+                      <w:t xml:space="preserve">.: </w:t>
+                    </w:r>
+                    <w:r>
+                      <w:rPr>
+                        <w:noProof/>
+                      </w:rPr>
+                      <w:lastRenderedPageBreak/>
+                      <w:t>Causon D M.; Mingham C G. &amp; Ventus Publishing ApS, 2010.</w:t>
+                    </w:r>
+                  </w:p>
+                </w:tc>
+              </w:tr>
             </w:tbl>
             <w:p>
               <w:pPr>
@@ -4036,6 +6779,7 @@
                   <w:noProof/>
                   <w:vanish/>
                 </w:rPr>
+                <w:lastRenderedPageBreak/>
                 <w:t>x</w:t>
               </w:r>
             </w:p>
@@ -4459,7 +7203,7 @@
   <w:style w:type="paragraph" w:default="1" w:styleId="Normal">
     <w:name w:val="Normal"/>
     <w:qFormat/>
-    <w:rsid w:val="000C2741"/>
+    <w:rsid w:val="001A4A2A"/>
     <w:pPr>
       <w:ind w:right="227"/>
       <w:jc w:val="both"/>
@@ -5184,6 +7928,42 @@
       <w:sz w:val="24"/>
       <w:szCs w:val="24"/>
       <w:lang w:val="en-US"/>
+    </w:rPr>
+  </w:style>
+  <w:style w:type="paragraph" w:styleId="TOC1">
+    <w:name w:val="toc 1"/>
+    <w:basedOn w:val="Normal"/>
+    <w:next w:val="Normal"/>
+    <w:autoRedefine/>
+    <w:uiPriority w:val="39"/>
+    <w:unhideWhenUsed/>
+    <w:rsid w:val="000C4812"/>
+    <w:pPr>
+      <w:spacing w:after="100"/>
+    </w:pPr>
+  </w:style>
+  <w:style w:type="paragraph" w:styleId="TOC2">
+    <w:name w:val="toc 2"/>
+    <w:basedOn w:val="Normal"/>
+    <w:next w:val="Normal"/>
+    <w:autoRedefine/>
+    <w:uiPriority w:val="39"/>
+    <w:unhideWhenUsed/>
+    <w:rsid w:val="000C4812"/>
+    <w:pPr>
+      <w:spacing w:after="100"/>
+      <w:ind w:left="240"/>
+    </w:pPr>
+  </w:style>
+  <w:style w:type="character" w:styleId="Hyperlink">
+    <w:name w:val="Hyperlink"/>
+    <w:basedOn w:val="DefaultParagraphFont"/>
+    <w:uiPriority w:val="99"/>
+    <w:unhideWhenUsed/>
+    <w:rsid w:val="000C4812"/>
+    <w:rPr>
+      <w:color w:val="0000FF" w:themeColor="hyperlink"/>
+      <w:u w:val="single"/>
     </w:rPr>
   </w:style>
 </w:styles>
@@ -5344,7 +8124,7 @@
   <w:style w:type="paragraph" w:default="1" w:styleId="Normal">
     <w:name w:val="Normal"/>
     <w:qFormat/>
-    <w:rsid w:val="000C2741"/>
+    <w:rsid w:val="001A4A2A"/>
     <w:pPr>
       <w:ind w:right="227"/>
       <w:jc w:val="both"/>
@@ -6071,7 +8851,565 @@
       <w:lang w:val="en-US"/>
     </w:rPr>
   </w:style>
+  <w:style w:type="paragraph" w:styleId="TOC1">
+    <w:name w:val="toc 1"/>
+    <w:basedOn w:val="Normal"/>
+    <w:next w:val="Normal"/>
+    <w:autoRedefine/>
+    <w:uiPriority w:val="39"/>
+    <w:unhideWhenUsed/>
+    <w:rsid w:val="000C4812"/>
+    <w:pPr>
+      <w:spacing w:after="100"/>
+    </w:pPr>
+  </w:style>
+  <w:style w:type="paragraph" w:styleId="TOC2">
+    <w:name w:val="toc 2"/>
+    <w:basedOn w:val="Normal"/>
+    <w:next w:val="Normal"/>
+    <w:autoRedefine/>
+    <w:uiPriority w:val="39"/>
+    <w:unhideWhenUsed/>
+    <w:rsid w:val="000C4812"/>
+    <w:pPr>
+      <w:spacing w:after="100"/>
+      <w:ind w:left="240"/>
+    </w:pPr>
+  </w:style>
+  <w:style w:type="character" w:styleId="Hyperlink">
+    <w:name w:val="Hyperlink"/>
+    <w:basedOn w:val="DefaultParagraphFont"/>
+    <w:uiPriority w:val="99"/>
+    <w:unhideWhenUsed/>
+    <w:rsid w:val="000C4812"/>
+    <w:rPr>
+      <w:color w:val="0000FF" w:themeColor="hyperlink"/>
+      <w:u w:val="single"/>
+    </w:rPr>
+  </w:style>
 </w:styles>
+</file>
+
+<file path=word/glossary/document.xml><?xml version="1.0" encoding="utf-8"?>
+<w:glossaryDocument xmlns:wpc="http://schemas.microsoft.com/office/word/2010/wordprocessingCanvas" xmlns:mc="http://schemas.openxmlformats.org/markup-compatibility/2006" xmlns:o="urn:schemas-microsoft-com:office:office" xmlns:r="http://schemas.openxmlformats.org/officeDocument/2006/relationships" xmlns:m="http://schemas.openxmlformats.org/officeDocument/2006/math" xmlns:v="urn:schemas-microsoft-com:vml" xmlns:wp14="http://schemas.microsoft.com/office/word/2010/wordprocessingDrawing" xmlns:wp="http://schemas.openxmlformats.org/drawingml/2006/wordprocessingDrawing" xmlns:w10="urn:schemas-microsoft-com:office:word" xmlns:w="http://schemas.openxmlformats.org/wordprocessingml/2006/main" xmlns:w14="http://schemas.microsoft.com/office/word/2010/wordml" xmlns:wpg="http://schemas.microsoft.com/office/word/2010/wordprocessingGroup" xmlns:wpi="http://schemas.microsoft.com/office/word/2010/wordprocessingInk" xmlns:wne="http://schemas.microsoft.com/office/word/2006/wordml" xmlns:wps="http://schemas.microsoft.com/office/word/2010/wordprocessingShape" mc:Ignorable="w14 wp14"/>
+</file>
+
+<file path=word/glossary/fontTable.xml><?xml version="1.0" encoding="utf-8"?>
+<w:fonts xmlns:mc="http://schemas.openxmlformats.org/markup-compatibility/2006" xmlns:r="http://schemas.openxmlformats.org/officeDocument/2006/relationships" xmlns:w="http://schemas.openxmlformats.org/wordprocessingml/2006/main" xmlns:w14="http://schemas.microsoft.com/office/word/2010/wordml" mc:Ignorable="w14">
+  <w:font w:name="Calibri">
+    <w:panose1 w:val="020F0502020204030204"/>
+    <w:charset w:val="00"/>
+    <w:family w:val="swiss"/>
+    <w:pitch w:val="variable"/>
+    <w:sig w:usb0="E00002FF" w:usb1="4000ACFF" w:usb2="00000001" w:usb3="00000000" w:csb0="0000019F" w:csb1="00000000"/>
+  </w:font>
+  <w:font w:name="Times New Roman">
+    <w:panose1 w:val="02020603050405020304"/>
+    <w:charset w:val="00"/>
+    <w:family w:val="roman"/>
+    <w:pitch w:val="variable"/>
+    <w:sig w:usb0="E0002AFF" w:usb1="C0007841" w:usb2="00000009" w:usb3="00000000" w:csb0="000001FF" w:csb1="00000000"/>
+  </w:font>
+  <w:font w:name="Courier New">
+    <w:panose1 w:val="02070309020205020404"/>
+    <w:charset w:val="00"/>
+    <w:family w:val="modern"/>
+    <w:pitch w:val="fixed"/>
+    <w:sig w:usb0="E0002AFF" w:usb1="C0007843" w:usb2="00000009" w:usb3="00000000" w:csb0="000001FF" w:csb1="00000000"/>
+  </w:font>
+  <w:font w:name="Wingdings">
+    <w:panose1 w:val="05000000000000000000"/>
+    <w:charset w:val="02"/>
+    <w:family w:val="auto"/>
+    <w:pitch w:val="variable"/>
+    <w:sig w:usb0="00000000" w:usb1="10000000" w:usb2="00000000" w:usb3="00000000" w:csb0="80000000" w:csb1="00000000"/>
+  </w:font>
+  <w:font w:name="Symbol">
+    <w:panose1 w:val="05050102010706020507"/>
+    <w:charset w:val="02"/>
+    <w:family w:val="roman"/>
+    <w:pitch w:val="variable"/>
+    <w:sig w:usb0="00000000" w:usb1="10000000" w:usb2="00000000" w:usb3="00000000" w:csb0="80000000" w:csb1="00000000"/>
+  </w:font>
+  <w:font w:name="Cambria">
+    <w:panose1 w:val="02040503050406030204"/>
+    <w:charset w:val="00"/>
+    <w:family w:val="roman"/>
+    <w:pitch w:val="variable"/>
+    <w:sig w:usb0="E00002FF" w:usb1="400004FF" w:usb2="00000000" w:usb3="00000000" w:csb0="0000019F" w:csb1="00000000"/>
+  </w:font>
+  <w:font w:name="Tahoma">
+    <w:panose1 w:val="020B0604030504040204"/>
+    <w:charset w:val="00"/>
+    <w:family w:val="swiss"/>
+    <w:pitch w:val="variable"/>
+    <w:sig w:usb0="E1002EFF" w:usb1="C000605B" w:usb2="00000029" w:usb3="00000000" w:csb0="000101FF" w:csb1="00000000"/>
+  </w:font>
+  <w:font w:name="Arial">
+    <w:panose1 w:val="020B0604020202020204"/>
+    <w:charset w:val="00"/>
+    <w:family w:val="swiss"/>
+    <w:pitch w:val="variable"/>
+    <w:sig w:usb0="E0002AFF" w:usb1="C0007843" w:usb2="00000009" w:usb3="00000000" w:csb0="000001FF" w:csb1="00000000"/>
+  </w:font>
+  <w:font w:name="Cambria Math">
+    <w:panose1 w:val="02040503050406030204"/>
+    <w:charset w:val="00"/>
+    <w:family w:val="roman"/>
+    <w:pitch w:val="variable"/>
+    <w:sig w:usb0="E00002FF" w:usb1="420024FF" w:usb2="00000000" w:usb3="00000000" w:csb0="0000019F" w:csb1="00000000"/>
+  </w:font>
+  <w:font w:name="Verdana">
+    <w:panose1 w:val="020B0604030504040204"/>
+    <w:charset w:val="00"/>
+    <w:family w:val="swiss"/>
+    <w:pitch w:val="variable"/>
+    <w:sig w:usb0="A10006FF" w:usb1="4000205B" w:usb2="00000010" w:usb3="00000000" w:csb0="0000019F" w:csb1="00000000"/>
+  </w:font>
+</w:fonts>
+</file>
+
+<file path=word/glossary/settings.xml><?xml version="1.0" encoding="utf-8"?>
+<w:settings xmlns:mc="http://schemas.openxmlformats.org/markup-compatibility/2006" xmlns:o="urn:schemas-microsoft-com:office:office" xmlns:r="http://schemas.openxmlformats.org/officeDocument/2006/relationships" xmlns:m="http://schemas.openxmlformats.org/officeDocument/2006/math" xmlns:v="urn:schemas-microsoft-com:vml" xmlns:w10="urn:schemas-microsoft-com:office:word" xmlns:w="http://schemas.openxmlformats.org/wordprocessingml/2006/main" xmlns:w14="http://schemas.microsoft.com/office/word/2010/wordml" xmlns:sl="http://schemas.openxmlformats.org/schemaLibrary/2006/main" mc:Ignorable="w14">
+  <w:view w:val="normal"/>
+  <w:defaultTabStop w:val="720"/>
+  <w:characterSpacingControl w:val="doNotCompress"/>
+  <w:compat>
+    <w:useFELayout/>
+    <w:compatSetting w:name="compatibilityMode" w:uri="http://schemas.microsoft.com/office/word" w:val="14"/>
+    <w:compatSetting w:name="overrideTableStyleFontSizeAndJustification" w:uri="http://schemas.microsoft.com/office/word" w:val="1"/>
+    <w:compatSetting w:name="enableOpenTypeFeatures" w:uri="http://schemas.microsoft.com/office/word" w:val="1"/>
+    <w:compatSetting w:name="doNotFlipMirrorIndents" w:uri="http://schemas.microsoft.com/office/word" w:val="1"/>
+  </w:compat>
+  <w:rsids>
+    <w:rsidRoot w:val="004B23CB"/>
+    <w:rsid w:val="004B23CB"/>
+  </w:rsids>
+  <m:mathPr>
+    <m:mathFont m:val="Cambria Math"/>
+    <m:brkBin m:val="before"/>
+    <m:brkBinSub m:val="--"/>
+    <m:smallFrac m:val="0"/>
+    <m:dispDef/>
+    <m:lMargin m:val="0"/>
+    <m:rMargin m:val="0"/>
+    <m:defJc m:val="centerGroup"/>
+    <m:wrapIndent m:val="1440"/>
+    <m:intLim m:val="subSup"/>
+    <m:naryLim m:val="undOvr"/>
+  </m:mathPr>
+  <w:themeFontLang w:val="en-GB" w:bidi="he-IL"/>
+  <w:clrSchemeMapping w:bg1="light1" w:t1="dark1" w:bg2="light2" w:t2="dark2" w:accent1="accent1" w:accent2="accent2" w:accent3="accent3" w:accent4="accent4" w:accent5="accent5" w:accent6="accent6" w:hyperlink="hyperlink" w:followedHyperlink="followedHyperlink"/>
+  <w:decimalSymbol w:val=","/>
+  <w:listSeparator w:val=";"/>
+</w:settings>
+</file>
+
+<file path=word/glossary/styles.xml><?xml version="1.0" encoding="utf-8"?>
+<w:styles xmlns:mc="http://schemas.openxmlformats.org/markup-compatibility/2006" xmlns:r="http://schemas.openxmlformats.org/officeDocument/2006/relationships" xmlns:w="http://schemas.openxmlformats.org/wordprocessingml/2006/main" xmlns:w14="http://schemas.microsoft.com/office/word/2010/wordml" mc:Ignorable="w14">
+  <w:docDefaults>
+    <w:rPrDefault>
+      <w:rPr>
+        <w:rFonts w:asciiTheme="minorHAnsi" w:eastAsiaTheme="minorEastAsia" w:hAnsiTheme="minorHAnsi" w:cstheme="minorBidi"/>
+        <w:sz w:val="22"/>
+        <w:szCs w:val="22"/>
+        <w:lang w:val="en-GB" w:eastAsia="en-GB" w:bidi="he-IL"/>
+      </w:rPr>
+    </w:rPrDefault>
+    <w:pPrDefault>
+      <w:pPr>
+        <w:spacing w:after="200" w:line="276" w:lineRule="auto"/>
+      </w:pPr>
+    </w:pPrDefault>
+  </w:docDefaults>
+  <w:latentStyles w:defLockedState="0" w:defUIPriority="99" w:defSemiHidden="1" w:defUnhideWhenUsed="1" w:defQFormat="0" w:count="267">
+    <w:lsdException w:name="Normal" w:semiHidden="0" w:uiPriority="0" w:unhideWhenUsed="0" w:qFormat="1"/>
+    <w:lsdException w:name="heading 1" w:semiHidden="0" w:uiPriority="9" w:unhideWhenUsed="0" w:qFormat="1"/>
+    <w:lsdException w:name="heading 2" w:uiPriority="9" w:qFormat="1"/>
+    <w:lsdException w:name="heading 3" w:uiPriority="9" w:qFormat="1"/>
+    <w:lsdException w:name="heading 4" w:uiPriority="9" w:qFormat="1"/>
+    <w:lsdException w:name="heading 5" w:uiPriority="9" w:qFormat="1"/>
+    <w:lsdException w:name="heading 6" w:uiPriority="9" w:qFormat="1"/>
+    <w:lsdException w:name="heading 7" w:uiPriority="9" w:qFormat="1"/>
+    <w:lsdException w:name="heading 8" w:uiPriority="9" w:qFormat="1"/>
+    <w:lsdException w:name="heading 9" w:uiPriority="9" w:qFormat="1"/>
+    <w:lsdException w:name="toc 1" w:uiPriority="39"/>
+    <w:lsdException w:name="toc 2" w:uiPriority="39"/>
+    <w:lsdException w:name="toc 3" w:uiPriority="39"/>
+    <w:lsdException w:name="toc 4" w:uiPriority="39"/>
+    <w:lsdException w:name="toc 5" w:uiPriority="39"/>
+    <w:lsdException w:name="toc 6" w:uiPriority="39"/>
+    <w:lsdException w:name="toc 7" w:uiPriority="39"/>
+    <w:lsdException w:name="toc 8" w:uiPriority="39"/>
+    <w:lsdException w:name="toc 9" w:uiPriority="39"/>
+    <w:lsdException w:name="caption" w:uiPriority="35" w:qFormat="1"/>
+    <w:lsdException w:name="Title" w:semiHidden="0" w:uiPriority="10" w:unhideWhenUsed="0" w:qFormat="1"/>
+    <w:lsdException w:name="Default Paragraph Font" w:uiPriority="1"/>
+    <w:lsdException w:name="Subtitle" w:semiHidden="0" w:uiPriority="11" w:unhideWhenUsed="0" w:qFormat="1"/>
+    <w:lsdException w:name="Strong" w:semiHidden="0" w:uiPriority="22" w:unhideWhenUsed="0" w:qFormat="1"/>
+    <w:lsdException w:name="Emphasis" w:semiHidden="0" w:uiPriority="20" w:unhideWhenUsed="0" w:qFormat="1"/>
+    <w:lsdException w:name="Table Grid" w:semiHidden="0" w:uiPriority="59" w:unhideWhenUsed="0"/>
+    <w:lsdException w:name="Placeholder Text" w:unhideWhenUsed="0"/>
+    <w:lsdException w:name="No Spacing" w:semiHidden="0" w:uiPriority="1" w:unhideWhenUsed="0" w:qFormat="1"/>
+    <w:lsdException w:name="Light Shading" w:semiHidden="0" w:uiPriority="60" w:unhideWhenUsed="0"/>
+    <w:lsdException w:name="Light List" w:semiHidden="0" w:uiPriority="61" w:unhideWhenUsed="0"/>
+    <w:lsdException w:name="Light Grid" w:semiHidden="0" w:uiPriority="62" w:unhideWhenUsed="0"/>
+    <w:lsdException w:name="Medium Shading 1" w:semiHidden="0" w:uiPriority="63" w:unhideWhenUsed="0"/>
+    <w:lsdException w:name="Medium Shading 2" w:semiHidden="0" w:uiPriority="64" w:unhideWhenUsed="0"/>
+    <w:lsdException w:name="Medium List 1" w:semiHidden="0" w:uiPriority="65" w:unhideWhenUsed="0"/>
+    <w:lsdException w:name="Medium List 2" w:semiHidden="0" w:uiPriority="66" w:unhideWhenUsed="0"/>
+    <w:lsdException w:name="Medium Grid 1" w:semiHidden="0" w:uiPriority="67" w:unhideWhenUsed="0"/>
+    <w:lsdException w:name="Medium Grid 2" w:semiHidden="0" w:uiPriority="68" w:unhideWhenUsed="0"/>
+    <w:lsdException w:name="Medium Grid 3" w:semiHidden="0" w:uiPriority="69" w:unhideWhenUsed="0"/>
+    <w:lsdException w:name="Dark List" w:semiHidden="0" w:uiPriority="70" w:unhideWhenUsed="0"/>
+    <w:lsdException w:name="Colorful Shading" w:semiHidden="0" w:uiPriority="71" w:unhideWhenUsed="0"/>
+    <w:lsdException w:name="Colorful List" w:semiHidden="0" w:uiPriority="72" w:unhideWhenUsed="0"/>
+    <w:lsdException w:name="Colorful Grid" w:semiHidden="0" w:uiPriority="73" w:unhideWhenUsed="0"/>
+    <w:lsdException w:name="Light Shading Accent 1" w:semiHidden="0" w:uiPriority="60" w:unhideWhenUsed="0"/>
+    <w:lsdException w:name="Light List Accent 1" w:semiHidden="0" w:uiPriority="61" w:unhideWhenUsed="0"/>
+    <w:lsdException w:name="Light Grid Accent 1" w:semiHidden="0" w:uiPriority="62" w:unhideWhenUsed="0"/>
+    <w:lsdException w:name="Medium Shading 1 Accent 1" w:semiHidden="0" w:uiPriority="63" w:unhideWhenUsed="0"/>
+    <w:lsdException w:name="Medium Shading 2 Accent 1" w:semiHidden="0" w:uiPriority="64" w:unhideWhenUsed="0"/>
+    <w:lsdException w:name="Medium List 1 Accent 1" w:semiHidden="0" w:uiPriority="65" w:unhideWhenUsed="0"/>
+    <w:lsdException w:name="Revision" w:unhideWhenUsed="0"/>
+    <w:lsdException w:name="List Paragraph" w:semiHidden="0" w:uiPriority="34" w:unhideWhenUsed="0" w:qFormat="1"/>
+    <w:lsdException w:name="Quote" w:semiHidden="0" w:uiPriority="29" w:unhideWhenUsed="0" w:qFormat="1"/>
+    <w:lsdException w:name="Intense Quote" w:semiHidden="0" w:uiPriority="30" w:unhideWhenUsed="0" w:qFormat="1"/>
+    <w:lsdException w:name="Medium List 2 Accent 1" w:semiHidden="0" w:uiPriority="66" w:unhideWhenUsed="0"/>
+    <w:lsdException w:name="Medium Grid 1 Accent 1" w:semiHidden="0" w:uiPriority="67" w:unhideWhenUsed="0"/>
+    <w:lsdException w:name="Medium Grid 2 Accent 1" w:semiHidden="0" w:uiPriority="68" w:unhideWhenUsed="0"/>
+    <w:lsdException w:name="Medium Grid 3 Accent 1" w:semiHidden="0" w:uiPriority="69" w:unhideWhenUsed="0"/>
+    <w:lsdException w:name="Dark List Accent 1" w:semiHidden="0" w:uiPriority="70" w:unhideWhenUsed="0"/>
+    <w:lsdException w:name="Colorful Shading Accent 1" w:semiHidden="0" w:uiPriority="71" w:unhideWhenUsed="0"/>
+    <w:lsdException w:name="Colorful List Accent 1" w:semiHidden="0" w:uiPriority="72" w:unhideWhenUsed="0"/>
+    <w:lsdException w:name="Colorful Grid Accent 1" w:semiHidden="0" w:uiPriority="73" w:unhideWhenUsed="0"/>
+    <w:lsdException w:name="Light Shading Accent 2" w:semiHidden="0" w:uiPriority="60" w:unhideWhenUsed="0"/>
+    <w:lsdException w:name="Light List Accent 2" w:semiHidden="0" w:uiPriority="61" w:unhideWhenUsed="0"/>
+    <w:lsdException w:name="Light Grid Accent 2" w:semiHidden="0" w:uiPriority="62" w:unhideWhenUsed="0"/>
+    <w:lsdException w:name="Medium Shading 1 Accent 2" w:semiHidden="0" w:uiPriority="63" w:unhideWhenUsed="0"/>
+    <w:lsdException w:name="Medium Shading 2 Accent 2" w:semiHidden="0" w:uiPriority="64" w:unhideWhenUsed="0"/>
+    <w:lsdException w:name="Medium List 1 Accent 2" w:semiHidden="0" w:uiPriority="65" w:unhideWhenUsed="0"/>
+    <w:lsdException w:name="Medium List 2 Accent 2" w:semiHidden="0" w:uiPriority="66" w:unhideWhenUsed="0"/>
+    <w:lsdException w:name="Medium Grid 1 Accent 2" w:semiHidden="0" w:uiPriority="67" w:unhideWhenUsed="0"/>
+    <w:lsdException w:name="Medium Grid 2 Accent 2" w:semiHidden="0" w:uiPriority="68" w:unhideWhenUsed="0"/>
+    <w:lsdException w:name="Medium Grid 3 Accent 2" w:semiHidden="0" w:uiPriority="69" w:unhideWhenUsed="0"/>
+    <w:lsdException w:name="Dark List Accent 2" w:semiHidden="0" w:uiPriority="70" w:unhideWhenUsed="0"/>
+    <w:lsdException w:name="Colorful Shading Accent 2" w:semiHidden="0" w:uiPriority="71" w:unhideWhenUsed="0"/>
+    <w:lsdException w:name="Colorful List Accent 2" w:semiHidden="0" w:uiPriority="72" w:unhideWhenUsed="0"/>
+    <w:lsdException w:name="Colorful Grid Accent 2" w:semiHidden="0" w:uiPriority="73" w:unhideWhenUsed="0"/>
+    <w:lsdException w:name="Light Shading Accent 3" w:semiHidden="0" w:uiPriority="60" w:unhideWhenUsed="0"/>
+    <w:lsdException w:name="Light List Accent 3" w:semiHidden="0" w:uiPriority="61" w:unhideWhenUsed="0"/>
+    <w:lsdException w:name="Light Grid Accent 3" w:semiHidden="0" w:uiPriority="62" w:unhideWhenUsed="0"/>
+    <w:lsdException w:name="Medium Shading 1 Accent 3" w:semiHidden="0" w:uiPriority="63" w:unhideWhenUsed="0"/>
+    <w:lsdException w:name="Medium Shading 2 Accent 3" w:semiHidden="0" w:uiPriority="64" w:unhideWhenUsed="0"/>
+    <w:lsdException w:name="Medium List 1 Accent 3" w:semiHidden="0" w:uiPriority="65" w:unhideWhenUsed="0"/>
+    <w:lsdException w:name="Medium List 2 Accent 3" w:semiHidden="0" w:uiPriority="66" w:unhideWhenUsed="0"/>
+    <w:lsdException w:name="Medium Grid 1 Accent 3" w:semiHidden="0" w:uiPriority="67" w:unhideWhenUsed="0"/>
+    <w:lsdException w:name="Medium Grid 2 Accent 3" w:semiHidden="0" w:uiPriority="68" w:unhideWhenUsed="0"/>
+    <w:lsdException w:name="Medium Grid 3 Accent 3" w:semiHidden="0" w:uiPriority="69" w:unhideWhenUsed="0"/>
+    <w:lsdException w:name="Dark List Accent 3" w:semiHidden="0" w:uiPriority="70" w:unhideWhenUsed="0"/>
+    <w:lsdException w:name="Colorful Shading Accent 3" w:semiHidden="0" w:uiPriority="71" w:unhideWhenUsed="0"/>
+    <w:lsdException w:name="Colorful List Accent 3" w:semiHidden="0" w:uiPriority="72" w:unhideWhenUsed="0"/>
+    <w:lsdException w:name="Colorful Grid Accent 3" w:semiHidden="0" w:uiPriority="73" w:unhideWhenUsed="0"/>
+    <w:lsdException w:name="Light Shading Accent 4" w:semiHidden="0" w:uiPriority="60" w:unhideWhenUsed="0"/>
+    <w:lsdException w:name="Light List Accent 4" w:semiHidden="0" w:uiPriority="61" w:unhideWhenUsed="0"/>
+    <w:lsdException w:name="Light Grid Accent 4" w:semiHidden="0" w:uiPriority="62" w:unhideWhenUsed="0"/>
+    <w:lsdException w:name="Medium Shading 1 Accent 4" w:semiHidden="0" w:uiPriority="63" w:unhideWhenUsed="0"/>
+    <w:lsdException w:name="Medium Shading 2 Accent 4" w:semiHidden="0" w:uiPriority="64" w:unhideWhenUsed="0"/>
+    <w:lsdException w:name="Medium List 1 Accent 4" w:semiHidden="0" w:uiPriority="65" w:unhideWhenUsed="0"/>
+    <w:lsdException w:name="Medium List 2 Accent 4" w:semiHidden="0" w:uiPriority="66" w:unhideWhenUsed="0"/>
+    <w:lsdException w:name="Medium Grid 1 Accent 4" w:semiHidden="0" w:uiPriority="67" w:unhideWhenUsed="0"/>
+    <w:lsdException w:name="Medium Grid 2 Accent 4" w:semiHidden="0" w:uiPriority="68" w:unhideWhenUsed="0"/>
+    <w:lsdException w:name="Medium Grid 3 Accent 4" w:semiHidden="0" w:uiPriority="69" w:unhideWhenUsed="0"/>
+    <w:lsdException w:name="Dark List Accent 4" w:semiHidden="0" w:uiPriority="70" w:unhideWhenUsed="0"/>
+    <w:lsdException w:name="Colorful Shading Accent 4" w:semiHidden="0" w:uiPriority="71" w:unhideWhenUsed="0"/>
+    <w:lsdException w:name="Colorful List Accent 4" w:semiHidden="0" w:uiPriority="72" w:unhideWhenUsed="0"/>
+    <w:lsdException w:name="Colorful Grid Accent 4" w:semiHidden="0" w:uiPriority="73" w:unhideWhenUsed="0"/>
+    <w:lsdException w:name="Light Shading Accent 5" w:semiHidden="0" w:uiPriority="60" w:unhideWhenUsed="0"/>
+    <w:lsdException w:name="Light List Accent 5" w:semiHidden="0" w:uiPriority="61" w:unhideWhenUsed="0"/>
+    <w:lsdException w:name="Light Grid Accent 5" w:semiHidden="0" w:uiPriority="62" w:unhideWhenUsed="0"/>
+    <w:lsdException w:name="Medium Shading 1 Accent 5" w:semiHidden="0" w:uiPriority="63" w:unhideWhenUsed="0"/>
+    <w:lsdException w:name="Medium Shading 2 Accent 5" w:semiHidden="0" w:uiPriority="64" w:unhideWhenUsed="0"/>
+    <w:lsdException w:name="Medium List 1 Accent 5" w:semiHidden="0" w:uiPriority="65" w:unhideWhenUsed="0"/>
+    <w:lsdException w:name="Medium List 2 Accent 5" w:semiHidden="0" w:uiPriority="66" w:unhideWhenUsed="0"/>
+    <w:lsdException w:name="Medium Grid 1 Accent 5" w:semiHidden="0" w:uiPriority="67" w:unhideWhenUsed="0"/>
+    <w:lsdException w:name="Medium Grid 2 Accent 5" w:semiHidden="0" w:uiPriority="68" w:unhideWhenUsed="0"/>
+    <w:lsdException w:name="Medium Grid 3 Accent 5" w:semiHidden="0" w:uiPriority="69" w:unhideWhenUsed="0"/>
+    <w:lsdException w:name="Dark List Accent 5" w:semiHidden="0" w:uiPriority="70" w:unhideWhenUsed="0"/>
+    <w:lsdException w:name="Colorful Shading Accent 5" w:semiHidden="0" w:uiPriority="71" w:unhideWhenUsed="0"/>
+    <w:lsdException w:name="Colorful List Accent 5" w:semiHidden="0" w:uiPriority="72" w:unhideWhenUsed="0"/>
+    <w:lsdException w:name="Colorful Grid Accent 5" w:semiHidden="0" w:uiPriority="73" w:unhideWhenUsed="0"/>
+    <w:lsdException w:name="Light Shading Accent 6" w:semiHidden="0" w:uiPriority="60" w:unhideWhenUsed="0"/>
+    <w:lsdException w:name="Light List Accent 6" w:semiHidden="0" w:uiPriority="61" w:unhideWhenUsed="0"/>
+    <w:lsdException w:name="Light Grid Accent 6" w:semiHidden="0" w:uiPriority="62" w:unhideWhenUsed="0"/>
+    <w:lsdException w:name="Medium Shading 1 Accent 6" w:semiHidden="0" w:uiPriority="63" w:unhideWhenUsed="0"/>
+    <w:lsdException w:name="Medium Shading 2 Accent 6" w:semiHidden="0" w:uiPriority="64" w:unhideWhenUsed="0"/>
+    <w:lsdException w:name="Medium List 1 Accent 6" w:semiHidden="0" w:uiPriority="65" w:unhideWhenUsed="0"/>
+    <w:lsdException w:name="Medium List 2 Accent 6" w:semiHidden="0" w:uiPriority="66" w:unhideWhenUsed="0"/>
+    <w:lsdException w:name="Medium Grid 1 Accent 6" w:semiHidden="0" w:uiPriority="67" w:unhideWhenUsed="0"/>
+    <w:lsdException w:name="Medium Grid 2 Accent 6" w:semiHidden="0" w:uiPriority="68" w:unhideWhenUsed="0"/>
+    <w:lsdException w:name="Medium Grid 3 Accent 6" w:semiHidden="0" w:uiPriority="69" w:unhideWhenUsed="0"/>
+    <w:lsdException w:name="Dark List Accent 6" w:semiHidden="0" w:uiPriority="70" w:unhideWhenUsed="0"/>
+    <w:lsdException w:name="Colorful Shading Accent 6" w:semiHidden="0" w:uiPriority="71" w:unhideWhenUsed="0"/>
+    <w:lsdException w:name="Colorful List Accent 6" w:semiHidden="0" w:uiPriority="72" w:unhideWhenUsed="0"/>
+    <w:lsdException w:name="Colorful Grid Accent 6" w:semiHidden="0" w:uiPriority="73" w:unhideWhenUsed="0"/>
+    <w:lsdException w:name="Subtle Emphasis" w:semiHidden="0" w:uiPriority="19" w:unhideWhenUsed="0" w:qFormat="1"/>
+    <w:lsdException w:name="Intense Emphasis" w:semiHidden="0" w:uiPriority="21" w:unhideWhenUsed="0" w:qFormat="1"/>
+    <w:lsdException w:name="Subtle Reference" w:semiHidden="0" w:uiPriority="31" w:unhideWhenUsed="0" w:qFormat="1"/>
+    <w:lsdException w:name="Intense Reference" w:semiHidden="0" w:uiPriority="32" w:unhideWhenUsed="0" w:qFormat="1"/>
+    <w:lsdException w:name="Book Title" w:semiHidden="0" w:uiPriority="33" w:unhideWhenUsed="0" w:qFormat="1"/>
+    <w:lsdException w:name="Bibliography" w:uiPriority="37"/>
+    <w:lsdException w:name="TOC Heading" w:uiPriority="39" w:qFormat="1"/>
+  </w:latentStyles>
+  <w:style w:type="paragraph" w:default="1" w:styleId="Normal">
+    <w:name w:val="Normal"/>
+    <w:qFormat/>
+  </w:style>
+  <w:style w:type="character" w:default="1" w:styleId="DefaultParagraphFont">
+    <w:name w:val="Default Paragraph Font"/>
+    <w:uiPriority w:val="1"/>
+    <w:semiHidden/>
+    <w:unhideWhenUsed/>
+  </w:style>
+  <w:style w:type="table" w:default="1" w:styleId="TableNormal">
+    <w:name w:val="Normal Table"/>
+    <w:uiPriority w:val="99"/>
+    <w:semiHidden/>
+    <w:unhideWhenUsed/>
+    <w:tblPr>
+      <w:tblInd w:w="0" w:type="dxa"/>
+      <w:tblCellMar>
+        <w:top w:w="0" w:type="dxa"/>
+        <w:left w:w="108" w:type="dxa"/>
+        <w:bottom w:w="0" w:type="dxa"/>
+        <w:right w:w="108" w:type="dxa"/>
+      </w:tblCellMar>
+    </w:tblPr>
+  </w:style>
+  <w:style w:type="numbering" w:default="1" w:styleId="NoList">
+    <w:name w:val="No List"/>
+    <w:uiPriority w:val="99"/>
+    <w:semiHidden/>
+    <w:unhideWhenUsed/>
+  </w:style>
+  <w:style w:type="character" w:styleId="PlaceholderText">
+    <w:name w:val="Placeholder Text"/>
+    <w:basedOn w:val="DefaultParagraphFont"/>
+    <w:uiPriority w:val="99"/>
+    <w:semiHidden/>
+    <w:rsid w:val="004B23CB"/>
+    <w:rPr>
+      <w:color w:val="808080"/>
+    </w:rPr>
+  </w:style>
+</w:styles>
+</file>
+
+<file path=word/glossary/stylesWithEffects.xml><?xml version="1.0" encoding="utf-8"?>
+<w:styles xmlns:wpc="http://schemas.microsoft.com/office/word/2010/wordprocessingCanvas" xmlns:mc="http://schemas.openxmlformats.org/markup-compatibility/2006" xmlns:o="urn:schemas-microsoft-com:office:office" xmlns:r="http://schemas.openxmlformats.org/officeDocument/2006/relationships" xmlns:m="http://schemas.openxmlformats.org/officeDocument/2006/math" xmlns:v="urn:schemas-microsoft-com:vml" xmlns:wp14="http://schemas.microsoft.com/office/word/2010/wordprocessingDrawing" xmlns:wp="http://schemas.openxmlformats.org/drawingml/2006/wordprocessingDrawing" xmlns:w10="urn:schemas-microsoft-com:office:word" xmlns:w="http://schemas.openxmlformats.org/wordprocessingml/2006/main" xmlns:w14="http://schemas.microsoft.com/office/word/2010/wordml" xmlns:wpg="http://schemas.microsoft.com/office/word/2010/wordprocessingGroup" xmlns:wpi="http://schemas.microsoft.com/office/word/2010/wordprocessingInk" xmlns:wne="http://schemas.microsoft.com/office/word/2006/wordml" xmlns:wps="http://schemas.microsoft.com/office/word/2010/wordprocessingShape" mc:Ignorable="w14 wp14">
+  <w:docDefaults>
+    <w:rPrDefault>
+      <w:rPr>
+        <w:rFonts w:asciiTheme="minorHAnsi" w:eastAsiaTheme="minorEastAsia" w:hAnsiTheme="minorHAnsi" w:cstheme="minorBidi"/>
+        <w:sz w:val="22"/>
+        <w:szCs w:val="22"/>
+        <w:lang w:val="en-GB" w:eastAsia="en-GB" w:bidi="he-IL"/>
+      </w:rPr>
+    </w:rPrDefault>
+    <w:pPrDefault>
+      <w:pPr>
+        <w:spacing w:after="200" w:line="276" w:lineRule="auto"/>
+      </w:pPr>
+    </w:pPrDefault>
+  </w:docDefaults>
+  <w:latentStyles w:defLockedState="0" w:defUIPriority="99" w:defSemiHidden="1" w:defUnhideWhenUsed="1" w:defQFormat="0" w:count="267">
+    <w:lsdException w:name="Normal" w:semiHidden="0" w:uiPriority="0" w:unhideWhenUsed="0" w:qFormat="1"/>
+    <w:lsdException w:name="heading 1" w:semiHidden="0" w:uiPriority="9" w:unhideWhenUsed="0" w:qFormat="1"/>
+    <w:lsdException w:name="heading 2" w:uiPriority="9" w:qFormat="1"/>
+    <w:lsdException w:name="heading 3" w:uiPriority="9" w:qFormat="1"/>
+    <w:lsdException w:name="heading 4" w:uiPriority="9" w:qFormat="1"/>
+    <w:lsdException w:name="heading 5" w:uiPriority="9" w:qFormat="1"/>
+    <w:lsdException w:name="heading 6" w:uiPriority="9" w:qFormat="1"/>
+    <w:lsdException w:name="heading 7" w:uiPriority="9" w:qFormat="1"/>
+    <w:lsdException w:name="heading 8" w:uiPriority="9" w:qFormat="1"/>
+    <w:lsdException w:name="heading 9" w:uiPriority="9" w:qFormat="1"/>
+    <w:lsdException w:name="toc 1" w:uiPriority="39"/>
+    <w:lsdException w:name="toc 2" w:uiPriority="39"/>
+    <w:lsdException w:name="toc 3" w:uiPriority="39"/>
+    <w:lsdException w:name="toc 4" w:uiPriority="39"/>
+    <w:lsdException w:name="toc 5" w:uiPriority="39"/>
+    <w:lsdException w:name="toc 6" w:uiPriority="39"/>
+    <w:lsdException w:name="toc 7" w:uiPriority="39"/>
+    <w:lsdException w:name="toc 8" w:uiPriority="39"/>
+    <w:lsdException w:name="toc 9" w:uiPriority="39"/>
+    <w:lsdException w:name="caption" w:uiPriority="35" w:qFormat="1"/>
+    <w:lsdException w:name="Title" w:semiHidden="0" w:uiPriority="10" w:unhideWhenUsed="0" w:qFormat="1"/>
+    <w:lsdException w:name="Default Paragraph Font" w:uiPriority="1"/>
+    <w:lsdException w:name="Subtitle" w:semiHidden="0" w:uiPriority="11" w:unhideWhenUsed="0" w:qFormat="1"/>
+    <w:lsdException w:name="Strong" w:semiHidden="0" w:uiPriority="22" w:unhideWhenUsed="0" w:qFormat="1"/>
+    <w:lsdException w:name="Emphasis" w:semiHidden="0" w:uiPriority="20" w:unhideWhenUsed="0" w:qFormat="1"/>
+    <w:lsdException w:name="Table Grid" w:semiHidden="0" w:uiPriority="59" w:unhideWhenUsed="0"/>
+    <w:lsdException w:name="Placeholder Text" w:unhideWhenUsed="0"/>
+    <w:lsdException w:name="No Spacing" w:semiHidden="0" w:uiPriority="1" w:unhideWhenUsed="0" w:qFormat="1"/>
+    <w:lsdException w:name="Light Shading" w:semiHidden="0" w:uiPriority="60" w:unhideWhenUsed="0"/>
+    <w:lsdException w:name="Light List" w:semiHidden="0" w:uiPriority="61" w:unhideWhenUsed="0"/>
+    <w:lsdException w:name="Light Grid" w:semiHidden="0" w:uiPriority="62" w:unhideWhenUsed="0"/>
+    <w:lsdException w:name="Medium Shading 1" w:semiHidden="0" w:uiPriority="63" w:unhideWhenUsed="0"/>
+    <w:lsdException w:name="Medium Shading 2" w:semiHidden="0" w:uiPriority="64" w:unhideWhenUsed="0"/>
+    <w:lsdException w:name="Medium List 1" w:semiHidden="0" w:uiPriority="65" w:unhideWhenUsed="0"/>
+    <w:lsdException w:name="Medium List 2" w:semiHidden="0" w:uiPriority="66" w:unhideWhenUsed="0"/>
+    <w:lsdException w:name="Medium Grid 1" w:semiHidden="0" w:uiPriority="67" w:unhideWhenUsed="0"/>
+    <w:lsdException w:name="Medium Grid 2" w:semiHidden="0" w:uiPriority="68" w:unhideWhenUsed="0"/>
+    <w:lsdException w:name="Medium Grid 3" w:semiHidden="0" w:uiPriority="69" w:unhideWhenUsed="0"/>
+    <w:lsdException w:name="Dark List" w:semiHidden="0" w:uiPriority="70" w:unhideWhenUsed="0"/>
+    <w:lsdException w:name="Colorful Shading" w:semiHidden="0" w:uiPriority="71" w:unhideWhenUsed="0"/>
+    <w:lsdException w:name="Colorful List" w:semiHidden="0" w:uiPriority="72" w:unhideWhenUsed="0"/>
+    <w:lsdException w:name="Colorful Grid" w:semiHidden="0" w:uiPriority="73" w:unhideWhenUsed="0"/>
+    <w:lsdException w:name="Light Shading Accent 1" w:semiHidden="0" w:uiPriority="60" w:unhideWhenUsed="0"/>
+    <w:lsdException w:name="Light List Accent 1" w:semiHidden="0" w:uiPriority="61" w:unhideWhenUsed="0"/>
+    <w:lsdException w:name="Light Grid Accent 1" w:semiHidden="0" w:uiPriority="62" w:unhideWhenUsed="0"/>
+    <w:lsdException w:name="Medium Shading 1 Accent 1" w:semiHidden="0" w:uiPriority="63" w:unhideWhenUsed="0"/>
+    <w:lsdException w:name="Medium Shading 2 Accent 1" w:semiHidden="0" w:uiPriority="64" w:unhideWhenUsed="0"/>
+    <w:lsdException w:name="Medium List 1 Accent 1" w:semiHidden="0" w:uiPriority="65" w:unhideWhenUsed="0"/>
+    <w:lsdException w:name="Revision" w:unhideWhenUsed="0"/>
+    <w:lsdException w:name="List Paragraph" w:semiHidden="0" w:uiPriority="34" w:unhideWhenUsed="0" w:qFormat="1"/>
+    <w:lsdException w:name="Quote" w:semiHidden="0" w:uiPriority="29" w:unhideWhenUsed="0" w:qFormat="1"/>
+    <w:lsdException w:name="Intense Quote" w:semiHidden="0" w:uiPriority="30" w:unhideWhenUsed="0" w:qFormat="1"/>
+    <w:lsdException w:name="Medium List 2 Accent 1" w:semiHidden="0" w:uiPriority="66" w:unhideWhenUsed="0"/>
+    <w:lsdException w:name="Medium Grid 1 Accent 1" w:semiHidden="0" w:uiPriority="67" w:unhideWhenUsed="0"/>
+    <w:lsdException w:name="Medium Grid 2 Accent 1" w:semiHidden="0" w:uiPriority="68" w:unhideWhenUsed="0"/>
+    <w:lsdException w:name="Medium Grid 3 Accent 1" w:semiHidden="0" w:uiPriority="69" w:unhideWhenUsed="0"/>
+    <w:lsdException w:name="Dark List Accent 1" w:semiHidden="0" w:uiPriority="70" w:unhideWhenUsed="0"/>
+    <w:lsdException w:name="Colorful Shading Accent 1" w:semiHidden="0" w:uiPriority="71" w:unhideWhenUsed="0"/>
+    <w:lsdException w:name="Colorful List Accent 1" w:semiHidden="0" w:uiPriority="72" w:unhideWhenUsed="0"/>
+    <w:lsdException w:name="Colorful Grid Accent 1" w:semiHidden="0" w:uiPriority="73" w:unhideWhenUsed="0"/>
+    <w:lsdException w:name="Light Shading Accent 2" w:semiHidden="0" w:uiPriority="60" w:unhideWhenUsed="0"/>
+    <w:lsdException w:name="Light List Accent 2" w:semiHidden="0" w:uiPriority="61" w:unhideWhenUsed="0"/>
+    <w:lsdException w:name="Light Grid Accent 2" w:semiHidden="0" w:uiPriority="62" w:unhideWhenUsed="0"/>
+    <w:lsdException w:name="Medium Shading 1 Accent 2" w:semiHidden="0" w:uiPriority="63" w:unhideWhenUsed="0"/>
+    <w:lsdException w:name="Medium Shading 2 Accent 2" w:semiHidden="0" w:uiPriority="64" w:unhideWhenUsed="0"/>
+    <w:lsdException w:name="Medium List 1 Accent 2" w:semiHidden="0" w:uiPriority="65" w:unhideWhenUsed="0"/>
+    <w:lsdException w:name="Medium List 2 Accent 2" w:semiHidden="0" w:uiPriority="66" w:unhideWhenUsed="0"/>
+    <w:lsdException w:name="Medium Grid 1 Accent 2" w:semiHidden="0" w:uiPriority="67" w:unhideWhenUsed="0"/>
+    <w:lsdException w:name="Medium Grid 2 Accent 2" w:semiHidden="0" w:uiPriority="68" w:unhideWhenUsed="0"/>
+    <w:lsdException w:name="Medium Grid 3 Accent 2" w:semiHidden="0" w:uiPriority="69" w:unhideWhenUsed="0"/>
+    <w:lsdException w:name="Dark List Accent 2" w:semiHidden="0" w:uiPriority="70" w:unhideWhenUsed="0"/>
+    <w:lsdException w:name="Colorful Shading Accent 2" w:semiHidden="0" w:uiPriority="71" w:unhideWhenUsed="0"/>
+    <w:lsdException w:name="Colorful List Accent 2" w:semiHidden="0" w:uiPriority="72" w:unhideWhenUsed="0"/>
+    <w:lsdException w:name="Colorful Grid Accent 2" w:semiHidden="0" w:uiPriority="73" w:unhideWhenUsed="0"/>
+    <w:lsdException w:name="Light Shading Accent 3" w:semiHidden="0" w:uiPriority="60" w:unhideWhenUsed="0"/>
+    <w:lsdException w:name="Light List Accent 3" w:semiHidden="0" w:uiPriority="61" w:unhideWhenUsed="0"/>
+    <w:lsdException w:name="Light Grid Accent 3" w:semiHidden="0" w:uiPriority="62" w:unhideWhenUsed="0"/>
+    <w:lsdException w:name="Medium Shading 1 Accent 3" w:semiHidden="0" w:uiPriority="63" w:unhideWhenUsed="0"/>
+    <w:lsdException w:name="Medium Shading 2 Accent 3" w:semiHidden="0" w:uiPriority="64" w:unhideWhenUsed="0"/>
+    <w:lsdException w:name="Medium List 1 Accent 3" w:semiHidden="0" w:uiPriority="65" w:unhideWhenUsed="0"/>
+    <w:lsdException w:name="Medium List 2 Accent 3" w:semiHidden="0" w:uiPriority="66" w:unhideWhenUsed="0"/>
+    <w:lsdException w:name="Medium Grid 1 Accent 3" w:semiHidden="0" w:uiPriority="67" w:unhideWhenUsed="0"/>
+    <w:lsdException w:name="Medium Grid 2 Accent 3" w:semiHidden="0" w:uiPriority="68" w:unhideWhenUsed="0"/>
+    <w:lsdException w:name="Medium Grid 3 Accent 3" w:semiHidden="0" w:uiPriority="69" w:unhideWhenUsed="0"/>
+    <w:lsdException w:name="Dark List Accent 3" w:semiHidden="0" w:uiPriority="70" w:unhideWhenUsed="0"/>
+    <w:lsdException w:name="Colorful Shading Accent 3" w:semiHidden="0" w:uiPriority="71" w:unhideWhenUsed="0"/>
+    <w:lsdException w:name="Colorful List Accent 3" w:semiHidden="0" w:uiPriority="72" w:unhideWhenUsed="0"/>
+    <w:lsdException w:name="Colorful Grid Accent 3" w:semiHidden="0" w:uiPriority="73" w:unhideWhenUsed="0"/>
+    <w:lsdException w:name="Light Shading Accent 4" w:semiHidden="0" w:uiPriority="60" w:unhideWhenUsed="0"/>
+    <w:lsdException w:name="Light List Accent 4" w:semiHidden="0" w:uiPriority="61" w:unhideWhenUsed="0"/>
+    <w:lsdException w:name="Light Grid Accent 4" w:semiHidden="0" w:uiPriority="62" w:unhideWhenUsed="0"/>
+    <w:lsdException w:name="Medium Shading 1 Accent 4" w:semiHidden="0" w:uiPriority="63" w:unhideWhenUsed="0"/>
+    <w:lsdException w:name="Medium Shading 2 Accent 4" w:semiHidden="0" w:uiPriority="64" w:unhideWhenUsed="0"/>
+    <w:lsdException w:name="Medium List 1 Accent 4" w:semiHidden="0" w:uiPriority="65" w:unhideWhenUsed="0"/>
+    <w:lsdException w:name="Medium List 2 Accent 4" w:semiHidden="0" w:uiPriority="66" w:unhideWhenUsed="0"/>
+    <w:lsdException w:name="Medium Grid 1 Accent 4" w:semiHidden="0" w:uiPriority="67" w:unhideWhenUsed="0"/>
+    <w:lsdException w:name="Medium Grid 2 Accent 4" w:semiHidden="0" w:uiPriority="68" w:unhideWhenUsed="0"/>
+    <w:lsdException w:name="Medium Grid 3 Accent 4" w:semiHidden="0" w:uiPriority="69" w:unhideWhenUsed="0"/>
+    <w:lsdException w:name="Dark List Accent 4" w:semiHidden="0" w:uiPriority="70" w:unhideWhenUsed="0"/>
+    <w:lsdException w:name="Colorful Shading Accent 4" w:semiHidden="0" w:uiPriority="71" w:unhideWhenUsed="0"/>
+    <w:lsdException w:name="Colorful List Accent 4" w:semiHidden="0" w:uiPriority="72" w:unhideWhenUsed="0"/>
+    <w:lsdException w:name="Colorful Grid Accent 4" w:semiHidden="0" w:uiPriority="73" w:unhideWhenUsed="0"/>
+    <w:lsdException w:name="Light Shading Accent 5" w:semiHidden="0" w:uiPriority="60" w:unhideWhenUsed="0"/>
+    <w:lsdException w:name="Light List Accent 5" w:semiHidden="0" w:uiPriority="61" w:unhideWhenUsed="0"/>
+    <w:lsdException w:name="Light Grid Accent 5" w:semiHidden="0" w:uiPriority="62" w:unhideWhenUsed="0"/>
+    <w:lsdException w:name="Medium Shading 1 Accent 5" w:semiHidden="0" w:uiPriority="63" w:unhideWhenUsed="0"/>
+    <w:lsdException w:name="Medium Shading 2 Accent 5" w:semiHidden="0" w:uiPriority="64" w:unhideWhenUsed="0"/>
+    <w:lsdException w:name="Medium List 1 Accent 5" w:semiHidden="0" w:uiPriority="65" w:unhideWhenUsed="0"/>
+    <w:lsdException w:name="Medium List 2 Accent 5" w:semiHidden="0" w:uiPriority="66" w:unhideWhenUsed="0"/>
+    <w:lsdException w:name="Medium Grid 1 Accent 5" w:semiHidden="0" w:uiPriority="67" w:unhideWhenUsed="0"/>
+    <w:lsdException w:name="Medium Grid 2 Accent 5" w:semiHidden="0" w:uiPriority="68" w:unhideWhenUsed="0"/>
+    <w:lsdException w:name="Medium Grid 3 Accent 5" w:semiHidden="0" w:uiPriority="69" w:unhideWhenUsed="0"/>
+    <w:lsdException w:name="Dark List Accent 5" w:semiHidden="0" w:uiPriority="70" w:unhideWhenUsed="0"/>
+    <w:lsdException w:name="Colorful Shading Accent 5" w:semiHidden="0" w:uiPriority="71" w:unhideWhenUsed="0"/>
+    <w:lsdException w:name="Colorful List Accent 5" w:semiHidden="0" w:uiPriority="72" w:unhideWhenUsed="0"/>
+    <w:lsdException w:name="Colorful Grid Accent 5" w:semiHidden="0" w:uiPriority="73" w:unhideWhenUsed="0"/>
+    <w:lsdException w:name="Light Shading Accent 6" w:semiHidden="0" w:uiPriority="60" w:unhideWhenUsed="0"/>
+    <w:lsdException w:name="Light List Accent 6" w:semiHidden="0" w:uiPriority="61" w:unhideWhenUsed="0"/>
+    <w:lsdException w:name="Light Grid Accent 6" w:semiHidden="0" w:uiPriority="62" w:unhideWhenUsed="0"/>
+    <w:lsdException w:name="Medium Shading 1 Accent 6" w:semiHidden="0" w:uiPriority="63" w:unhideWhenUsed="0"/>
+    <w:lsdException w:name="Medium Shading 2 Accent 6" w:semiHidden="0" w:uiPriority="64" w:unhideWhenUsed="0"/>
+    <w:lsdException w:name="Medium List 1 Accent 6" w:semiHidden="0" w:uiPriority="65" w:unhideWhenUsed="0"/>
+    <w:lsdException w:name="Medium List 2 Accent 6" w:semiHidden="0" w:uiPriority="66" w:unhideWhenUsed="0"/>
+    <w:lsdException w:name="Medium Grid 1 Accent 6" w:semiHidden="0" w:uiPriority="67" w:unhideWhenUsed="0"/>
+    <w:lsdException w:name="Medium Grid 2 Accent 6" w:semiHidden="0" w:uiPriority="68" w:unhideWhenUsed="0"/>
+    <w:lsdException w:name="Medium Grid 3 Accent 6" w:semiHidden="0" w:uiPriority="69" w:unhideWhenUsed="0"/>
+    <w:lsdException w:name="Dark List Accent 6" w:semiHidden="0" w:uiPriority="70" w:unhideWhenUsed="0"/>
+    <w:lsdException w:name="Colorful Shading Accent 6" w:semiHidden="0" w:uiPriority="71" w:unhideWhenUsed="0"/>
+    <w:lsdException w:name="Colorful List Accent 6" w:semiHidden="0" w:uiPriority="72" w:unhideWhenUsed="0"/>
+    <w:lsdException w:name="Colorful Grid Accent 6" w:semiHidden="0" w:uiPriority="73" w:unhideWhenUsed="0"/>
+    <w:lsdException w:name="Subtle Emphasis" w:semiHidden="0" w:uiPriority="19" w:unhideWhenUsed="0" w:qFormat="1"/>
+    <w:lsdException w:name="Intense Emphasis" w:semiHidden="0" w:uiPriority="21" w:unhideWhenUsed="0" w:qFormat="1"/>
+    <w:lsdException w:name="Subtle Reference" w:semiHidden="0" w:uiPriority="31" w:unhideWhenUsed="0" w:qFormat="1"/>
+    <w:lsdException w:name="Intense Reference" w:semiHidden="0" w:uiPriority="32" w:unhideWhenUsed="0" w:qFormat="1"/>
+    <w:lsdException w:name="Book Title" w:semiHidden="0" w:uiPriority="33" w:unhideWhenUsed="0" w:qFormat="1"/>
+    <w:lsdException w:name="Bibliography" w:uiPriority="37"/>
+    <w:lsdException w:name="TOC Heading" w:uiPriority="39" w:qFormat="1"/>
+  </w:latentStyles>
+  <w:style w:type="paragraph" w:default="1" w:styleId="Normal">
+    <w:name w:val="Normal"/>
+    <w:qFormat/>
+  </w:style>
+  <w:style w:type="character" w:default="1" w:styleId="DefaultParagraphFont">
+    <w:name w:val="Default Paragraph Font"/>
+    <w:uiPriority w:val="1"/>
+    <w:semiHidden/>
+    <w:unhideWhenUsed/>
+  </w:style>
+  <w:style w:type="table" w:default="1" w:styleId="TableNormal">
+    <w:name w:val="Normal Table"/>
+    <w:uiPriority w:val="99"/>
+    <w:semiHidden/>
+    <w:unhideWhenUsed/>
+    <w:tblPr>
+      <w:tblInd w:w="0" w:type="dxa"/>
+      <w:tblCellMar>
+        <w:top w:w="0" w:type="dxa"/>
+        <w:left w:w="108" w:type="dxa"/>
+        <w:bottom w:w="0" w:type="dxa"/>
+        <w:right w:w="108" w:type="dxa"/>
+      </w:tblCellMar>
+    </w:tblPr>
+  </w:style>
+  <w:style w:type="numbering" w:default="1" w:styleId="NoList">
+    <w:name w:val="No List"/>
+    <w:uiPriority w:val="99"/>
+    <w:semiHidden/>
+    <w:unhideWhenUsed/>
+  </w:style>
+  <w:style w:type="character" w:styleId="PlaceholderText">
+    <w:name w:val="Placeholder Text"/>
+    <w:basedOn w:val="DefaultParagraphFont"/>
+    <w:uiPriority w:val="99"/>
+    <w:semiHidden/>
+    <w:rsid w:val="004B23CB"/>
+    <w:rPr>
+      <w:color w:val="808080"/>
+    </w:rPr>
+  </w:style>
+</w:styles>
+</file>
+
+<file path=word/glossary/webSettings.xml><?xml version="1.0" encoding="utf-8"?>
+<w:webSettings xmlns:mc="http://schemas.openxmlformats.org/markup-compatibility/2006" xmlns:r="http://schemas.openxmlformats.org/officeDocument/2006/relationships" xmlns:w="http://schemas.openxmlformats.org/wordprocessingml/2006/main" xmlns:w14="http://schemas.microsoft.com/office/word/2010/wordml" mc:Ignorable="w14">
+  <w:optimizeForBrowser/>
+  <w:allowPNG/>
+</w:webSettings>
 </file>
 
 <file path=word/theme/theme1.xml><?xml version="1.0" encoding="utf-8"?>
@@ -6382,11 +9720,36 @@
     <b:Publisher> Society for Industrial and Applied Mathematics (SIAM)</b:Publisher>
     <b:RefOrder>1</b:RefOrder>
   </b:Source>
+  <b:Source>
+    <b:Tag>Cau10</b:Tag>
+    <b:SourceType>Book</b:SourceType>
+    <b:Guid>{7253EB45-9F58-4880-B41F-C55F0265F6D2}</b:Guid>
+    <b:Author>
+      <b:Author>
+        <b:NameList>
+          <b:Person>
+            <b:Last>M.</b:Last>
+            <b:First>Causon</b:First>
+            <b:Middle>D</b:Middle>
+          </b:Person>
+          <b:Person>
+            <b:Last>G.</b:Last>
+            <b:First>Mingham</b:First>
+            <b:Middle>C</b:Middle>
+          </b:Person>
+        </b:NameList>
+      </b:Author>
+    </b:Author>
+    <b:Title>Introductory Finite Difference Methods for PDEs</b:Title>
+    <b:Year>2010</b:Year>
+    <b:Publisher>Causon D M.; Mingham C G. &amp; Ventus Publishing ApS</b:Publisher>
+    <b:RefOrder>2</b:RefOrder>
+  </b:Source>
 </b:Sources>
 </file>
 
 <file path=customXml/itemProps1.xml><?xml version="1.0" encoding="utf-8"?>
-<ds:datastoreItem xmlns:ds="http://schemas.openxmlformats.org/officeDocument/2006/customXml" ds:itemID="{3E807154-396B-4CBE-99B7-162D859C9288}">
+<ds:datastoreItem xmlns:ds="http://schemas.openxmlformats.org/officeDocument/2006/customXml" ds:itemID="{73A03B2E-EEE6-47B3-A4C2-F543A23D3702}">
   <ds:schemaRefs>
     <ds:schemaRef ds:uri="http://schemas.openxmlformats.org/officeDocument/2006/bibliography"/>
   </ds:schemaRefs>

</xml_diff>